<commit_message>
linh contribute work on stand up 1 project
</commit_message>
<xml_diff>
--- a/Assignment3A-Project standup 1/Assignment 3A-Project standups 1.docx
+++ b/Assignment3A-Project standup 1/Assignment 3A-Project standups 1.docx
@@ -5,8 +5,9 @@
     <w:sdt>
       <w:sdtPr>
         <w:rPr>
-          <w:rFonts w:ascii="Daytona" w:hAnsi="Daytona"/>
+          <w:rFonts w:ascii="Daytona" w:eastAsiaTheme="minorHAnsi" w:hAnsi="Daytona"/>
           <w:color w:val="156082" w:themeColor="accent1"/>
+          <w:lang w:val="en-AU"/>
         </w:rPr>
         <w:id w:val="241770264"/>
         <w:docPartObj>
@@ -16,11 +17,9 @@
       </w:sdtPr>
       <w:sdtEndPr>
         <w:rPr>
-          <w:rFonts w:eastAsiaTheme="minorHAnsi"/>
           <w:color w:val="auto"/>
           <w:sz w:val="24"/>
           <w:szCs w:val="24"/>
-          <w:lang w:val="en-AU"/>
         </w:rPr>
       </w:sdtEndPr>
       <w:sdtContent>
@@ -383,7 +382,7 @@
                                     <w:sz w:val="24"/>
                                     <w:szCs w:val="24"/>
                                   </w:rPr>
-                                  <w:t>Saturday, 31 August 2024</w:t>
+                                  <w:t>Sunday, 1 September 2024</w:t>
                                 </w:r>
                                 <w:r>
                                   <w:rPr>
@@ -629,7 +628,7 @@
                               <w:sz w:val="24"/>
                               <w:szCs w:val="24"/>
                             </w:rPr>
-                            <w:t>Saturday, 31 August 2024</w:t>
+                            <w:t>Sunday, 1 September 2024</w:t>
                           </w:r>
                           <w:r>
                             <w:rPr>
@@ -843,16 +842,7 @@
                                     <w:color w:val="215E99"/>
                                     <w:sz w:val="28"/>
                                   </w:rPr>
-                                  <w:t xml:space="preserve">Mentor: </w:t>
-                                </w:r>
-                                <w:r>
-                                  <w:rPr>
-                                    <w:rFonts w:ascii="Daytona" w:eastAsia="Daytona" w:hAnsi="Daytona" w:cs="Daytona"/>
-                                    <w:b/>
-                                    <w:color w:val="215E99"/>
-                                    <w:sz w:val="28"/>
-                                  </w:rPr>
-                                  <w:t>May Peng Yeo</w:t>
+                                  <w:t>Mentor: May Peng Yeo</w:t>
                                 </w:r>
                               </w:p>
                               <w:p>
@@ -868,16 +858,7 @@
                                     <w:color w:val="215E99"/>
                                     <w:sz w:val="28"/>
                                   </w:rPr>
-                                  <w:t xml:space="preserve">Email: </w:t>
-                                </w:r>
-                                <w:r>
-                                  <w:rPr>
-                                    <w:rFonts w:ascii="Daytona" w:eastAsia="Daytona" w:hAnsi="Daytona" w:cs="Daytona"/>
-                                    <w:b/>
-                                    <w:color w:val="215E99"/>
-                                    <w:sz w:val="28"/>
-                                  </w:rPr>
-                                  <w:t>myeo@swin.edu.au</w:t>
+                                  <w:t>Email: myeo@swin.edu.au</w:t>
                                 </w:r>
                               </w:p>
                             </w:txbxContent>
@@ -909,16 +890,7 @@
                               <w:color w:val="215E99"/>
                               <w:sz w:val="28"/>
                             </w:rPr>
-                            <w:t xml:space="preserve">Mentor: </w:t>
-                          </w:r>
-                          <w:r>
-                            <w:rPr>
-                              <w:rFonts w:ascii="Daytona" w:eastAsia="Daytona" w:hAnsi="Daytona" w:cs="Daytona"/>
-                              <w:b/>
-                              <w:color w:val="215E99"/>
-                              <w:sz w:val="28"/>
-                            </w:rPr>
-                            <w:t>May Peng Yeo</w:t>
+                            <w:t>Mentor: May Peng Yeo</w:t>
                           </w:r>
                         </w:p>
                         <w:p>
@@ -934,16 +906,7 @@
                               <w:color w:val="215E99"/>
                               <w:sz w:val="28"/>
                             </w:rPr>
-                            <w:t xml:space="preserve">Email: </w:t>
-                          </w:r>
-                          <w:r>
-                            <w:rPr>
-                              <w:rFonts w:ascii="Daytona" w:eastAsia="Daytona" w:hAnsi="Daytona" w:cs="Daytona"/>
-                              <w:b/>
-                              <w:color w:val="215E99"/>
-                              <w:sz w:val="28"/>
-                            </w:rPr>
-                            <w:t>myeo@swin.edu.au</w:t>
+                            <w:t>Email: myeo@swin.edu.au</w:t>
                           </w:r>
                         </w:p>
                       </w:txbxContent>
@@ -968,7 +931,11 @@
     <w:sdt>
       <w:sdtPr>
         <w:rPr>
-          <w:rFonts w:ascii="Daytona" w:hAnsi="Daytona"/>
+          <w:rFonts w:ascii="Daytona" w:eastAsiaTheme="minorHAnsi" w:hAnsi="Daytona" w:cstheme="minorBidi"/>
+          <w:color w:val="auto"/>
+          <w:sz w:val="22"/>
+          <w:szCs w:val="22"/>
+          <w:lang w:val="en-AU"/>
         </w:rPr>
         <w:id w:val="-1775544391"/>
         <w:docPartObj>
@@ -978,14 +945,9 @@
       </w:sdtPr>
       <w:sdtEndPr>
         <w:rPr>
-          <w:rFonts w:eastAsiaTheme="minorHAnsi" w:cstheme="minorBidi"/>
           <w:b/>
           <w:bCs/>
           <w:noProof/>
-          <w:color w:val="auto"/>
-          <w:sz w:val="22"/>
-          <w:szCs w:val="22"/>
-          <w:lang w:val="en-AU"/>
         </w:rPr>
       </w:sdtEndPr>
       <w:sdtContent>
@@ -3732,15 +3694,7 @@
           <w:sz w:val="24"/>
           <w:szCs w:val="24"/>
         </w:rPr>
-        <w:t xml:space="preserve"> </w:t>
-      </w:r>
-      <w:r>
-        <w:rPr>
-          <w:rFonts w:ascii="Daytona" w:hAnsi="Daytona"/>
-          <w:sz w:val="24"/>
-          <w:szCs w:val="24"/>
-        </w:rPr>
-        <w:t>for some reason. I still have more time to update the latest changes.</w:t>
+        <w:t xml:space="preserve"> for some reason. I still have more time to update the latest changes.</w:t>
       </w:r>
     </w:p>
     <w:p>
@@ -4093,7 +4047,25 @@
           <w:sz w:val="24"/>
           <w:szCs w:val="24"/>
         </w:rPr>
-        <w:t>Research and finding different datasets for the project process book and also reading and underst</w:t>
+        <w:t xml:space="preserve">Research and finding different datasets for the project process book </w:t>
+      </w:r>
+      <w:proofErr w:type="gramStart"/>
+      <w:r>
+        <w:rPr>
+          <w:rFonts w:ascii="Daytona" w:hAnsi="Daytona"/>
+          <w:sz w:val="24"/>
+          <w:szCs w:val="24"/>
+        </w:rPr>
+        <w:t>and also</w:t>
+      </w:r>
+      <w:proofErr w:type="gramEnd"/>
+      <w:r>
+        <w:rPr>
+          <w:rFonts w:ascii="Daytona" w:hAnsi="Daytona"/>
+          <w:sz w:val="24"/>
+          <w:szCs w:val="24"/>
+        </w:rPr>
+        <w:t xml:space="preserve"> reading and underst</w:t>
       </w:r>
       <w:r>
         <w:rPr>
@@ -4137,39 +4109,7 @@
           <w:sz w:val="24"/>
           <w:szCs w:val="24"/>
         </w:rPr>
-        <w:t xml:space="preserve">Team member: - </w:t>
-      </w:r>
-      <w:r>
-        <w:rPr>
-          <w:rFonts w:ascii="Daytona" w:hAnsi="Daytona"/>
-          <w:sz w:val="24"/>
-          <w:szCs w:val="24"/>
-        </w:rPr>
-        <w:t>104924340</w:t>
-      </w:r>
-      <w:r>
-        <w:rPr>
-          <w:rFonts w:ascii="Daytona" w:hAnsi="Daytona"/>
-          <w:sz w:val="24"/>
-          <w:szCs w:val="24"/>
-        </w:rPr>
-        <w:t xml:space="preserve"> (</w:t>
-      </w:r>
-      <w:r>
-        <w:rPr>
-          <w:rFonts w:ascii="Daytona" w:hAnsi="Daytona"/>
-          <w:sz w:val="24"/>
-          <w:szCs w:val="24"/>
-        </w:rPr>
-        <w:t>Linh Doan</w:t>
-      </w:r>
-      <w:r>
-        <w:rPr>
-          <w:rFonts w:ascii="Daytona" w:hAnsi="Daytona"/>
-          <w:sz w:val="24"/>
-          <w:szCs w:val="24"/>
-        </w:rPr>
-        <w:t>)</w:t>
+        <w:t>Team member: - 104924340 (Linh Doan)</w:t>
       </w:r>
     </w:p>
     <w:p>
@@ -4177,7 +4117,7 @@
         <w:pStyle w:val="ListParagraph"/>
         <w:numPr>
           <w:ilvl w:val="0"/>
-          <w:numId w:val="7"/>
+          <w:numId w:val="8"/>
         </w:numPr>
         <w:shd w:val="clear" w:color="auto" w:fill="C1F0C7" w:themeFill="accent3" w:themeFillTint="33"/>
         <w:spacing w:before="120" w:after="120" w:line="360" w:lineRule="auto"/>
@@ -4194,7 +4134,114 @@
           <w:sz w:val="24"/>
           <w:szCs w:val="24"/>
         </w:rPr>
-        <w:t>Working on it . . .</w:t>
+        <w:lastRenderedPageBreak/>
+        <w:t>I</w:t>
+      </w:r>
+      <w:r>
+        <w:rPr>
+          <w:rFonts w:ascii="Daytona" w:hAnsi="Daytona"/>
+          <w:sz w:val="24"/>
+          <w:szCs w:val="24"/>
+        </w:rPr>
+        <w:t xml:space="preserve"> have</w:t>
+      </w:r>
+      <w:r>
+        <w:rPr>
+          <w:rFonts w:ascii="Daytona" w:hAnsi="Daytona"/>
+          <w:sz w:val="24"/>
+          <w:szCs w:val="24"/>
+        </w:rPr>
+        <w:t xml:space="preserve"> been actively supporting team members by providing guidance on project requirements and assisting with any questions or challenges through Slack, ensuring everyone is aligned and on track.</w:t>
+      </w:r>
+    </w:p>
+    <w:p>
+      <w:pPr>
+        <w:pStyle w:val="ListParagraph"/>
+        <w:numPr>
+          <w:ilvl w:val="0"/>
+          <w:numId w:val="8"/>
+        </w:numPr>
+        <w:shd w:val="clear" w:color="auto" w:fill="C1F0C7" w:themeFill="accent3" w:themeFillTint="33"/>
+        <w:spacing w:before="120" w:after="120" w:line="360" w:lineRule="auto"/>
+        <w:jc w:val="both"/>
+        <w:rPr>
+          <w:rFonts w:ascii="Daytona" w:hAnsi="Daytona"/>
+          <w:sz w:val="24"/>
+          <w:szCs w:val="24"/>
+        </w:rPr>
+      </w:pPr>
+      <w:r>
+        <w:rPr>
+          <w:rFonts w:ascii="Daytona" w:hAnsi="Daytona"/>
+          <w:sz w:val="24"/>
+          <w:szCs w:val="24"/>
+        </w:rPr>
+        <w:t>I</w:t>
+      </w:r>
+      <w:r>
+        <w:rPr>
+          <w:rFonts w:ascii="Daytona" w:hAnsi="Daytona"/>
+          <w:sz w:val="24"/>
+          <w:szCs w:val="24"/>
+        </w:rPr>
+        <w:t xml:space="preserve"> have</w:t>
+      </w:r>
+      <w:r>
+        <w:rPr>
+          <w:rFonts w:ascii="Daytona" w:hAnsi="Daytona"/>
+          <w:sz w:val="24"/>
+          <w:szCs w:val="24"/>
+        </w:rPr>
+        <w:t xml:space="preserve"> conducted research to identify relevant datasets that align with our project goals. This involved evaluating potential datasets for inclusion in the process book and ensuring they meet the requirements for our website and visualization.</w:t>
+      </w:r>
+    </w:p>
+    <w:p>
+      <w:pPr>
+        <w:pStyle w:val="ListParagraph"/>
+        <w:numPr>
+          <w:ilvl w:val="0"/>
+          <w:numId w:val="8"/>
+        </w:numPr>
+        <w:shd w:val="clear" w:color="auto" w:fill="C1F0C7" w:themeFill="accent3" w:themeFillTint="33"/>
+        <w:spacing w:before="120" w:after="120" w:line="360" w:lineRule="auto"/>
+        <w:jc w:val="both"/>
+        <w:rPr>
+          <w:rFonts w:ascii="Daytona" w:hAnsi="Daytona"/>
+          <w:sz w:val="24"/>
+          <w:szCs w:val="24"/>
+        </w:rPr>
+      </w:pPr>
+      <w:r>
+        <w:rPr>
+          <w:rFonts w:ascii="Daytona" w:hAnsi="Daytona"/>
+          <w:sz w:val="24"/>
+          <w:szCs w:val="24"/>
+        </w:rPr>
+        <w:t>I</w:t>
+      </w:r>
+      <w:r>
+        <w:rPr>
+          <w:rFonts w:ascii="Daytona" w:hAnsi="Daytona"/>
+          <w:sz w:val="24"/>
+          <w:szCs w:val="24"/>
+        </w:rPr>
+        <w:t xml:space="preserve"> </w:t>
+      </w:r>
+      <w:r>
+        <w:rPr>
+          <w:rFonts w:ascii="Daytona" w:hAnsi="Daytona"/>
+          <w:sz w:val="24"/>
+          <w:szCs w:val="24"/>
+        </w:rPr>
+        <w:t>have thoroughly reviewed and analysed the project’s website and visualization requirements to ensure that our approach is aligned with the project goals and deliverables.</w:t>
+      </w:r>
+      <w:r>
+        <w:rPr>
+          <w:rFonts w:ascii="Daytona" w:hAnsi="Daytona"/>
+          <w:sz w:val="24"/>
+          <w:szCs w:val="24"/>
+        </w:rPr>
+        <w:tab/>
       </w:r>
     </w:p>
     <w:p>
@@ -4219,7 +4266,6 @@
           <w:sz w:val="24"/>
           <w:szCs w:val="24"/>
         </w:rPr>
-        <w:lastRenderedPageBreak/>
         <w:t>What do you plan to complete before the next standup?</w:t>
       </w:r>
       <w:bookmarkEnd w:id="8"/>
@@ -4477,7 +4523,7 @@
           <w:sz w:val="24"/>
           <w:szCs w:val="24"/>
         </w:rPr>
-        <w:t>Working on it . . .</w:t>
+        <w:t>I contributed to the development of an optional task plan, offering a structured approach for our upcoming tasks. Additionally, I actively participated in discussions concerning Assignment 3B-Project Process Book and Assignment 3C-Website and Visualization, helping to clarify and refine our project objectives and strategies.</w:t>
       </w:r>
     </w:p>
     <w:p>
@@ -4546,6 +4592,7 @@
           <w:sz w:val="24"/>
           <w:szCs w:val="24"/>
         </w:rPr>
+        <w:lastRenderedPageBreak/>
         <w:t xml:space="preserve">I have no issues with the </w:t>
       </w:r>
       <w:r>
@@ -4586,8 +4633,18 @@
           <w:sz w:val="24"/>
           <w:szCs w:val="24"/>
         </w:rPr>
-        <w:t xml:space="preserve"> from eLA</w:t>
-      </w:r>
+        <w:t xml:space="preserve"> from </w:t>
+      </w:r>
+      <w:proofErr w:type="spellStart"/>
+      <w:r>
+        <w:rPr>
+          <w:rFonts w:ascii="Daytona" w:hAnsi="Daytona"/>
+          <w:sz w:val="24"/>
+          <w:szCs w:val="24"/>
+        </w:rPr>
+        <w:t>eLA</w:t>
+      </w:r>
+      <w:proofErr w:type="spellEnd"/>
       <w:r>
         <w:rPr>
           <w:rFonts w:ascii="Daytona" w:hAnsi="Daytona"/>
@@ -4703,7 +4760,7 @@
           <w:sz w:val="24"/>
           <w:szCs w:val="24"/>
         </w:rPr>
-        <w:t>Working on it . . .</w:t>
+        <w:t>The team is working together smoothly, with prompt responses and effective communication through our Slack channel, which has been instrumental in keeping the project on track.</w:t>
       </w:r>
     </w:p>
     <w:p>
@@ -4728,7 +4785,25 @@
           <w:sz w:val="24"/>
           <w:szCs w:val="24"/>
         </w:rPr>
-        <w:t>Short written report of achievement so far and plan for the future.</w:t>
+        <w:t xml:space="preserve">Short written report of achievement so far and </w:t>
+      </w:r>
+      <w:proofErr w:type="gramStart"/>
+      <w:r>
+        <w:rPr>
+          <w:rFonts w:ascii="Daytona" w:hAnsi="Daytona"/>
+          <w:sz w:val="24"/>
+          <w:szCs w:val="24"/>
+        </w:rPr>
+        <w:t>plan for the future</w:t>
+      </w:r>
+      <w:proofErr w:type="gramEnd"/>
+      <w:r>
+        <w:rPr>
+          <w:rFonts w:ascii="Daytona" w:hAnsi="Daytona"/>
+          <w:sz w:val="24"/>
+          <w:szCs w:val="24"/>
+        </w:rPr>
+        <w:t>.</w:t>
       </w:r>
       <w:bookmarkEnd w:id="10"/>
       <w:r>
@@ -4794,7 +4869,6 @@
           <w:sz w:val="24"/>
           <w:szCs w:val="24"/>
         </w:rPr>
-        <w:lastRenderedPageBreak/>
         <w:t xml:space="preserve">After the initial </w:t>
       </w:r>
       <w:r>
@@ -5089,15 +5163,7 @@
           <w:sz w:val="24"/>
           <w:szCs w:val="24"/>
         </w:rPr>
-        <w:t xml:space="preserve"> </w:t>
-      </w:r>
-      <w:r>
-        <w:rPr>
-          <w:rFonts w:ascii="Daytona" w:hAnsi="Daytona"/>
-          <w:sz w:val="24"/>
-          <w:szCs w:val="24"/>
-        </w:rPr>
-        <w:t xml:space="preserve">(as </w:t>
+        <w:t xml:space="preserve"> (as </w:t>
       </w:r>
       <w:r>
         <w:rPr>
@@ -5121,15 +5187,7 @@
           <w:sz w:val="24"/>
           <w:szCs w:val="24"/>
         </w:rPr>
-        <w:t xml:space="preserve"> </w:t>
-      </w:r>
-      <w:r>
-        <w:rPr>
-          <w:rFonts w:ascii="Daytona" w:hAnsi="Daytona"/>
-          <w:sz w:val="24"/>
-          <w:szCs w:val="24"/>
-        </w:rPr>
-        <w:t>completed</w:t>
+        <w:t xml:space="preserve"> completed</w:t>
       </w:r>
       <w:r>
         <w:rPr>
@@ -5164,6 +5222,7 @@
           <w:sz w:val="24"/>
           <w:szCs w:val="24"/>
         </w:rPr>
+        <w:lastRenderedPageBreak/>
         <w:t xml:space="preserve">There is no doubt that we must document our work in the Project Process Book for Assignment 3B. This requires teamwork to update according to assigned tasks. </w:t>
       </w:r>
       <w:r>
@@ -5228,15 +5287,7 @@
           <w:sz w:val="24"/>
           <w:szCs w:val="24"/>
         </w:rPr>
-        <w:t xml:space="preserve"> </w:t>
-      </w:r>
-      <w:r>
-        <w:rPr>
-          <w:rFonts w:ascii="Daytona" w:hAnsi="Daytona"/>
-          <w:sz w:val="24"/>
-          <w:szCs w:val="24"/>
-        </w:rPr>
-        <w:t xml:space="preserve">(as </w:t>
+        <w:t xml:space="preserve"> (as </w:t>
       </w:r>
       <w:r>
         <w:rPr>
@@ -5260,15 +5311,7 @@
           <w:sz w:val="24"/>
           <w:szCs w:val="24"/>
         </w:rPr>
-        <w:t>percent</w:t>
-      </w:r>
-      <w:r>
-        <w:rPr>
-          <w:rFonts w:ascii="Daytona" w:hAnsi="Daytona"/>
-          <w:sz w:val="24"/>
-          <w:szCs w:val="24"/>
-        </w:rPr>
-        <w:t xml:space="preserve"> </w:t>
+        <w:t xml:space="preserve">percent </w:t>
       </w:r>
       <w:r>
         <w:rPr>
@@ -5447,31 +5490,15 @@
           <w:sz w:val="24"/>
           <w:szCs w:val="24"/>
         </w:rPr>
-        <w:t xml:space="preserve"> </w:t>
-      </w:r>
-      <w:r>
-        <w:rPr>
-          <w:rFonts w:ascii="Daytona" w:hAnsi="Daytona"/>
-          <w:sz w:val="24"/>
-          <w:szCs w:val="24"/>
-        </w:rPr>
-        <w:t xml:space="preserve">(as 20 </w:t>
-      </w:r>
-      <w:r>
-        <w:rPr>
-          <w:rFonts w:ascii="Daytona" w:hAnsi="Daytona"/>
-          <w:sz w:val="24"/>
-          <w:szCs w:val="24"/>
-        </w:rPr>
-        <w:t>percent</w:t>
-      </w:r>
-      <w:r>
-        <w:rPr>
-          <w:rFonts w:ascii="Daytona" w:hAnsi="Daytona"/>
-          <w:sz w:val="24"/>
-          <w:szCs w:val="24"/>
-        </w:rPr>
-        <w:t xml:space="preserve"> </w:t>
+        <w:t xml:space="preserve"> (as 20 </w:t>
+      </w:r>
+      <w:r>
+        <w:rPr>
+          <w:rFonts w:ascii="Daytona" w:hAnsi="Daytona"/>
+          <w:sz w:val="24"/>
+          <w:szCs w:val="24"/>
+        </w:rPr>
+        <w:t xml:space="preserve">percent </w:t>
       </w:r>
       <w:r>
         <w:rPr>
@@ -5514,16 +5541,7 @@
           <w:sz w:val="24"/>
           <w:szCs w:val="24"/>
         </w:rPr>
-        <w:t xml:space="preserve">Finally, I would like to summarize the to-do items before our next standup. Assignment 3A-Project Standups 1 should be submitted, datasets should be ready for discussion, and we need to decide on the types of charts for </w:t>
-      </w:r>
-      <w:r>
-        <w:rPr>
-          <w:rFonts w:ascii="Daytona" w:hAnsi="Daytona"/>
-          <w:sz w:val="24"/>
-          <w:szCs w:val="24"/>
-        </w:rPr>
-        <w:lastRenderedPageBreak/>
-        <w:t xml:space="preserve">visualization design. Additionally, tasks include optional updates </w:t>
+        <w:t xml:space="preserve">Finally, I would like to summarize the to-do items before our next standup. Assignment 3A-Project Standups 1 should be submitted, datasets should be ready for discussion, and we need to decide on the types of charts for visualization design. Additionally, tasks include optional updates </w:t>
       </w:r>
       <w:r>
         <w:rPr>
@@ -5579,7 +5597,243 @@
           <w:sz w:val="24"/>
           <w:szCs w:val="24"/>
         </w:rPr>
-        <w:t>Working on it . . .</w:t>
+        <w:t>From my perspective, I share the belief that teamwork is the foundation of our project’s success. The collective sharing of ideas, knowledge, and innovative solutions has significantly contributed to our progress, ensuring that we approach each task with a comprehensive and effective strategy.</w:t>
+      </w:r>
+    </w:p>
+    <w:p>
+      <w:pPr>
+        <w:shd w:val="clear" w:color="auto" w:fill="C1F0C7" w:themeFill="accent3" w:themeFillTint="33"/>
+        <w:spacing w:before="120" w:after="120" w:line="360" w:lineRule="auto"/>
+        <w:jc w:val="both"/>
+        <w:rPr>
+          <w:rFonts w:ascii="Daytona" w:hAnsi="Daytona"/>
+          <w:sz w:val="24"/>
+          <w:szCs w:val="24"/>
+        </w:rPr>
+      </w:pPr>
+      <w:r>
+        <w:rPr>
+          <w:rFonts w:ascii="Daytona" w:hAnsi="Daytona"/>
+          <w:sz w:val="24"/>
+          <w:szCs w:val="24"/>
+        </w:rPr>
+        <w:t>Following our initial project standup, I actively participated in several key areas to help the team achieve our milestones. Specifically:</w:t>
+      </w:r>
+    </w:p>
+    <w:p>
+      <w:pPr>
+        <w:pStyle w:val="ListParagraph"/>
+        <w:numPr>
+          <w:ilvl w:val="0"/>
+          <w:numId w:val="9"/>
+        </w:numPr>
+        <w:shd w:val="clear" w:color="auto" w:fill="C1F0C7" w:themeFill="accent3" w:themeFillTint="33"/>
+        <w:spacing w:before="120" w:after="120" w:line="360" w:lineRule="auto"/>
+        <w:jc w:val="both"/>
+        <w:rPr>
+          <w:rFonts w:ascii="Daytona" w:hAnsi="Daytona"/>
+          <w:sz w:val="24"/>
+          <w:szCs w:val="24"/>
+        </w:rPr>
+      </w:pPr>
+      <w:r>
+        <w:rPr>
+          <w:rFonts w:ascii="Daytona" w:hAnsi="Daytona"/>
+          <w:sz w:val="24"/>
+          <w:szCs w:val="24"/>
+        </w:rPr>
+        <w:t>I contributed to the understanding of project requirements by engaging in discussions with the team, ensuring everyone was clear on our objectives.</w:t>
+      </w:r>
+    </w:p>
+    <w:p>
+      <w:pPr>
+        <w:pStyle w:val="ListParagraph"/>
+        <w:numPr>
+          <w:ilvl w:val="0"/>
+          <w:numId w:val="9"/>
+        </w:numPr>
+        <w:shd w:val="clear" w:color="auto" w:fill="C1F0C7" w:themeFill="accent3" w:themeFillTint="33"/>
+        <w:spacing w:before="120" w:after="120" w:line="360" w:lineRule="auto"/>
+        <w:jc w:val="both"/>
+        <w:rPr>
+          <w:rFonts w:ascii="Daytona" w:hAnsi="Daytona"/>
+          <w:sz w:val="24"/>
+          <w:szCs w:val="24"/>
+        </w:rPr>
+      </w:pPr>
+      <w:r>
+        <w:rPr>
+          <w:rFonts w:ascii="Daytona" w:hAnsi="Daytona"/>
+          <w:sz w:val="24"/>
+          <w:szCs w:val="24"/>
+        </w:rPr>
+        <w:lastRenderedPageBreak/>
+        <w:t>I was instrumental in setting up and joining the GitHub repository, where I actively shared and collaborated on project documents.</w:t>
+      </w:r>
+    </w:p>
+    <w:p>
+      <w:pPr>
+        <w:pStyle w:val="ListParagraph"/>
+        <w:numPr>
+          <w:ilvl w:val="0"/>
+          <w:numId w:val="9"/>
+        </w:numPr>
+        <w:shd w:val="clear" w:color="auto" w:fill="C1F0C7" w:themeFill="accent3" w:themeFillTint="33"/>
+        <w:spacing w:before="120" w:after="120" w:line="360" w:lineRule="auto"/>
+        <w:jc w:val="both"/>
+        <w:rPr>
+          <w:rFonts w:ascii="Daytona" w:hAnsi="Daytona"/>
+          <w:sz w:val="24"/>
+          <w:szCs w:val="24"/>
+        </w:rPr>
+      </w:pPr>
+      <w:r>
+        <w:rPr>
+          <w:rFonts w:ascii="Daytona" w:hAnsi="Daytona"/>
+          <w:sz w:val="24"/>
+          <w:szCs w:val="24"/>
+        </w:rPr>
+        <w:t>I helped establish and maintain our communication channel on Slack, facilitating effective collaboration and ensuring that our regular meetings were productive in tracking our progress.</w:t>
+      </w:r>
+    </w:p>
+    <w:p>
+      <w:pPr>
+        <w:shd w:val="clear" w:color="auto" w:fill="C1F0C7" w:themeFill="accent3" w:themeFillTint="33"/>
+        <w:spacing w:before="120" w:after="120" w:line="360" w:lineRule="auto"/>
+        <w:jc w:val="both"/>
+        <w:rPr>
+          <w:rFonts w:ascii="Daytona" w:hAnsi="Daytona"/>
+          <w:sz w:val="24"/>
+          <w:szCs w:val="24"/>
+        </w:rPr>
+      </w:pPr>
+      <w:r>
+        <w:rPr>
+          <w:rFonts w:ascii="Daytona" w:hAnsi="Daytona"/>
+          <w:sz w:val="24"/>
+          <w:szCs w:val="24"/>
+        </w:rPr>
+        <w:t>Looking ahead to the next standup, I am committed to:</w:t>
+      </w:r>
+    </w:p>
+    <w:p>
+      <w:pPr>
+        <w:pStyle w:val="ListParagraph"/>
+        <w:numPr>
+          <w:ilvl w:val="0"/>
+          <w:numId w:val="10"/>
+        </w:numPr>
+        <w:shd w:val="clear" w:color="auto" w:fill="C1F0C7" w:themeFill="accent3" w:themeFillTint="33"/>
+        <w:spacing w:before="120" w:after="120" w:line="360" w:lineRule="auto"/>
+        <w:jc w:val="both"/>
+        <w:rPr>
+          <w:rFonts w:ascii="Daytona" w:hAnsi="Daytona"/>
+          <w:sz w:val="24"/>
+          <w:szCs w:val="24"/>
+        </w:rPr>
+      </w:pPr>
+      <w:r>
+        <w:rPr>
+          <w:rFonts w:ascii="Daytona" w:hAnsi="Daytona"/>
+          <w:sz w:val="24"/>
+          <w:szCs w:val="24"/>
+        </w:rPr>
+        <w:t>I plan to spend 16 hours researching and trailing datasets from various categories, ensuring we select the most relevant data for our project.</w:t>
+      </w:r>
+    </w:p>
+    <w:p>
+      <w:pPr>
+        <w:pStyle w:val="ListParagraph"/>
+        <w:numPr>
+          <w:ilvl w:val="0"/>
+          <w:numId w:val="10"/>
+        </w:numPr>
+        <w:shd w:val="clear" w:color="auto" w:fill="C1F0C7" w:themeFill="accent3" w:themeFillTint="33"/>
+        <w:spacing w:before="120" w:after="120" w:line="360" w:lineRule="auto"/>
+        <w:jc w:val="both"/>
+        <w:rPr>
+          <w:rFonts w:ascii="Daytona" w:hAnsi="Daytona"/>
+          <w:sz w:val="24"/>
+          <w:szCs w:val="24"/>
+        </w:rPr>
+      </w:pPr>
+      <w:r>
+        <w:rPr>
+          <w:rFonts w:ascii="Daytona" w:hAnsi="Daytona"/>
+          <w:sz w:val="24"/>
+          <w:szCs w:val="24"/>
+        </w:rPr>
+        <w:t>Understanding the importance of readability and attractiveness in our visualizations, I will allocate 16 hours to designing and refining these elements, drawing inspiration from exemplary sources such as the World Migration Report.</w:t>
+      </w:r>
+    </w:p>
+    <w:p>
+      <w:pPr>
+        <w:pStyle w:val="ListParagraph"/>
+        <w:numPr>
+          <w:ilvl w:val="0"/>
+          <w:numId w:val="10"/>
+        </w:numPr>
+        <w:shd w:val="clear" w:color="auto" w:fill="C1F0C7" w:themeFill="accent3" w:themeFillTint="33"/>
+        <w:spacing w:before="120" w:after="120" w:line="360" w:lineRule="auto"/>
+        <w:jc w:val="both"/>
+        <w:rPr>
+          <w:rFonts w:ascii="Daytona" w:hAnsi="Daytona"/>
+          <w:sz w:val="24"/>
+          <w:szCs w:val="24"/>
+        </w:rPr>
+      </w:pPr>
+      <w:r>
+        <w:rPr>
+          <w:rFonts w:ascii="Daytona" w:hAnsi="Daytona"/>
+          <w:sz w:val="24"/>
+          <w:szCs w:val="24"/>
+        </w:rPr>
+        <w:t>I will dedicate 16 hours to updating the Project Process Book, ensuring that our work is comprehensively documented and that we maintain an organized record of our progress.</w:t>
+      </w:r>
+    </w:p>
+    <w:p>
+      <w:pPr>
+        <w:pStyle w:val="ListParagraph"/>
+        <w:numPr>
+          <w:ilvl w:val="0"/>
+          <w:numId w:val="10"/>
+        </w:numPr>
+        <w:shd w:val="clear" w:color="auto" w:fill="C1F0C7" w:themeFill="accent3" w:themeFillTint="33"/>
+        <w:spacing w:before="120" w:after="120" w:line="360" w:lineRule="auto"/>
+        <w:jc w:val="both"/>
+        <w:rPr>
+          <w:rFonts w:ascii="Daytona" w:hAnsi="Daytona"/>
+          <w:sz w:val="24"/>
+          <w:szCs w:val="24"/>
+        </w:rPr>
+      </w:pPr>
+      <w:r>
+        <w:rPr>
+          <w:rFonts w:ascii="Daytona" w:hAnsi="Daytona"/>
+          <w:sz w:val="24"/>
+          <w:szCs w:val="24"/>
+        </w:rPr>
+        <w:t>Recognizing the crucial role of coding in our project, I will spend 16 hours developing and refining our code, ensuring it effectively demonstrates our knowledge and practical skills.</w:t>
+      </w:r>
+    </w:p>
+    <w:p>
+      <w:pPr>
+        <w:shd w:val="clear" w:color="auto" w:fill="C1F0C7" w:themeFill="accent3" w:themeFillTint="33"/>
+        <w:spacing w:before="120" w:after="120" w:line="360" w:lineRule="auto"/>
+        <w:jc w:val="both"/>
+        <w:rPr>
+          <w:rFonts w:ascii="Daytona" w:hAnsi="Daytona"/>
+          <w:sz w:val="24"/>
+          <w:szCs w:val="24"/>
+        </w:rPr>
+      </w:pPr>
+      <w:r>
+        <w:rPr>
+          <w:rFonts w:ascii="Daytona" w:hAnsi="Daytona"/>
+          <w:sz w:val="24"/>
+          <w:szCs w:val="24"/>
+        </w:rPr>
+        <w:t xml:space="preserve">To summarize, before our next standup, I will ensure the completion and submission of Assignment 3A-Project Standups 1, finalize datasets for team discussion, and collaborate on deciding the types of charts for visualization design. Additionally, I will contribute to the optional updates of the Project Process Book and further develop the code for the website and visualizations.        </w:t>
       </w:r>
     </w:p>
     <w:p>
@@ -5661,15 +5915,7 @@
           <w:sz w:val="24"/>
           <w:szCs w:val="24"/>
         </w:rPr>
-        <w:t>Version 1.0</w:t>
-      </w:r>
-      <w:r>
-        <w:rPr>
-          <w:rFonts w:ascii="Daytona" w:hAnsi="Daytona"/>
-          <w:sz w:val="24"/>
-          <w:szCs w:val="24"/>
-        </w:rPr>
-        <w:t xml:space="preserve"> in terms of finding and dataset discovery</w:t>
+        <w:t>Version 1.0 in terms of finding and dataset discovery</w:t>
       </w:r>
       <w:r>
         <w:rPr>
@@ -5700,6 +5946,7 @@
           <w:sz w:val="28"/>
           <w:szCs w:val="28"/>
         </w:rPr>
+        <w:lastRenderedPageBreak/>
         <w:t>V</w:t>
       </w:r>
       <w:r>
@@ -6156,6 +6403,119 @@
     </w:lvl>
   </w:abstractNum>
   <w:abstractNum w:abstractNumId="2" w15:restartNumberingAfterBreak="0">
+    <w:nsid w:val="25CB27C9"/>
+    <w:multiLevelType w:val="hybridMultilevel"/>
+    <w:tmpl w:val="0832B838"/>
+    <w:lvl w:ilvl="0" w:tplc="0C090001">
+      <w:start w:val="1"/>
+      <w:numFmt w:val="bullet"/>
+      <w:lvlText w:val=""/>
+      <w:lvlJc w:val="left"/>
+      <w:pPr>
+        <w:ind w:left="720" w:hanging="360"/>
+      </w:pPr>
+      <w:rPr>
+        <w:rFonts w:ascii="Symbol" w:hAnsi="Symbol" w:hint="default"/>
+      </w:rPr>
+    </w:lvl>
+    <w:lvl w:ilvl="1" w:tplc="0C090003" w:tentative="1">
+      <w:start w:val="1"/>
+      <w:numFmt w:val="bullet"/>
+      <w:lvlText w:val="o"/>
+      <w:lvlJc w:val="left"/>
+      <w:pPr>
+        <w:ind w:left="1440" w:hanging="360"/>
+      </w:pPr>
+      <w:rPr>
+        <w:rFonts w:ascii="Courier New" w:hAnsi="Courier New" w:cs="Courier New" w:hint="default"/>
+      </w:rPr>
+    </w:lvl>
+    <w:lvl w:ilvl="2" w:tplc="0C090005" w:tentative="1">
+      <w:start w:val="1"/>
+      <w:numFmt w:val="bullet"/>
+      <w:lvlText w:val=""/>
+      <w:lvlJc w:val="left"/>
+      <w:pPr>
+        <w:ind w:left="2160" w:hanging="360"/>
+      </w:pPr>
+      <w:rPr>
+        <w:rFonts w:ascii="Wingdings" w:hAnsi="Wingdings" w:hint="default"/>
+      </w:rPr>
+    </w:lvl>
+    <w:lvl w:ilvl="3" w:tplc="0C090001" w:tentative="1">
+      <w:start w:val="1"/>
+      <w:numFmt w:val="bullet"/>
+      <w:lvlText w:val=""/>
+      <w:lvlJc w:val="left"/>
+      <w:pPr>
+        <w:ind w:left="2880" w:hanging="360"/>
+      </w:pPr>
+      <w:rPr>
+        <w:rFonts w:ascii="Symbol" w:hAnsi="Symbol" w:hint="default"/>
+      </w:rPr>
+    </w:lvl>
+    <w:lvl w:ilvl="4" w:tplc="0C090003" w:tentative="1">
+      <w:start w:val="1"/>
+      <w:numFmt w:val="bullet"/>
+      <w:lvlText w:val="o"/>
+      <w:lvlJc w:val="left"/>
+      <w:pPr>
+        <w:ind w:left="3600" w:hanging="360"/>
+      </w:pPr>
+      <w:rPr>
+        <w:rFonts w:ascii="Courier New" w:hAnsi="Courier New" w:cs="Courier New" w:hint="default"/>
+      </w:rPr>
+    </w:lvl>
+    <w:lvl w:ilvl="5" w:tplc="0C090005" w:tentative="1">
+      <w:start w:val="1"/>
+      <w:numFmt w:val="bullet"/>
+      <w:lvlText w:val=""/>
+      <w:lvlJc w:val="left"/>
+      <w:pPr>
+        <w:ind w:left="4320" w:hanging="360"/>
+      </w:pPr>
+      <w:rPr>
+        <w:rFonts w:ascii="Wingdings" w:hAnsi="Wingdings" w:hint="default"/>
+      </w:rPr>
+    </w:lvl>
+    <w:lvl w:ilvl="6" w:tplc="0C090001" w:tentative="1">
+      <w:start w:val="1"/>
+      <w:numFmt w:val="bullet"/>
+      <w:lvlText w:val=""/>
+      <w:lvlJc w:val="left"/>
+      <w:pPr>
+        <w:ind w:left="5040" w:hanging="360"/>
+      </w:pPr>
+      <w:rPr>
+        <w:rFonts w:ascii="Symbol" w:hAnsi="Symbol" w:hint="default"/>
+      </w:rPr>
+    </w:lvl>
+    <w:lvl w:ilvl="7" w:tplc="0C090003" w:tentative="1">
+      <w:start w:val="1"/>
+      <w:numFmt w:val="bullet"/>
+      <w:lvlText w:val="o"/>
+      <w:lvlJc w:val="left"/>
+      <w:pPr>
+        <w:ind w:left="5760" w:hanging="360"/>
+      </w:pPr>
+      <w:rPr>
+        <w:rFonts w:ascii="Courier New" w:hAnsi="Courier New" w:cs="Courier New" w:hint="default"/>
+      </w:rPr>
+    </w:lvl>
+    <w:lvl w:ilvl="8" w:tplc="0C090005" w:tentative="1">
+      <w:start w:val="1"/>
+      <w:numFmt w:val="bullet"/>
+      <w:lvlText w:val=""/>
+      <w:lvlJc w:val="left"/>
+      <w:pPr>
+        <w:ind w:left="6480" w:hanging="360"/>
+      </w:pPr>
+      <w:rPr>
+        <w:rFonts w:ascii="Wingdings" w:hAnsi="Wingdings" w:hint="default"/>
+      </w:rPr>
+    </w:lvl>
+  </w:abstractNum>
+  <w:abstractNum w:abstractNumId="3" w15:restartNumberingAfterBreak="0">
     <w:nsid w:val="2ED7303A"/>
     <w:multiLevelType w:val="hybridMultilevel"/>
     <w:tmpl w:val="564036F2"/>
@@ -6244,7 +6604,7 @@
       </w:pPr>
     </w:lvl>
   </w:abstractNum>
-  <w:abstractNum w:abstractNumId="3" w15:restartNumberingAfterBreak="0">
+  <w:abstractNum w:abstractNumId="4" w15:restartNumberingAfterBreak="0">
     <w:nsid w:val="35CB7E3D"/>
     <w:multiLevelType w:val="hybridMultilevel"/>
     <w:tmpl w:val="23EEDA72"/>
@@ -6330,7 +6690,233 @@
       </w:pPr>
     </w:lvl>
   </w:abstractNum>
-  <w:abstractNum w:abstractNumId="4" w15:restartNumberingAfterBreak="0">
+  <w:abstractNum w:abstractNumId="5" w15:restartNumberingAfterBreak="0">
+    <w:nsid w:val="3A1A433C"/>
+    <w:multiLevelType w:val="hybridMultilevel"/>
+    <w:tmpl w:val="2766DA94"/>
+    <w:lvl w:ilvl="0" w:tplc="0C090001">
+      <w:start w:val="1"/>
+      <w:numFmt w:val="bullet"/>
+      <w:lvlText w:val=""/>
+      <w:lvlJc w:val="left"/>
+      <w:pPr>
+        <w:ind w:left="720" w:hanging="360"/>
+      </w:pPr>
+      <w:rPr>
+        <w:rFonts w:ascii="Symbol" w:hAnsi="Symbol" w:hint="default"/>
+      </w:rPr>
+    </w:lvl>
+    <w:lvl w:ilvl="1" w:tplc="0C090003" w:tentative="1">
+      <w:start w:val="1"/>
+      <w:numFmt w:val="bullet"/>
+      <w:lvlText w:val="o"/>
+      <w:lvlJc w:val="left"/>
+      <w:pPr>
+        <w:ind w:left="1440" w:hanging="360"/>
+      </w:pPr>
+      <w:rPr>
+        <w:rFonts w:ascii="Courier New" w:hAnsi="Courier New" w:cs="Courier New" w:hint="default"/>
+      </w:rPr>
+    </w:lvl>
+    <w:lvl w:ilvl="2" w:tplc="0C090005" w:tentative="1">
+      <w:start w:val="1"/>
+      <w:numFmt w:val="bullet"/>
+      <w:lvlText w:val=""/>
+      <w:lvlJc w:val="left"/>
+      <w:pPr>
+        <w:ind w:left="2160" w:hanging="360"/>
+      </w:pPr>
+      <w:rPr>
+        <w:rFonts w:ascii="Wingdings" w:hAnsi="Wingdings" w:hint="default"/>
+      </w:rPr>
+    </w:lvl>
+    <w:lvl w:ilvl="3" w:tplc="0C090001" w:tentative="1">
+      <w:start w:val="1"/>
+      <w:numFmt w:val="bullet"/>
+      <w:lvlText w:val=""/>
+      <w:lvlJc w:val="left"/>
+      <w:pPr>
+        <w:ind w:left="2880" w:hanging="360"/>
+      </w:pPr>
+      <w:rPr>
+        <w:rFonts w:ascii="Symbol" w:hAnsi="Symbol" w:hint="default"/>
+      </w:rPr>
+    </w:lvl>
+    <w:lvl w:ilvl="4" w:tplc="0C090003" w:tentative="1">
+      <w:start w:val="1"/>
+      <w:numFmt w:val="bullet"/>
+      <w:lvlText w:val="o"/>
+      <w:lvlJc w:val="left"/>
+      <w:pPr>
+        <w:ind w:left="3600" w:hanging="360"/>
+      </w:pPr>
+      <w:rPr>
+        <w:rFonts w:ascii="Courier New" w:hAnsi="Courier New" w:cs="Courier New" w:hint="default"/>
+      </w:rPr>
+    </w:lvl>
+    <w:lvl w:ilvl="5" w:tplc="0C090005" w:tentative="1">
+      <w:start w:val="1"/>
+      <w:numFmt w:val="bullet"/>
+      <w:lvlText w:val=""/>
+      <w:lvlJc w:val="left"/>
+      <w:pPr>
+        <w:ind w:left="4320" w:hanging="360"/>
+      </w:pPr>
+      <w:rPr>
+        <w:rFonts w:ascii="Wingdings" w:hAnsi="Wingdings" w:hint="default"/>
+      </w:rPr>
+    </w:lvl>
+    <w:lvl w:ilvl="6" w:tplc="0C090001" w:tentative="1">
+      <w:start w:val="1"/>
+      <w:numFmt w:val="bullet"/>
+      <w:lvlText w:val=""/>
+      <w:lvlJc w:val="left"/>
+      <w:pPr>
+        <w:ind w:left="5040" w:hanging="360"/>
+      </w:pPr>
+      <w:rPr>
+        <w:rFonts w:ascii="Symbol" w:hAnsi="Symbol" w:hint="default"/>
+      </w:rPr>
+    </w:lvl>
+    <w:lvl w:ilvl="7" w:tplc="0C090003" w:tentative="1">
+      <w:start w:val="1"/>
+      <w:numFmt w:val="bullet"/>
+      <w:lvlText w:val="o"/>
+      <w:lvlJc w:val="left"/>
+      <w:pPr>
+        <w:ind w:left="5760" w:hanging="360"/>
+      </w:pPr>
+      <w:rPr>
+        <w:rFonts w:ascii="Courier New" w:hAnsi="Courier New" w:cs="Courier New" w:hint="default"/>
+      </w:rPr>
+    </w:lvl>
+    <w:lvl w:ilvl="8" w:tplc="0C090005" w:tentative="1">
+      <w:start w:val="1"/>
+      <w:numFmt w:val="bullet"/>
+      <w:lvlText w:val=""/>
+      <w:lvlJc w:val="left"/>
+      <w:pPr>
+        <w:ind w:left="6480" w:hanging="360"/>
+      </w:pPr>
+      <w:rPr>
+        <w:rFonts w:ascii="Wingdings" w:hAnsi="Wingdings" w:hint="default"/>
+      </w:rPr>
+    </w:lvl>
+  </w:abstractNum>
+  <w:abstractNum w:abstractNumId="6" w15:restartNumberingAfterBreak="0">
+    <w:nsid w:val="42A27E2D"/>
+    <w:multiLevelType w:val="hybridMultilevel"/>
+    <w:tmpl w:val="9336F476"/>
+    <w:lvl w:ilvl="0" w:tplc="0C090001">
+      <w:start w:val="1"/>
+      <w:numFmt w:val="bullet"/>
+      <w:lvlText w:val=""/>
+      <w:lvlJc w:val="left"/>
+      <w:pPr>
+        <w:ind w:left="720" w:hanging="360"/>
+      </w:pPr>
+      <w:rPr>
+        <w:rFonts w:ascii="Symbol" w:hAnsi="Symbol" w:hint="default"/>
+      </w:rPr>
+    </w:lvl>
+    <w:lvl w:ilvl="1" w:tplc="0C090003" w:tentative="1">
+      <w:start w:val="1"/>
+      <w:numFmt w:val="bullet"/>
+      <w:lvlText w:val="o"/>
+      <w:lvlJc w:val="left"/>
+      <w:pPr>
+        <w:ind w:left="1440" w:hanging="360"/>
+      </w:pPr>
+      <w:rPr>
+        <w:rFonts w:ascii="Courier New" w:hAnsi="Courier New" w:cs="Courier New" w:hint="default"/>
+      </w:rPr>
+    </w:lvl>
+    <w:lvl w:ilvl="2" w:tplc="0C090005" w:tentative="1">
+      <w:start w:val="1"/>
+      <w:numFmt w:val="bullet"/>
+      <w:lvlText w:val=""/>
+      <w:lvlJc w:val="left"/>
+      <w:pPr>
+        <w:ind w:left="2160" w:hanging="360"/>
+      </w:pPr>
+      <w:rPr>
+        <w:rFonts w:ascii="Wingdings" w:hAnsi="Wingdings" w:hint="default"/>
+      </w:rPr>
+    </w:lvl>
+    <w:lvl w:ilvl="3" w:tplc="0C090001" w:tentative="1">
+      <w:start w:val="1"/>
+      <w:numFmt w:val="bullet"/>
+      <w:lvlText w:val=""/>
+      <w:lvlJc w:val="left"/>
+      <w:pPr>
+        <w:ind w:left="2880" w:hanging="360"/>
+      </w:pPr>
+      <w:rPr>
+        <w:rFonts w:ascii="Symbol" w:hAnsi="Symbol" w:hint="default"/>
+      </w:rPr>
+    </w:lvl>
+    <w:lvl w:ilvl="4" w:tplc="0C090003" w:tentative="1">
+      <w:start w:val="1"/>
+      <w:numFmt w:val="bullet"/>
+      <w:lvlText w:val="o"/>
+      <w:lvlJc w:val="left"/>
+      <w:pPr>
+        <w:ind w:left="3600" w:hanging="360"/>
+      </w:pPr>
+      <w:rPr>
+        <w:rFonts w:ascii="Courier New" w:hAnsi="Courier New" w:cs="Courier New" w:hint="default"/>
+      </w:rPr>
+    </w:lvl>
+    <w:lvl w:ilvl="5" w:tplc="0C090005" w:tentative="1">
+      <w:start w:val="1"/>
+      <w:numFmt w:val="bullet"/>
+      <w:lvlText w:val=""/>
+      <w:lvlJc w:val="left"/>
+      <w:pPr>
+        <w:ind w:left="4320" w:hanging="360"/>
+      </w:pPr>
+      <w:rPr>
+        <w:rFonts w:ascii="Wingdings" w:hAnsi="Wingdings" w:hint="default"/>
+      </w:rPr>
+    </w:lvl>
+    <w:lvl w:ilvl="6" w:tplc="0C090001" w:tentative="1">
+      <w:start w:val="1"/>
+      <w:numFmt w:val="bullet"/>
+      <w:lvlText w:val=""/>
+      <w:lvlJc w:val="left"/>
+      <w:pPr>
+        <w:ind w:left="5040" w:hanging="360"/>
+      </w:pPr>
+      <w:rPr>
+        <w:rFonts w:ascii="Symbol" w:hAnsi="Symbol" w:hint="default"/>
+      </w:rPr>
+    </w:lvl>
+    <w:lvl w:ilvl="7" w:tplc="0C090003" w:tentative="1">
+      <w:start w:val="1"/>
+      <w:numFmt w:val="bullet"/>
+      <w:lvlText w:val="o"/>
+      <w:lvlJc w:val="left"/>
+      <w:pPr>
+        <w:ind w:left="5760" w:hanging="360"/>
+      </w:pPr>
+      <w:rPr>
+        <w:rFonts w:ascii="Courier New" w:hAnsi="Courier New" w:cs="Courier New" w:hint="default"/>
+      </w:rPr>
+    </w:lvl>
+    <w:lvl w:ilvl="8" w:tplc="0C090005" w:tentative="1">
+      <w:start w:val="1"/>
+      <w:numFmt w:val="bullet"/>
+      <w:lvlText w:val=""/>
+      <w:lvlJc w:val="left"/>
+      <w:pPr>
+        <w:ind w:left="6480" w:hanging="360"/>
+      </w:pPr>
+      <w:rPr>
+        <w:rFonts w:ascii="Wingdings" w:hAnsi="Wingdings" w:hint="default"/>
+      </w:rPr>
+    </w:lvl>
+  </w:abstractNum>
+  <w:abstractNum w:abstractNumId="7" w15:restartNumberingAfterBreak="0">
     <w:nsid w:val="4F2D27C1"/>
     <w:multiLevelType w:val="multilevel"/>
     <w:tmpl w:val="81181AB6"/>
@@ -6479,7 +7065,7 @@
       </w:rPr>
     </w:lvl>
   </w:abstractNum>
-  <w:abstractNum w:abstractNumId="5" w15:restartNumberingAfterBreak="0">
+  <w:abstractNum w:abstractNumId="8" w15:restartNumberingAfterBreak="0">
     <w:nsid w:val="511A2A7C"/>
     <w:multiLevelType w:val="hybridMultilevel"/>
     <w:tmpl w:val="17883E76"/>
@@ -6568,7 +7154,7 @@
       </w:pPr>
     </w:lvl>
   </w:abstractNum>
-  <w:abstractNum w:abstractNumId="6" w15:restartNumberingAfterBreak="0">
+  <w:abstractNum w:abstractNumId="9" w15:restartNumberingAfterBreak="0">
     <w:nsid w:val="70441EA9"/>
     <w:multiLevelType w:val="hybridMultilevel"/>
     <w:tmpl w:val="B5A28226"/>
@@ -6685,22 +7271,31 @@
     <w:abstractNumId w:val="0"/>
   </w:num>
   <w:num w:numId="2" w16cid:durableId="1927227738">
-    <w:abstractNumId w:val="5"/>
+    <w:abstractNumId w:val="8"/>
   </w:num>
   <w:num w:numId="3" w16cid:durableId="335770890">
-    <w:abstractNumId w:val="4"/>
+    <w:abstractNumId w:val="7"/>
   </w:num>
   <w:num w:numId="4" w16cid:durableId="1810971085">
     <w:abstractNumId w:val="1"/>
   </w:num>
   <w:num w:numId="5" w16cid:durableId="1943682966">
+    <w:abstractNumId w:val="3"/>
+  </w:num>
+  <w:num w:numId="6" w16cid:durableId="2128043238">
+    <w:abstractNumId w:val="4"/>
+  </w:num>
+  <w:num w:numId="7" w16cid:durableId="1644193064">
+    <w:abstractNumId w:val="9"/>
+  </w:num>
+  <w:num w:numId="8" w16cid:durableId="1560509505">
     <w:abstractNumId w:val="2"/>
   </w:num>
-  <w:num w:numId="6" w16cid:durableId="2128043238">
-    <w:abstractNumId w:val="3"/>
+  <w:num w:numId="9" w16cid:durableId="619261966">
+    <w:abstractNumId w:val="6"/>
   </w:num>
-  <w:num w:numId="7" w16cid:durableId="1644193064">
-    <w:abstractNumId w:val="6"/>
+  <w:num w:numId="10" w16cid:durableId="67385438">
+    <w:abstractNumId w:val="5"/>
   </w:num>
 </w:numbering>
 </file>
@@ -7913,7 +8508,10 @@
   </w:compat>
   <w:rsids>
     <w:rsidRoot w:val="00541AD3"/>
+    <w:rsid w:val="001A3DA8"/>
+    <w:rsid w:val="0021183A"/>
     <w:rsid w:val="00541AD3"/>
+    <w:rsid w:val="008443C3"/>
     <w:rsid w:val="00C174B2"/>
     <w:rsid w:val="00F86561"/>
   </w:rsids>

</xml_diff>

<commit_message>
completed update project standup1
</commit_message>
<xml_diff>
--- a/Assignment3A-Project standup 1/Assignment 3A-Project standups 1.docx
+++ b/Assignment3A-Project standup 1/Assignment 3A-Project standups 1.docx
@@ -277,16 +277,16 @@
             <mc:AlternateContent>
               <mc:Choice Requires="wps">
                 <w:drawing>
-                  <wp:anchor distT="0" distB="0" distL="114300" distR="114300" simplePos="0" relativeHeight="251663360" behindDoc="0" locked="0" layoutInCell="1" hidden="0" allowOverlap="1" wp14:anchorId="39A94631" wp14:editId="2E6BF321">
+                  <wp:anchor distT="0" distB="0" distL="114300" distR="114300" simplePos="0" relativeHeight="251663360" behindDoc="0" locked="0" layoutInCell="1" hidden="0" allowOverlap="1" wp14:anchorId="39A94631" wp14:editId="39A62D56">
                     <wp:simplePos x="0" y="0"/>
                     <wp:positionH relativeFrom="margin">
-                      <wp:posOffset>456669</wp:posOffset>
+                      <wp:posOffset>457200</wp:posOffset>
                     </wp:positionH>
                     <wp:positionV relativeFrom="margin">
-                      <wp:align>bottom</wp:align>
+                      <wp:posOffset>7286625</wp:posOffset>
                     </wp:positionV>
-                    <wp:extent cx="5410200" cy="1212980"/>
-                    <wp:effectExtent l="0" t="0" r="0" b="6350"/>
+                    <wp:extent cx="5410200" cy="1565275"/>
+                    <wp:effectExtent l="0" t="0" r="0" b="15875"/>
                     <wp:wrapNone/>
                     <wp:docPr id="1994654590" name="Rectangle 1994654590"/>
                     <wp:cNvGraphicFramePr/>
@@ -297,7 +297,7 @@
                           <wps:spPr>
                             <a:xfrm>
                               <a:off x="0" y="0"/>
-                              <a:ext cx="5410200" cy="1212980"/>
+                              <a:ext cx="5410200" cy="1565275"/>
                             </a:xfrm>
                             <a:prstGeom prst="rect">
                               <a:avLst/>
@@ -382,7 +382,7 @@
                                     <w:sz w:val="24"/>
                                     <w:szCs w:val="24"/>
                                   </w:rPr>
-                                  <w:t>Sunday, 1 September 2024</w:t>
+                                  <w:t>Tuesday, 3 September 2024</w:t>
                                 </w:r>
                                 <w:r>
                                   <w:rPr>
@@ -395,6 +395,32 @@
                                     <w:szCs w:val="24"/>
                                   </w:rPr>
                                   <w:fldChar w:fldCharType="end"/>
+                                </w:r>
+                              </w:p>
+                              <w:p>
+                                <w:pPr>
+                                  <w:spacing w:before="120" w:after="120" w:line="360" w:lineRule="auto"/>
+                                  <w:jc w:val="right"/>
+                                  <w:textDirection w:val="btLr"/>
+                                  <w:rPr>
+                                    <w:rFonts w:ascii="Daytona" w:eastAsia="Daytona" w:hAnsi="Daytona" w:cs="Daytona"/>
+                                    <w:b/>
+                                    <w:bCs/>
+                                    <w:color w:val="215E99" w:themeColor="text2" w:themeTint="BF"/>
+                                    <w:sz w:val="24"/>
+                                    <w:szCs w:val="24"/>
+                                  </w:rPr>
+                                </w:pPr>
+                                <w:r>
+                                  <w:rPr>
+                                    <w:rFonts w:ascii="Daytona" w:eastAsia="Daytona" w:hAnsi="Daytona" w:cs="Daytona"/>
+                                    <w:b/>
+                                    <w:bCs/>
+                                    <w:color w:val="215E99" w:themeColor="text2" w:themeTint="BF"/>
+                                    <w:sz w:val="24"/>
+                                    <w:szCs w:val="24"/>
+                                  </w:rPr>
+                                  <w:t>Team 01B</w:t>
                                 </w:r>
                               </w:p>
                               <w:p>
@@ -552,7 +578,7 @@
               </mc:Choice>
               <mc:Fallback>
                 <w:pict>
-                  <v:rect w14:anchorId="39A94631" id="Rectangle 1994654590" o:spid="_x0000_s1026" style="position:absolute;margin-left:35.95pt;margin-top:0;width:426pt;height:95.5pt;z-index:251663360;visibility:visible;mso-wrap-style:square;mso-width-percent:0;mso-height-percent:0;mso-wrap-distance-left:9pt;mso-wrap-distance-top:0;mso-wrap-distance-right:9pt;mso-wrap-distance-bottom:0;mso-position-horizontal:absolute;mso-position-horizontal-relative:margin;mso-position-vertical:bottom;mso-position-vertical-relative:margin;mso-width-percent:0;mso-height-percent:0;mso-width-relative:margin;mso-height-relative:margin;v-text-anchor:bottom" o:gfxdata="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" filled="f" stroked="f">
+                  <v:rect w14:anchorId="39A94631" id="Rectangle 1994654590" o:spid="_x0000_s1026" style="position:absolute;margin-left:36pt;margin-top:573.75pt;width:426pt;height:123.25pt;z-index:251663360;visibility:visible;mso-wrap-style:square;mso-width-percent:0;mso-height-percent:0;mso-wrap-distance-left:9pt;mso-wrap-distance-top:0;mso-wrap-distance-right:9pt;mso-wrap-distance-bottom:0;mso-position-horizontal:absolute;mso-position-horizontal-relative:margin;mso-position-vertical:absolute;mso-position-vertical-relative:margin;mso-width-percent:0;mso-height-percent:0;mso-width-relative:margin;mso-height-relative:margin;v-text-anchor:bottom" o:gfxdata="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" filled="f" stroked="f">
                     <v:textbox inset="0,0,0,0">
                       <w:txbxContent>
                         <w:p>
@@ -628,7 +654,7 @@
                               <w:sz w:val="24"/>
                               <w:szCs w:val="24"/>
                             </w:rPr>
-                            <w:t>Sunday, 1 September 2024</w:t>
+                            <w:t>Tuesday, 3 September 2024</w:t>
                           </w:r>
                           <w:r>
                             <w:rPr>
@@ -641,6 +667,32 @@
                               <w:szCs w:val="24"/>
                             </w:rPr>
                             <w:fldChar w:fldCharType="end"/>
+                          </w:r>
+                        </w:p>
+                        <w:p>
+                          <w:pPr>
+                            <w:spacing w:before="120" w:after="120" w:line="360" w:lineRule="auto"/>
+                            <w:jc w:val="right"/>
+                            <w:textDirection w:val="btLr"/>
+                            <w:rPr>
+                              <w:rFonts w:ascii="Daytona" w:eastAsia="Daytona" w:hAnsi="Daytona" w:cs="Daytona"/>
+                              <w:b/>
+                              <w:bCs/>
+                              <w:color w:val="215E99" w:themeColor="text2" w:themeTint="BF"/>
+                              <w:sz w:val="24"/>
+                              <w:szCs w:val="24"/>
+                            </w:rPr>
+                          </w:pPr>
+                          <w:r>
+                            <w:rPr>
+                              <w:rFonts w:ascii="Daytona" w:eastAsia="Daytona" w:hAnsi="Daytona" w:cs="Daytona"/>
+                              <w:b/>
+                              <w:bCs/>
+                              <w:color w:val="215E99" w:themeColor="text2" w:themeTint="BF"/>
+                              <w:sz w:val="24"/>
+                              <w:szCs w:val="24"/>
+                            </w:rPr>
+                            <w:t>Team 01B</w:t>
                           </w:r>
                         </w:p>
                         <w:p>
@@ -954,6 +1006,7 @@
         <w:p>
           <w:pPr>
             <w:pStyle w:val="TOCHeading"/>
+            <w:spacing w:before="120" w:after="120" w:line="360" w:lineRule="auto"/>
             <w:rPr>
               <w:rFonts w:ascii="Daytona" w:hAnsi="Daytona"/>
             </w:rPr>
@@ -972,6 +1025,7 @@
               <w:tab w:val="left" w:pos="480"/>
               <w:tab w:val="right" w:leader="dot" w:pos="9016"/>
             </w:tabs>
+            <w:spacing w:before="120" w:after="120" w:line="360" w:lineRule="auto"/>
             <w:rPr>
               <w:rFonts w:eastAsiaTheme="minorEastAsia"/>
               <w:noProof/>
@@ -985,27 +1039,35 @@
           <w:r>
             <w:rPr>
               <w:rFonts w:ascii="Daytona" w:hAnsi="Daytona"/>
+              <w:sz w:val="24"/>
+              <w:szCs w:val="24"/>
             </w:rPr>
             <w:fldChar w:fldCharType="begin"/>
           </w:r>
           <w:r>
             <w:rPr>
               <w:rFonts w:ascii="Daytona" w:hAnsi="Daytona"/>
+              <w:sz w:val="24"/>
+              <w:szCs w:val="24"/>
             </w:rPr>
             <w:instrText xml:space="preserve"> TOC \o "1-3" \h \z \u </w:instrText>
           </w:r>
           <w:r>
             <w:rPr>
               <w:rFonts w:ascii="Daytona" w:hAnsi="Daytona"/>
+              <w:sz w:val="24"/>
+              <w:szCs w:val="24"/>
             </w:rPr>
             <w:fldChar w:fldCharType="separate"/>
           </w:r>
-          <w:hyperlink w:anchor="_Toc176032248" w:history="1">
+          <w:hyperlink w:anchor="_Toc176298166" w:history="1">
             <w:r>
               <w:rPr>
                 <w:rStyle w:val="Hyperlink"/>
                 <w:rFonts w:ascii="Daytona" w:hAnsi="Daytona"/>
                 <w:noProof/>
+                <w:sz w:val="24"/>
+                <w:szCs w:val="24"/>
               </w:rPr>
               <w:t>A.</w:t>
             </w:r>
@@ -1026,6 +1088,8 @@
                 <w:rStyle w:val="Hyperlink"/>
                 <w:rFonts w:ascii="Daytona" w:hAnsi="Daytona"/>
                 <w:noProof/>
+                <w:sz w:val="24"/>
+                <w:szCs w:val="24"/>
               </w:rPr>
               <w:t>Project standups 1</w:t>
             </w:r>
@@ -1033,6 +1097,8 @@
               <w:rPr>
                 <w:noProof/>
                 <w:webHidden/>
+                <w:sz w:val="24"/>
+                <w:szCs w:val="24"/>
               </w:rPr>
               <w:tab/>
             </w:r>
@@ -1040,6 +1106,8 @@
               <w:rPr>
                 <w:noProof/>
                 <w:webHidden/>
+                <w:sz w:val="24"/>
+                <w:szCs w:val="24"/>
               </w:rPr>
               <w:fldChar w:fldCharType="begin"/>
             </w:r>
@@ -1047,19 +1115,25 @@
               <w:rPr>
                 <w:noProof/>
                 <w:webHidden/>
-              </w:rPr>
-              <w:instrText xml:space="preserve"> PAGEREF _Toc176032248 \h </w:instrText>
-            </w:r>
-            <w:r>
-              <w:rPr>
-                <w:noProof/>
-                <w:webHidden/>
-              </w:rPr>
-            </w:r>
-            <w:r>
-              <w:rPr>
-                <w:noProof/>
-                <w:webHidden/>
+                <w:sz w:val="24"/>
+                <w:szCs w:val="24"/>
+              </w:rPr>
+              <w:instrText xml:space="preserve"> PAGEREF _Toc176298166 \h </w:instrText>
+            </w:r>
+            <w:r>
+              <w:rPr>
+                <w:noProof/>
+                <w:webHidden/>
+                <w:sz w:val="24"/>
+                <w:szCs w:val="24"/>
+              </w:rPr>
+            </w:r>
+            <w:r>
+              <w:rPr>
+                <w:noProof/>
+                <w:webHidden/>
+                <w:sz w:val="24"/>
+                <w:szCs w:val="24"/>
               </w:rPr>
               <w:fldChar w:fldCharType="separate"/>
             </w:r>
@@ -1067,6 +1141,8 @@
               <w:rPr>
                 <w:noProof/>
                 <w:webHidden/>
+                <w:sz w:val="24"/>
+                <w:szCs w:val="24"/>
               </w:rPr>
               <w:t>2</w:t>
             </w:r>
@@ -1074,6 +1150,8 @@
               <w:rPr>
                 <w:noProof/>
                 <w:webHidden/>
+                <w:sz w:val="24"/>
+                <w:szCs w:val="24"/>
               </w:rPr>
               <w:fldChar w:fldCharType="end"/>
             </w:r>
@@ -1086,6 +1164,7 @@
               <w:tab w:val="left" w:pos="720"/>
               <w:tab w:val="right" w:leader="dot" w:pos="9016"/>
             </w:tabs>
+            <w:spacing w:before="120" w:after="120" w:line="360" w:lineRule="auto"/>
             <w:rPr>
               <w:rFonts w:eastAsiaTheme="minorEastAsia"/>
               <w:noProof/>
@@ -1096,12 +1175,14 @@
               <w14:ligatures w14:val="standardContextual"/>
             </w:rPr>
           </w:pPr>
-          <w:hyperlink w:anchor="_Toc176032249" w:history="1">
+          <w:hyperlink w:anchor="_Toc176298167" w:history="1">
             <w:r>
               <w:rPr>
                 <w:rStyle w:val="Hyperlink"/>
                 <w:rFonts w:ascii="Symbol" w:hAnsi="Symbol"/>
                 <w:noProof/>
+                <w:sz w:val="24"/>
+                <w:szCs w:val="24"/>
               </w:rPr>
               <w:t></w:t>
             </w:r>
@@ -1122,6 +1203,8 @@
                 <w:rStyle w:val="Hyperlink"/>
                 <w:rFonts w:ascii="Daytona" w:hAnsi="Daytona"/>
                 <w:noProof/>
+                <w:sz w:val="24"/>
+                <w:szCs w:val="24"/>
               </w:rPr>
               <w:t>Time and day of regular meeting.</w:t>
             </w:r>
@@ -1129,6 +1212,8 @@
               <w:rPr>
                 <w:noProof/>
                 <w:webHidden/>
+                <w:sz w:val="24"/>
+                <w:szCs w:val="24"/>
               </w:rPr>
               <w:tab/>
             </w:r>
@@ -1136,6 +1221,8 @@
               <w:rPr>
                 <w:noProof/>
                 <w:webHidden/>
+                <w:sz w:val="24"/>
+                <w:szCs w:val="24"/>
               </w:rPr>
               <w:fldChar w:fldCharType="begin"/>
             </w:r>
@@ -1143,19 +1230,25 @@
               <w:rPr>
                 <w:noProof/>
                 <w:webHidden/>
-              </w:rPr>
-              <w:instrText xml:space="preserve"> PAGEREF _Toc176032249 \h </w:instrText>
-            </w:r>
-            <w:r>
-              <w:rPr>
-                <w:noProof/>
-                <w:webHidden/>
-              </w:rPr>
-            </w:r>
-            <w:r>
-              <w:rPr>
-                <w:noProof/>
-                <w:webHidden/>
+                <w:sz w:val="24"/>
+                <w:szCs w:val="24"/>
+              </w:rPr>
+              <w:instrText xml:space="preserve"> PAGEREF _Toc176298167 \h </w:instrText>
+            </w:r>
+            <w:r>
+              <w:rPr>
+                <w:noProof/>
+                <w:webHidden/>
+                <w:sz w:val="24"/>
+                <w:szCs w:val="24"/>
+              </w:rPr>
+            </w:r>
+            <w:r>
+              <w:rPr>
+                <w:noProof/>
+                <w:webHidden/>
+                <w:sz w:val="24"/>
+                <w:szCs w:val="24"/>
               </w:rPr>
               <w:fldChar w:fldCharType="separate"/>
             </w:r>
@@ -1163,6 +1256,8 @@
               <w:rPr>
                 <w:noProof/>
                 <w:webHidden/>
+                <w:sz w:val="24"/>
+                <w:szCs w:val="24"/>
               </w:rPr>
               <w:t>2</w:t>
             </w:r>
@@ -1170,6 +1265,8 @@
               <w:rPr>
                 <w:noProof/>
                 <w:webHidden/>
+                <w:sz w:val="24"/>
+                <w:szCs w:val="24"/>
               </w:rPr>
               <w:fldChar w:fldCharType="end"/>
             </w:r>
@@ -1182,6 +1279,7 @@
               <w:tab w:val="left" w:pos="720"/>
               <w:tab w:val="right" w:leader="dot" w:pos="9016"/>
             </w:tabs>
+            <w:spacing w:before="120" w:after="120" w:line="360" w:lineRule="auto"/>
             <w:rPr>
               <w:rFonts w:eastAsiaTheme="minorEastAsia"/>
               <w:noProof/>
@@ -1192,12 +1290,14 @@
               <w14:ligatures w14:val="standardContextual"/>
             </w:rPr>
           </w:pPr>
-          <w:hyperlink w:anchor="_Toc176032250" w:history="1">
+          <w:hyperlink w:anchor="_Toc176298168" w:history="1">
             <w:r>
               <w:rPr>
                 <w:rStyle w:val="Hyperlink"/>
                 <w:rFonts w:ascii="Symbol" w:hAnsi="Symbol"/>
                 <w:noProof/>
+                <w:sz w:val="24"/>
+                <w:szCs w:val="24"/>
               </w:rPr>
               <w:t></w:t>
             </w:r>
@@ -1218,6 +1318,8 @@
                 <w:rStyle w:val="Hyperlink"/>
                 <w:rFonts w:ascii="Daytona" w:hAnsi="Daytona"/>
                 <w:noProof/>
+                <w:sz w:val="24"/>
+                <w:szCs w:val="24"/>
               </w:rPr>
               <w:t>Summary of tasks to be completed before the next meeting</w:t>
             </w:r>
@@ -1225,6 +1327,8 @@
               <w:rPr>
                 <w:noProof/>
                 <w:webHidden/>
+                <w:sz w:val="24"/>
+                <w:szCs w:val="24"/>
               </w:rPr>
               <w:tab/>
             </w:r>
@@ -1232,6 +1336,8 @@
               <w:rPr>
                 <w:noProof/>
                 <w:webHidden/>
+                <w:sz w:val="24"/>
+                <w:szCs w:val="24"/>
               </w:rPr>
               <w:fldChar w:fldCharType="begin"/>
             </w:r>
@@ -1239,19 +1345,25 @@
               <w:rPr>
                 <w:noProof/>
                 <w:webHidden/>
-              </w:rPr>
-              <w:instrText xml:space="preserve"> PAGEREF _Toc176032250 \h </w:instrText>
-            </w:r>
-            <w:r>
-              <w:rPr>
-                <w:noProof/>
-                <w:webHidden/>
-              </w:rPr>
-            </w:r>
-            <w:r>
-              <w:rPr>
-                <w:noProof/>
-                <w:webHidden/>
+                <w:sz w:val="24"/>
+                <w:szCs w:val="24"/>
+              </w:rPr>
+              <w:instrText xml:space="preserve"> PAGEREF _Toc176298168 \h </w:instrText>
+            </w:r>
+            <w:r>
+              <w:rPr>
+                <w:noProof/>
+                <w:webHidden/>
+                <w:sz w:val="24"/>
+                <w:szCs w:val="24"/>
+              </w:rPr>
+            </w:r>
+            <w:r>
+              <w:rPr>
+                <w:noProof/>
+                <w:webHidden/>
+                <w:sz w:val="24"/>
+                <w:szCs w:val="24"/>
               </w:rPr>
               <w:fldChar w:fldCharType="separate"/>
             </w:r>
@@ -1259,6 +1371,8 @@
               <w:rPr>
                 <w:noProof/>
                 <w:webHidden/>
+                <w:sz w:val="24"/>
+                <w:szCs w:val="24"/>
               </w:rPr>
               <w:t>2</w:t>
             </w:r>
@@ -1266,6 +1380,8 @@
               <w:rPr>
                 <w:noProof/>
                 <w:webHidden/>
+                <w:sz w:val="24"/>
+                <w:szCs w:val="24"/>
               </w:rPr>
               <w:fldChar w:fldCharType="end"/>
             </w:r>
@@ -1278,6 +1394,7 @@
               <w:tab w:val="left" w:pos="720"/>
               <w:tab w:val="right" w:leader="dot" w:pos="9016"/>
             </w:tabs>
+            <w:spacing w:before="120" w:after="120" w:line="360" w:lineRule="auto"/>
             <w:rPr>
               <w:rFonts w:eastAsiaTheme="minorEastAsia"/>
               <w:noProof/>
@@ -1288,12 +1405,14 @@
               <w14:ligatures w14:val="standardContextual"/>
             </w:rPr>
           </w:pPr>
-          <w:hyperlink w:anchor="_Toc176032251" w:history="1">
+          <w:hyperlink w:anchor="_Toc176298169" w:history="1">
             <w:r>
               <w:rPr>
                 <w:rStyle w:val="Hyperlink"/>
                 <w:rFonts w:ascii="Symbol" w:hAnsi="Symbol"/>
                 <w:noProof/>
+                <w:sz w:val="24"/>
+                <w:szCs w:val="24"/>
               </w:rPr>
               <w:t></w:t>
             </w:r>
@@ -1314,6 +1433,8 @@
                 <w:rStyle w:val="Hyperlink"/>
                 <w:rFonts w:ascii="Daytona" w:hAnsi="Daytona"/>
                 <w:noProof/>
+                <w:sz w:val="24"/>
+                <w:szCs w:val="24"/>
               </w:rPr>
               <w:t>Screenshots of collaboration</w:t>
             </w:r>
@@ -1321,6 +1442,8 @@
               <w:rPr>
                 <w:noProof/>
                 <w:webHidden/>
+                <w:sz w:val="24"/>
+                <w:szCs w:val="24"/>
               </w:rPr>
               <w:tab/>
             </w:r>
@@ -1328,6 +1451,8 @@
               <w:rPr>
                 <w:noProof/>
                 <w:webHidden/>
+                <w:sz w:val="24"/>
+                <w:szCs w:val="24"/>
               </w:rPr>
               <w:fldChar w:fldCharType="begin"/>
             </w:r>
@@ -1335,19 +1460,25 @@
               <w:rPr>
                 <w:noProof/>
                 <w:webHidden/>
-              </w:rPr>
-              <w:instrText xml:space="preserve"> PAGEREF _Toc176032251 \h </w:instrText>
-            </w:r>
-            <w:r>
-              <w:rPr>
-                <w:noProof/>
-                <w:webHidden/>
-              </w:rPr>
-            </w:r>
-            <w:r>
-              <w:rPr>
-                <w:noProof/>
-                <w:webHidden/>
+                <w:sz w:val="24"/>
+                <w:szCs w:val="24"/>
+              </w:rPr>
+              <w:instrText xml:space="preserve"> PAGEREF _Toc176298169 \h </w:instrText>
+            </w:r>
+            <w:r>
+              <w:rPr>
+                <w:noProof/>
+                <w:webHidden/>
+                <w:sz w:val="24"/>
+                <w:szCs w:val="24"/>
+              </w:rPr>
+            </w:r>
+            <w:r>
+              <w:rPr>
+                <w:noProof/>
+                <w:webHidden/>
+                <w:sz w:val="24"/>
+                <w:szCs w:val="24"/>
               </w:rPr>
               <w:fldChar w:fldCharType="separate"/>
             </w:r>
@@ -1355,6 +1486,8 @@
               <w:rPr>
                 <w:noProof/>
                 <w:webHidden/>
+                <w:sz w:val="24"/>
+                <w:szCs w:val="24"/>
               </w:rPr>
               <w:t>2</w:t>
             </w:r>
@@ -1362,6 +1495,8 @@
               <w:rPr>
                 <w:noProof/>
                 <w:webHidden/>
+                <w:sz w:val="24"/>
+                <w:szCs w:val="24"/>
               </w:rPr>
               <w:fldChar w:fldCharType="end"/>
             </w:r>
@@ -1374,6 +1509,7 @@
               <w:tab w:val="left" w:pos="720"/>
               <w:tab w:val="right" w:leader="dot" w:pos="9016"/>
             </w:tabs>
+            <w:spacing w:before="120" w:after="120" w:line="360" w:lineRule="auto"/>
             <w:rPr>
               <w:rFonts w:eastAsiaTheme="minorEastAsia"/>
               <w:noProof/>
@@ -1384,12 +1520,14 @@
               <w14:ligatures w14:val="standardContextual"/>
             </w:rPr>
           </w:pPr>
-          <w:hyperlink w:anchor="_Toc176032252" w:history="1">
+          <w:hyperlink w:anchor="_Toc176298170" w:history="1">
             <w:r>
               <w:rPr>
                 <w:rStyle w:val="Hyperlink"/>
                 <w:rFonts w:ascii="Symbol" w:hAnsi="Symbol"/>
                 <w:noProof/>
+                <w:sz w:val="24"/>
+                <w:szCs w:val="24"/>
               </w:rPr>
               <w:t></w:t>
             </w:r>
@@ -1410,6 +1548,8 @@
                 <w:rStyle w:val="Hyperlink"/>
                 <w:rFonts w:ascii="Daytona" w:hAnsi="Daytona"/>
                 <w:noProof/>
+                <w:sz w:val="24"/>
+                <w:szCs w:val="24"/>
               </w:rPr>
               <w:t>Project schedule</w:t>
             </w:r>
@@ -1417,6 +1557,8 @@
               <w:rPr>
                 <w:noProof/>
                 <w:webHidden/>
+                <w:sz w:val="24"/>
+                <w:szCs w:val="24"/>
               </w:rPr>
               <w:tab/>
             </w:r>
@@ -1424,6 +1566,8 @@
               <w:rPr>
                 <w:noProof/>
                 <w:webHidden/>
+                <w:sz w:val="24"/>
+                <w:szCs w:val="24"/>
               </w:rPr>
               <w:fldChar w:fldCharType="begin"/>
             </w:r>
@@ -1431,19 +1575,25 @@
               <w:rPr>
                 <w:noProof/>
                 <w:webHidden/>
-              </w:rPr>
-              <w:instrText xml:space="preserve"> PAGEREF _Toc176032252 \h </w:instrText>
-            </w:r>
-            <w:r>
-              <w:rPr>
-                <w:noProof/>
-                <w:webHidden/>
-              </w:rPr>
-            </w:r>
-            <w:r>
-              <w:rPr>
-                <w:noProof/>
-                <w:webHidden/>
+                <w:sz w:val="24"/>
+                <w:szCs w:val="24"/>
+              </w:rPr>
+              <w:instrText xml:space="preserve"> PAGEREF _Toc176298170 \h </w:instrText>
+            </w:r>
+            <w:r>
+              <w:rPr>
+                <w:noProof/>
+                <w:webHidden/>
+                <w:sz w:val="24"/>
+                <w:szCs w:val="24"/>
+              </w:rPr>
+            </w:r>
+            <w:r>
+              <w:rPr>
+                <w:noProof/>
+                <w:webHidden/>
+                <w:sz w:val="24"/>
+                <w:szCs w:val="24"/>
               </w:rPr>
               <w:fldChar w:fldCharType="separate"/>
             </w:r>
@@ -1451,6 +1601,8 @@
               <w:rPr>
                 <w:noProof/>
                 <w:webHidden/>
+                <w:sz w:val="24"/>
+                <w:szCs w:val="24"/>
               </w:rPr>
               <w:t>4</w:t>
             </w:r>
@@ -1458,6 +1610,8 @@
               <w:rPr>
                 <w:noProof/>
                 <w:webHidden/>
+                <w:sz w:val="24"/>
+                <w:szCs w:val="24"/>
               </w:rPr>
               <w:fldChar w:fldCharType="end"/>
             </w:r>
@@ -1470,6 +1624,7 @@
               <w:tab w:val="left" w:pos="720"/>
               <w:tab w:val="right" w:leader="dot" w:pos="9016"/>
             </w:tabs>
+            <w:spacing w:before="120" w:after="120" w:line="360" w:lineRule="auto"/>
             <w:rPr>
               <w:rFonts w:eastAsiaTheme="minorEastAsia"/>
               <w:noProof/>
@@ -1480,12 +1635,14 @@
               <w14:ligatures w14:val="standardContextual"/>
             </w:rPr>
           </w:pPr>
-          <w:hyperlink w:anchor="_Toc176032253" w:history="1">
+          <w:hyperlink w:anchor="_Toc176298171" w:history="1">
             <w:r>
               <w:rPr>
                 <w:rStyle w:val="Hyperlink"/>
                 <w:rFonts w:ascii="Symbol" w:hAnsi="Symbol"/>
                 <w:noProof/>
+                <w:sz w:val="24"/>
+                <w:szCs w:val="24"/>
               </w:rPr>
               <w:t></w:t>
             </w:r>
@@ -1506,6 +1663,8 @@
                 <w:rStyle w:val="Hyperlink"/>
                 <w:rFonts w:ascii="Daytona" w:hAnsi="Daytona"/>
                 <w:noProof/>
+                <w:sz w:val="24"/>
+                <w:szCs w:val="24"/>
               </w:rPr>
               <w:t>Issues with teamwork</w:t>
             </w:r>
@@ -1513,6 +1672,8 @@
               <w:rPr>
                 <w:noProof/>
                 <w:webHidden/>
+                <w:sz w:val="24"/>
+                <w:szCs w:val="24"/>
               </w:rPr>
               <w:tab/>
             </w:r>
@@ -1520,6 +1681,8 @@
               <w:rPr>
                 <w:noProof/>
                 <w:webHidden/>
+                <w:sz w:val="24"/>
+                <w:szCs w:val="24"/>
               </w:rPr>
               <w:fldChar w:fldCharType="begin"/>
             </w:r>
@@ -1527,19 +1690,25 @@
               <w:rPr>
                 <w:noProof/>
                 <w:webHidden/>
-              </w:rPr>
-              <w:instrText xml:space="preserve"> PAGEREF _Toc176032253 \h </w:instrText>
-            </w:r>
-            <w:r>
-              <w:rPr>
-                <w:noProof/>
-                <w:webHidden/>
-              </w:rPr>
-            </w:r>
-            <w:r>
-              <w:rPr>
-                <w:noProof/>
-                <w:webHidden/>
+                <w:sz w:val="24"/>
+                <w:szCs w:val="24"/>
+              </w:rPr>
+              <w:instrText xml:space="preserve"> PAGEREF _Toc176298171 \h </w:instrText>
+            </w:r>
+            <w:r>
+              <w:rPr>
+                <w:noProof/>
+                <w:webHidden/>
+                <w:sz w:val="24"/>
+                <w:szCs w:val="24"/>
+              </w:rPr>
+            </w:r>
+            <w:r>
+              <w:rPr>
+                <w:noProof/>
+                <w:webHidden/>
+                <w:sz w:val="24"/>
+                <w:szCs w:val="24"/>
               </w:rPr>
               <w:fldChar w:fldCharType="separate"/>
             </w:r>
@@ -1547,6 +1716,8 @@
               <w:rPr>
                 <w:noProof/>
                 <w:webHidden/>
+                <w:sz w:val="24"/>
+                <w:szCs w:val="24"/>
               </w:rPr>
               <w:t>4</w:t>
             </w:r>
@@ -1554,6 +1725,8 @@
               <w:rPr>
                 <w:noProof/>
                 <w:webHidden/>
+                <w:sz w:val="24"/>
+                <w:szCs w:val="24"/>
               </w:rPr>
               <w:fldChar w:fldCharType="end"/>
             </w:r>
@@ -1566,6 +1739,7 @@
               <w:tab w:val="left" w:pos="480"/>
               <w:tab w:val="right" w:leader="dot" w:pos="9016"/>
             </w:tabs>
+            <w:spacing w:before="120" w:after="120" w:line="360" w:lineRule="auto"/>
             <w:rPr>
               <w:rFonts w:eastAsiaTheme="minorEastAsia"/>
               <w:noProof/>
@@ -1576,12 +1750,14 @@
               <w14:ligatures w14:val="standardContextual"/>
             </w:rPr>
           </w:pPr>
-          <w:hyperlink w:anchor="_Toc176032254" w:history="1">
+          <w:hyperlink w:anchor="_Toc176298172" w:history="1">
             <w:r>
               <w:rPr>
                 <w:rStyle w:val="Hyperlink"/>
                 <w:rFonts w:ascii="Daytona" w:hAnsi="Daytona"/>
                 <w:noProof/>
+                <w:sz w:val="24"/>
+                <w:szCs w:val="24"/>
               </w:rPr>
               <w:t>B.</w:t>
             </w:r>
@@ -1602,6 +1778,8 @@
                 <w:rStyle w:val="Hyperlink"/>
                 <w:rFonts w:ascii="Daytona" w:hAnsi="Daytona"/>
                 <w:noProof/>
+                <w:sz w:val="24"/>
+                <w:szCs w:val="24"/>
               </w:rPr>
               <w:t>Oral Report</w:t>
             </w:r>
@@ -1609,6 +1787,8 @@
               <w:rPr>
                 <w:noProof/>
                 <w:webHidden/>
+                <w:sz w:val="24"/>
+                <w:szCs w:val="24"/>
               </w:rPr>
               <w:tab/>
             </w:r>
@@ -1616,6 +1796,8 @@
               <w:rPr>
                 <w:noProof/>
                 <w:webHidden/>
+                <w:sz w:val="24"/>
+                <w:szCs w:val="24"/>
               </w:rPr>
               <w:fldChar w:fldCharType="begin"/>
             </w:r>
@@ -1623,19 +1805,25 @@
               <w:rPr>
                 <w:noProof/>
                 <w:webHidden/>
-              </w:rPr>
-              <w:instrText xml:space="preserve"> PAGEREF _Toc176032254 \h </w:instrText>
-            </w:r>
-            <w:r>
-              <w:rPr>
-                <w:noProof/>
-                <w:webHidden/>
-              </w:rPr>
-            </w:r>
-            <w:r>
-              <w:rPr>
-                <w:noProof/>
-                <w:webHidden/>
+                <w:sz w:val="24"/>
+                <w:szCs w:val="24"/>
+              </w:rPr>
+              <w:instrText xml:space="preserve"> PAGEREF _Toc176298172 \h </w:instrText>
+            </w:r>
+            <w:r>
+              <w:rPr>
+                <w:noProof/>
+                <w:webHidden/>
+                <w:sz w:val="24"/>
+                <w:szCs w:val="24"/>
+              </w:rPr>
+            </w:r>
+            <w:r>
+              <w:rPr>
+                <w:noProof/>
+                <w:webHidden/>
+                <w:sz w:val="24"/>
+                <w:szCs w:val="24"/>
               </w:rPr>
               <w:fldChar w:fldCharType="separate"/>
             </w:r>
@@ -1643,13 +1831,17 @@
               <w:rPr>
                 <w:noProof/>
                 <w:webHidden/>
-              </w:rPr>
-              <w:t>4</w:t>
-            </w:r>
-            <w:r>
-              <w:rPr>
-                <w:noProof/>
-                <w:webHidden/>
+                <w:sz w:val="24"/>
+                <w:szCs w:val="24"/>
+              </w:rPr>
+              <w:t>5</w:t>
+            </w:r>
+            <w:r>
+              <w:rPr>
+                <w:noProof/>
+                <w:webHidden/>
+                <w:sz w:val="24"/>
+                <w:szCs w:val="24"/>
               </w:rPr>
               <w:fldChar w:fldCharType="end"/>
             </w:r>
@@ -1662,6 +1854,7 @@
               <w:tab w:val="left" w:pos="720"/>
               <w:tab w:val="right" w:leader="dot" w:pos="9016"/>
             </w:tabs>
+            <w:spacing w:before="120" w:after="120" w:line="360" w:lineRule="auto"/>
             <w:rPr>
               <w:rFonts w:eastAsiaTheme="minorEastAsia"/>
               <w:noProof/>
@@ -1672,12 +1865,14 @@
               <w14:ligatures w14:val="standardContextual"/>
             </w:rPr>
           </w:pPr>
-          <w:hyperlink w:anchor="_Toc176032255" w:history="1">
+          <w:hyperlink w:anchor="_Toc176298173" w:history="1">
             <w:r>
               <w:rPr>
                 <w:rStyle w:val="Hyperlink"/>
                 <w:rFonts w:ascii="Symbol" w:hAnsi="Symbol"/>
                 <w:noProof/>
+                <w:sz w:val="24"/>
+                <w:szCs w:val="24"/>
               </w:rPr>
               <w:t></w:t>
             </w:r>
@@ -1698,6 +1893,8 @@
                 <w:rStyle w:val="Hyperlink"/>
                 <w:rFonts w:ascii="Daytona" w:hAnsi="Daytona"/>
                 <w:noProof/>
+                <w:sz w:val="24"/>
+                <w:szCs w:val="24"/>
               </w:rPr>
               <w:t>What have you done on the project since it commenced/the last standup?</w:t>
             </w:r>
@@ -1705,6 +1902,8 @@
               <w:rPr>
                 <w:noProof/>
                 <w:webHidden/>
+                <w:sz w:val="24"/>
+                <w:szCs w:val="24"/>
               </w:rPr>
               <w:tab/>
             </w:r>
@@ -1712,6 +1911,8 @@
               <w:rPr>
                 <w:noProof/>
                 <w:webHidden/>
+                <w:sz w:val="24"/>
+                <w:szCs w:val="24"/>
               </w:rPr>
               <w:fldChar w:fldCharType="begin"/>
             </w:r>
@@ -1719,19 +1920,25 @@
               <w:rPr>
                 <w:noProof/>
                 <w:webHidden/>
-              </w:rPr>
-              <w:instrText xml:space="preserve"> PAGEREF _Toc176032255 \h </w:instrText>
-            </w:r>
-            <w:r>
-              <w:rPr>
-                <w:noProof/>
-                <w:webHidden/>
-              </w:rPr>
-            </w:r>
-            <w:r>
-              <w:rPr>
-                <w:noProof/>
-                <w:webHidden/>
+                <w:sz w:val="24"/>
+                <w:szCs w:val="24"/>
+              </w:rPr>
+              <w:instrText xml:space="preserve"> PAGEREF _Toc176298173 \h </w:instrText>
+            </w:r>
+            <w:r>
+              <w:rPr>
+                <w:noProof/>
+                <w:webHidden/>
+                <w:sz w:val="24"/>
+                <w:szCs w:val="24"/>
+              </w:rPr>
+            </w:r>
+            <w:r>
+              <w:rPr>
+                <w:noProof/>
+                <w:webHidden/>
+                <w:sz w:val="24"/>
+                <w:szCs w:val="24"/>
               </w:rPr>
               <w:fldChar w:fldCharType="separate"/>
             </w:r>
@@ -1739,13 +1946,17 @@
               <w:rPr>
                 <w:noProof/>
                 <w:webHidden/>
-              </w:rPr>
-              <w:t>4</w:t>
-            </w:r>
-            <w:r>
-              <w:rPr>
-                <w:noProof/>
-                <w:webHidden/>
+                <w:sz w:val="24"/>
+                <w:szCs w:val="24"/>
+              </w:rPr>
+              <w:t>5</w:t>
+            </w:r>
+            <w:r>
+              <w:rPr>
+                <w:noProof/>
+                <w:webHidden/>
+                <w:sz w:val="24"/>
+                <w:szCs w:val="24"/>
               </w:rPr>
               <w:fldChar w:fldCharType="end"/>
             </w:r>
@@ -1758,6 +1969,7 @@
               <w:tab w:val="left" w:pos="720"/>
               <w:tab w:val="right" w:leader="dot" w:pos="9016"/>
             </w:tabs>
+            <w:spacing w:before="120" w:after="120" w:line="360" w:lineRule="auto"/>
             <w:rPr>
               <w:rFonts w:eastAsiaTheme="minorEastAsia"/>
               <w:noProof/>
@@ -1768,12 +1980,14 @@
               <w14:ligatures w14:val="standardContextual"/>
             </w:rPr>
           </w:pPr>
-          <w:hyperlink w:anchor="_Toc176032256" w:history="1">
+          <w:hyperlink w:anchor="_Toc176298174" w:history="1">
             <w:r>
               <w:rPr>
                 <w:rStyle w:val="Hyperlink"/>
                 <w:rFonts w:ascii="Symbol" w:hAnsi="Symbol"/>
                 <w:noProof/>
+                <w:sz w:val="24"/>
+                <w:szCs w:val="24"/>
               </w:rPr>
               <w:t></w:t>
             </w:r>
@@ -1794,6 +2008,8 @@
                 <w:rStyle w:val="Hyperlink"/>
                 <w:rFonts w:ascii="Daytona" w:hAnsi="Daytona"/>
                 <w:noProof/>
+                <w:sz w:val="24"/>
+                <w:szCs w:val="24"/>
               </w:rPr>
               <w:t>What do you plan to complete before the next standup?</w:t>
             </w:r>
@@ -1801,6 +2017,8 @@
               <w:rPr>
                 <w:noProof/>
                 <w:webHidden/>
+                <w:sz w:val="24"/>
+                <w:szCs w:val="24"/>
               </w:rPr>
               <w:tab/>
             </w:r>
@@ -1808,6 +2026,8 @@
               <w:rPr>
                 <w:noProof/>
                 <w:webHidden/>
+                <w:sz w:val="24"/>
+                <w:szCs w:val="24"/>
               </w:rPr>
               <w:fldChar w:fldCharType="begin"/>
             </w:r>
@@ -1815,19 +2035,25 @@
               <w:rPr>
                 <w:noProof/>
                 <w:webHidden/>
-              </w:rPr>
-              <w:instrText xml:space="preserve"> PAGEREF _Toc176032256 \h </w:instrText>
-            </w:r>
-            <w:r>
-              <w:rPr>
-                <w:noProof/>
-                <w:webHidden/>
-              </w:rPr>
-            </w:r>
-            <w:r>
-              <w:rPr>
-                <w:noProof/>
-                <w:webHidden/>
+                <w:sz w:val="24"/>
+                <w:szCs w:val="24"/>
+              </w:rPr>
+              <w:instrText xml:space="preserve"> PAGEREF _Toc176298174 \h </w:instrText>
+            </w:r>
+            <w:r>
+              <w:rPr>
+                <w:noProof/>
+                <w:webHidden/>
+                <w:sz w:val="24"/>
+                <w:szCs w:val="24"/>
+              </w:rPr>
+            </w:r>
+            <w:r>
+              <w:rPr>
+                <w:noProof/>
+                <w:webHidden/>
+                <w:sz w:val="24"/>
+                <w:szCs w:val="24"/>
               </w:rPr>
               <w:fldChar w:fldCharType="separate"/>
             </w:r>
@@ -1835,6 +2061,8 @@
               <w:rPr>
                 <w:noProof/>
                 <w:webHidden/>
+                <w:sz w:val="24"/>
+                <w:szCs w:val="24"/>
               </w:rPr>
               <w:t>5</w:t>
             </w:r>
@@ -1842,6 +2070,8 @@
               <w:rPr>
                 <w:noProof/>
                 <w:webHidden/>
+                <w:sz w:val="24"/>
+                <w:szCs w:val="24"/>
               </w:rPr>
               <w:fldChar w:fldCharType="end"/>
             </w:r>
@@ -1854,6 +2084,7 @@
               <w:tab w:val="left" w:pos="720"/>
               <w:tab w:val="right" w:leader="dot" w:pos="9016"/>
             </w:tabs>
+            <w:spacing w:before="120" w:after="120" w:line="360" w:lineRule="auto"/>
             <w:rPr>
               <w:rFonts w:eastAsiaTheme="minorEastAsia"/>
               <w:noProof/>
@@ -1864,12 +2095,14 @@
               <w14:ligatures w14:val="standardContextual"/>
             </w:rPr>
           </w:pPr>
-          <w:hyperlink w:anchor="_Toc176032257" w:history="1">
+          <w:hyperlink w:anchor="_Toc176298175" w:history="1">
             <w:r>
               <w:rPr>
                 <w:rStyle w:val="Hyperlink"/>
                 <w:rFonts w:ascii="Symbol" w:hAnsi="Symbol"/>
                 <w:noProof/>
+                <w:sz w:val="24"/>
+                <w:szCs w:val="24"/>
               </w:rPr>
               <w:t></w:t>
             </w:r>
@@ -1890,6 +2123,8 @@
                 <w:rStyle w:val="Hyperlink"/>
                 <w:rFonts w:ascii="Daytona" w:hAnsi="Daytona"/>
                 <w:noProof/>
+                <w:sz w:val="24"/>
+                <w:szCs w:val="24"/>
               </w:rPr>
               <w:t>What obstacles are you facing in completing your deliverables</w:t>
             </w:r>
@@ -1897,6 +2132,8 @@
               <w:rPr>
                 <w:noProof/>
                 <w:webHidden/>
+                <w:sz w:val="24"/>
+                <w:szCs w:val="24"/>
               </w:rPr>
               <w:tab/>
             </w:r>
@@ -1904,6 +2141,8 @@
               <w:rPr>
                 <w:noProof/>
                 <w:webHidden/>
+                <w:sz w:val="24"/>
+                <w:szCs w:val="24"/>
               </w:rPr>
               <w:fldChar w:fldCharType="begin"/>
             </w:r>
@@ -1911,19 +2150,25 @@
               <w:rPr>
                 <w:noProof/>
                 <w:webHidden/>
-              </w:rPr>
-              <w:instrText xml:space="preserve"> PAGEREF _Toc176032257 \h </w:instrText>
-            </w:r>
-            <w:r>
-              <w:rPr>
-                <w:noProof/>
-                <w:webHidden/>
-              </w:rPr>
-            </w:r>
-            <w:r>
-              <w:rPr>
-                <w:noProof/>
-                <w:webHidden/>
+                <w:sz w:val="24"/>
+                <w:szCs w:val="24"/>
+              </w:rPr>
+              <w:instrText xml:space="preserve"> PAGEREF _Toc176298175 \h </w:instrText>
+            </w:r>
+            <w:r>
+              <w:rPr>
+                <w:noProof/>
+                <w:webHidden/>
+                <w:sz w:val="24"/>
+                <w:szCs w:val="24"/>
+              </w:rPr>
+            </w:r>
+            <w:r>
+              <w:rPr>
+                <w:noProof/>
+                <w:webHidden/>
+                <w:sz w:val="24"/>
+                <w:szCs w:val="24"/>
               </w:rPr>
               <w:fldChar w:fldCharType="separate"/>
             </w:r>
@@ -1931,13 +2176,17 @@
               <w:rPr>
                 <w:noProof/>
                 <w:webHidden/>
-              </w:rPr>
-              <w:t>5</w:t>
-            </w:r>
-            <w:r>
-              <w:rPr>
-                <w:noProof/>
-                <w:webHidden/>
+                <w:sz w:val="24"/>
+                <w:szCs w:val="24"/>
+              </w:rPr>
+              <w:t>6</w:t>
+            </w:r>
+            <w:r>
+              <w:rPr>
+                <w:noProof/>
+                <w:webHidden/>
+                <w:sz w:val="24"/>
+                <w:szCs w:val="24"/>
               </w:rPr>
               <w:fldChar w:fldCharType="end"/>
             </w:r>
@@ -1950,6 +2199,7 @@
               <w:tab w:val="left" w:pos="720"/>
               <w:tab w:val="right" w:leader="dot" w:pos="9016"/>
             </w:tabs>
+            <w:spacing w:before="120" w:after="120" w:line="360" w:lineRule="auto"/>
             <w:rPr>
               <w:rFonts w:eastAsiaTheme="minorEastAsia"/>
               <w:noProof/>
@@ -1960,12 +2210,14 @@
               <w14:ligatures w14:val="standardContextual"/>
             </w:rPr>
           </w:pPr>
-          <w:hyperlink w:anchor="_Toc176032258" w:history="1">
+          <w:hyperlink w:anchor="_Toc176298176" w:history="1">
             <w:r>
               <w:rPr>
                 <w:rStyle w:val="Hyperlink"/>
                 <w:rFonts w:ascii="Symbol" w:hAnsi="Symbol"/>
                 <w:noProof/>
+                <w:sz w:val="24"/>
+                <w:szCs w:val="24"/>
               </w:rPr>
               <w:t></w:t>
             </w:r>
@@ -1986,6 +2238,8 @@
                 <w:rStyle w:val="Hyperlink"/>
                 <w:rFonts w:ascii="Daytona" w:hAnsi="Daytona"/>
                 <w:noProof/>
+                <w:sz w:val="24"/>
+                <w:szCs w:val="24"/>
               </w:rPr>
               <w:t>Short written report of achievement so far and plan for the future.</w:t>
             </w:r>
@@ -1993,6 +2247,8 @@
               <w:rPr>
                 <w:noProof/>
                 <w:webHidden/>
+                <w:sz w:val="24"/>
+                <w:szCs w:val="24"/>
               </w:rPr>
               <w:tab/>
             </w:r>
@@ -2000,6 +2256,8 @@
               <w:rPr>
                 <w:noProof/>
                 <w:webHidden/>
+                <w:sz w:val="24"/>
+                <w:szCs w:val="24"/>
               </w:rPr>
               <w:fldChar w:fldCharType="begin"/>
             </w:r>
@@ -2007,19 +2265,25 @@
               <w:rPr>
                 <w:noProof/>
                 <w:webHidden/>
-              </w:rPr>
-              <w:instrText xml:space="preserve"> PAGEREF _Toc176032258 \h </w:instrText>
-            </w:r>
-            <w:r>
-              <w:rPr>
-                <w:noProof/>
-                <w:webHidden/>
-              </w:rPr>
-            </w:r>
-            <w:r>
-              <w:rPr>
-                <w:noProof/>
-                <w:webHidden/>
+                <w:sz w:val="24"/>
+                <w:szCs w:val="24"/>
+              </w:rPr>
+              <w:instrText xml:space="preserve"> PAGEREF _Toc176298176 \h </w:instrText>
+            </w:r>
+            <w:r>
+              <w:rPr>
+                <w:noProof/>
+                <w:webHidden/>
+                <w:sz w:val="24"/>
+                <w:szCs w:val="24"/>
+              </w:rPr>
+            </w:r>
+            <w:r>
+              <w:rPr>
+                <w:noProof/>
+                <w:webHidden/>
+                <w:sz w:val="24"/>
+                <w:szCs w:val="24"/>
               </w:rPr>
               <w:fldChar w:fldCharType="separate"/>
             </w:r>
@@ -2027,13 +2291,17 @@
               <w:rPr>
                 <w:noProof/>
                 <w:webHidden/>
-              </w:rPr>
-              <w:t>5</w:t>
-            </w:r>
-            <w:r>
-              <w:rPr>
-                <w:noProof/>
-                <w:webHidden/>
+                <w:sz w:val="24"/>
+                <w:szCs w:val="24"/>
+              </w:rPr>
+              <w:t>6</w:t>
+            </w:r>
+            <w:r>
+              <w:rPr>
+                <w:noProof/>
+                <w:webHidden/>
+                <w:sz w:val="24"/>
+                <w:szCs w:val="24"/>
               </w:rPr>
               <w:fldChar w:fldCharType="end"/>
             </w:r>
@@ -2046,6 +2314,7 @@
               <w:tab w:val="left" w:pos="480"/>
               <w:tab w:val="right" w:leader="dot" w:pos="9016"/>
             </w:tabs>
+            <w:spacing w:before="120" w:after="120" w:line="360" w:lineRule="auto"/>
             <w:rPr>
               <w:rFonts w:eastAsiaTheme="minorEastAsia"/>
               <w:noProof/>
@@ -2056,12 +2325,14 @@
               <w14:ligatures w14:val="standardContextual"/>
             </w:rPr>
           </w:pPr>
-          <w:hyperlink w:anchor="_Toc176032259" w:history="1">
+          <w:hyperlink w:anchor="_Toc176298177" w:history="1">
             <w:r>
               <w:rPr>
                 <w:rStyle w:val="Hyperlink"/>
                 <w:rFonts w:ascii="Daytona" w:hAnsi="Daytona"/>
                 <w:noProof/>
+                <w:sz w:val="24"/>
+                <w:szCs w:val="24"/>
               </w:rPr>
               <w:t>C.</w:t>
             </w:r>
@@ -2082,6 +2353,8 @@
                 <w:rStyle w:val="Hyperlink"/>
                 <w:rFonts w:ascii="Daytona" w:hAnsi="Daytona"/>
                 <w:noProof/>
+                <w:sz w:val="24"/>
+                <w:szCs w:val="24"/>
               </w:rPr>
               <w:t>Draft Version of the work completed so far including</w:t>
             </w:r>
@@ -2089,6 +2362,8 @@
               <w:rPr>
                 <w:noProof/>
                 <w:webHidden/>
+                <w:sz w:val="24"/>
+                <w:szCs w:val="24"/>
               </w:rPr>
               <w:tab/>
             </w:r>
@@ -2096,6 +2371,8 @@
               <w:rPr>
                 <w:noProof/>
                 <w:webHidden/>
+                <w:sz w:val="24"/>
+                <w:szCs w:val="24"/>
               </w:rPr>
               <w:fldChar w:fldCharType="begin"/>
             </w:r>
@@ -2103,19 +2380,25 @@
               <w:rPr>
                 <w:noProof/>
                 <w:webHidden/>
-              </w:rPr>
-              <w:instrText xml:space="preserve"> PAGEREF _Toc176032259 \h </w:instrText>
-            </w:r>
-            <w:r>
-              <w:rPr>
-                <w:noProof/>
-                <w:webHidden/>
-              </w:rPr>
-            </w:r>
-            <w:r>
-              <w:rPr>
-                <w:noProof/>
-                <w:webHidden/>
+                <w:sz w:val="24"/>
+                <w:szCs w:val="24"/>
+              </w:rPr>
+              <w:instrText xml:space="preserve"> PAGEREF _Toc176298177 \h </w:instrText>
+            </w:r>
+            <w:r>
+              <w:rPr>
+                <w:noProof/>
+                <w:webHidden/>
+                <w:sz w:val="24"/>
+                <w:szCs w:val="24"/>
+              </w:rPr>
+            </w:r>
+            <w:r>
+              <w:rPr>
+                <w:noProof/>
+                <w:webHidden/>
+                <w:sz w:val="24"/>
+                <w:szCs w:val="24"/>
               </w:rPr>
               <w:fldChar w:fldCharType="separate"/>
             </w:r>
@@ -2123,13 +2406,17 @@
               <w:rPr>
                 <w:noProof/>
                 <w:webHidden/>
-              </w:rPr>
-              <w:t>7</w:t>
-            </w:r>
-            <w:r>
-              <w:rPr>
-                <w:noProof/>
-                <w:webHidden/>
+                <w:sz w:val="24"/>
+                <w:szCs w:val="24"/>
+              </w:rPr>
+              <w:t>9</w:t>
+            </w:r>
+            <w:r>
+              <w:rPr>
+                <w:noProof/>
+                <w:webHidden/>
+                <w:sz w:val="24"/>
+                <w:szCs w:val="24"/>
               </w:rPr>
               <w:fldChar w:fldCharType="end"/>
             </w:r>
@@ -2142,6 +2429,7 @@
               <w:tab w:val="left" w:pos="720"/>
               <w:tab w:val="right" w:leader="dot" w:pos="9016"/>
             </w:tabs>
+            <w:spacing w:before="120" w:after="120" w:line="360" w:lineRule="auto"/>
             <w:rPr>
               <w:rFonts w:eastAsiaTheme="minorEastAsia"/>
               <w:noProof/>
@@ -2152,12 +2440,14 @@
               <w14:ligatures w14:val="standardContextual"/>
             </w:rPr>
           </w:pPr>
-          <w:hyperlink w:anchor="_Toc176032260" w:history="1">
+          <w:hyperlink w:anchor="_Toc176298178" w:history="1">
             <w:r>
               <w:rPr>
                 <w:rStyle w:val="Hyperlink"/>
                 <w:rFonts w:ascii="Aptos" w:hAnsi="Aptos"/>
                 <w:noProof/>
+                <w:sz w:val="24"/>
+                <w:szCs w:val="24"/>
               </w:rPr>
               <w:t>-</w:t>
             </w:r>
@@ -2178,6 +2468,8 @@
                 <w:rStyle w:val="Hyperlink"/>
                 <w:rFonts w:ascii="Daytona" w:hAnsi="Daytona"/>
                 <w:noProof/>
+                <w:sz w:val="24"/>
+                <w:szCs w:val="24"/>
               </w:rPr>
               <w:t>Dataset:</w:t>
             </w:r>
@@ -2185,6 +2477,8 @@
               <w:rPr>
                 <w:noProof/>
                 <w:webHidden/>
+                <w:sz w:val="24"/>
+                <w:szCs w:val="24"/>
               </w:rPr>
               <w:tab/>
             </w:r>
@@ -2192,6 +2486,8 @@
               <w:rPr>
                 <w:noProof/>
                 <w:webHidden/>
+                <w:sz w:val="24"/>
+                <w:szCs w:val="24"/>
               </w:rPr>
               <w:fldChar w:fldCharType="begin"/>
             </w:r>
@@ -2199,19 +2495,25 @@
               <w:rPr>
                 <w:noProof/>
                 <w:webHidden/>
-              </w:rPr>
-              <w:instrText xml:space="preserve"> PAGEREF _Toc176032260 \h </w:instrText>
-            </w:r>
-            <w:r>
-              <w:rPr>
-                <w:noProof/>
-                <w:webHidden/>
-              </w:rPr>
-            </w:r>
-            <w:r>
-              <w:rPr>
-                <w:noProof/>
-                <w:webHidden/>
+                <w:sz w:val="24"/>
+                <w:szCs w:val="24"/>
+              </w:rPr>
+              <w:instrText xml:space="preserve"> PAGEREF _Toc176298178 \h </w:instrText>
+            </w:r>
+            <w:r>
+              <w:rPr>
+                <w:noProof/>
+                <w:webHidden/>
+                <w:sz w:val="24"/>
+                <w:szCs w:val="24"/>
+              </w:rPr>
+            </w:r>
+            <w:r>
+              <w:rPr>
+                <w:noProof/>
+                <w:webHidden/>
+                <w:sz w:val="24"/>
+                <w:szCs w:val="24"/>
               </w:rPr>
               <w:fldChar w:fldCharType="separate"/>
             </w:r>
@@ -2219,13 +2521,17 @@
               <w:rPr>
                 <w:noProof/>
                 <w:webHidden/>
-              </w:rPr>
-              <w:t>7</w:t>
-            </w:r>
-            <w:r>
-              <w:rPr>
-                <w:noProof/>
-                <w:webHidden/>
+                <w:sz w:val="24"/>
+                <w:szCs w:val="24"/>
+              </w:rPr>
+              <w:t>9</w:t>
+            </w:r>
+            <w:r>
+              <w:rPr>
+                <w:noProof/>
+                <w:webHidden/>
+                <w:sz w:val="24"/>
+                <w:szCs w:val="24"/>
               </w:rPr>
               <w:fldChar w:fldCharType="end"/>
             </w:r>
@@ -2238,6 +2544,7 @@
               <w:tab w:val="left" w:pos="720"/>
               <w:tab w:val="right" w:leader="dot" w:pos="9016"/>
             </w:tabs>
+            <w:spacing w:before="120" w:after="120" w:line="360" w:lineRule="auto"/>
             <w:rPr>
               <w:rFonts w:eastAsiaTheme="minorEastAsia"/>
               <w:noProof/>
@@ -2248,12 +2555,14 @@
               <w14:ligatures w14:val="standardContextual"/>
             </w:rPr>
           </w:pPr>
-          <w:hyperlink w:anchor="_Toc176032261" w:history="1">
+          <w:hyperlink w:anchor="_Toc176298179" w:history="1">
             <w:r>
               <w:rPr>
                 <w:rStyle w:val="Hyperlink"/>
                 <w:rFonts w:ascii="Aptos" w:hAnsi="Aptos"/>
                 <w:noProof/>
+                <w:sz w:val="24"/>
+                <w:szCs w:val="24"/>
               </w:rPr>
               <w:t>-</w:t>
             </w:r>
@@ -2274,6 +2583,8 @@
                 <w:rStyle w:val="Hyperlink"/>
                 <w:rFonts w:ascii="Daytona" w:hAnsi="Daytona"/>
                 <w:noProof/>
+                <w:sz w:val="24"/>
+                <w:szCs w:val="24"/>
               </w:rPr>
               <w:t>Version of report:</w:t>
             </w:r>
@@ -2281,6 +2592,8 @@
               <w:rPr>
                 <w:noProof/>
                 <w:webHidden/>
+                <w:sz w:val="24"/>
+                <w:szCs w:val="24"/>
               </w:rPr>
               <w:tab/>
             </w:r>
@@ -2288,6 +2601,8 @@
               <w:rPr>
                 <w:noProof/>
                 <w:webHidden/>
+                <w:sz w:val="24"/>
+                <w:szCs w:val="24"/>
               </w:rPr>
               <w:fldChar w:fldCharType="begin"/>
             </w:r>
@@ -2295,19 +2610,25 @@
               <w:rPr>
                 <w:noProof/>
                 <w:webHidden/>
-              </w:rPr>
-              <w:instrText xml:space="preserve"> PAGEREF _Toc176032261 \h </w:instrText>
-            </w:r>
-            <w:r>
-              <w:rPr>
-                <w:noProof/>
-                <w:webHidden/>
-              </w:rPr>
-            </w:r>
-            <w:r>
-              <w:rPr>
-                <w:noProof/>
-                <w:webHidden/>
+                <w:sz w:val="24"/>
+                <w:szCs w:val="24"/>
+              </w:rPr>
+              <w:instrText xml:space="preserve"> PAGEREF _Toc176298179 \h </w:instrText>
+            </w:r>
+            <w:r>
+              <w:rPr>
+                <w:noProof/>
+                <w:webHidden/>
+                <w:sz w:val="24"/>
+                <w:szCs w:val="24"/>
+              </w:rPr>
+            </w:r>
+            <w:r>
+              <w:rPr>
+                <w:noProof/>
+                <w:webHidden/>
+                <w:sz w:val="24"/>
+                <w:szCs w:val="24"/>
               </w:rPr>
               <w:fldChar w:fldCharType="separate"/>
             </w:r>
@@ -2315,13 +2636,17 @@
               <w:rPr>
                 <w:noProof/>
                 <w:webHidden/>
-              </w:rPr>
-              <w:t>7</w:t>
-            </w:r>
-            <w:r>
-              <w:rPr>
-                <w:noProof/>
-                <w:webHidden/>
+                <w:sz w:val="24"/>
+                <w:szCs w:val="24"/>
+              </w:rPr>
+              <w:t>9</w:t>
+            </w:r>
+            <w:r>
+              <w:rPr>
+                <w:noProof/>
+                <w:webHidden/>
+                <w:sz w:val="24"/>
+                <w:szCs w:val="24"/>
               </w:rPr>
               <w:fldChar w:fldCharType="end"/>
             </w:r>
@@ -2334,6 +2659,7 @@
               <w:tab w:val="left" w:pos="720"/>
               <w:tab w:val="right" w:leader="dot" w:pos="9016"/>
             </w:tabs>
+            <w:spacing w:before="120" w:after="120" w:line="360" w:lineRule="auto"/>
             <w:rPr>
               <w:rFonts w:eastAsiaTheme="minorEastAsia"/>
               <w:noProof/>
@@ -2344,12 +2670,14 @@
               <w14:ligatures w14:val="standardContextual"/>
             </w:rPr>
           </w:pPr>
-          <w:hyperlink w:anchor="_Toc176032262" w:history="1">
+          <w:hyperlink w:anchor="_Toc176298180" w:history="1">
             <w:r>
               <w:rPr>
                 <w:rStyle w:val="Hyperlink"/>
                 <w:rFonts w:ascii="Aptos" w:hAnsi="Aptos"/>
                 <w:noProof/>
+                <w:sz w:val="24"/>
+                <w:szCs w:val="24"/>
               </w:rPr>
               <w:t>-</w:t>
             </w:r>
@@ -2370,6 +2698,8 @@
                 <w:rStyle w:val="Hyperlink"/>
                 <w:rFonts w:ascii="Daytona" w:hAnsi="Daytona"/>
                 <w:noProof/>
+                <w:sz w:val="24"/>
+                <w:szCs w:val="24"/>
               </w:rPr>
               <w:t>Version of code:</w:t>
             </w:r>
@@ -2377,6 +2707,8 @@
               <w:rPr>
                 <w:noProof/>
                 <w:webHidden/>
+                <w:sz w:val="24"/>
+                <w:szCs w:val="24"/>
               </w:rPr>
               <w:tab/>
             </w:r>
@@ -2384,6 +2716,8 @@
               <w:rPr>
                 <w:noProof/>
                 <w:webHidden/>
+                <w:sz w:val="24"/>
+                <w:szCs w:val="24"/>
               </w:rPr>
               <w:fldChar w:fldCharType="begin"/>
             </w:r>
@@ -2391,19 +2725,25 @@
               <w:rPr>
                 <w:noProof/>
                 <w:webHidden/>
-              </w:rPr>
-              <w:instrText xml:space="preserve"> PAGEREF _Toc176032262 \h </w:instrText>
-            </w:r>
-            <w:r>
-              <w:rPr>
-                <w:noProof/>
-                <w:webHidden/>
-              </w:rPr>
-            </w:r>
-            <w:r>
-              <w:rPr>
-                <w:noProof/>
-                <w:webHidden/>
+                <w:sz w:val="24"/>
+                <w:szCs w:val="24"/>
+              </w:rPr>
+              <w:instrText xml:space="preserve"> PAGEREF _Toc176298180 \h </w:instrText>
+            </w:r>
+            <w:r>
+              <w:rPr>
+                <w:noProof/>
+                <w:webHidden/>
+                <w:sz w:val="24"/>
+                <w:szCs w:val="24"/>
+              </w:rPr>
+            </w:r>
+            <w:r>
+              <w:rPr>
+                <w:noProof/>
+                <w:webHidden/>
+                <w:sz w:val="24"/>
+                <w:szCs w:val="24"/>
               </w:rPr>
               <w:fldChar w:fldCharType="separate"/>
             </w:r>
@@ -2411,13 +2751,17 @@
               <w:rPr>
                 <w:noProof/>
                 <w:webHidden/>
-              </w:rPr>
-              <w:t>7</w:t>
-            </w:r>
-            <w:r>
-              <w:rPr>
-                <w:noProof/>
-                <w:webHidden/>
+                <w:sz w:val="24"/>
+                <w:szCs w:val="24"/>
+              </w:rPr>
+              <w:t>9</w:t>
+            </w:r>
+            <w:r>
+              <w:rPr>
+                <w:noProof/>
+                <w:webHidden/>
+                <w:sz w:val="24"/>
+                <w:szCs w:val="24"/>
               </w:rPr>
               <w:fldChar w:fldCharType="end"/>
             </w:r>
@@ -2425,6 +2769,7 @@
         </w:p>
         <w:p>
           <w:pPr>
+            <w:spacing w:before="120" w:after="120" w:line="360" w:lineRule="auto"/>
             <w:rPr>
               <w:rFonts w:ascii="Daytona" w:hAnsi="Daytona"/>
             </w:rPr>
@@ -2435,6 +2780,8 @@
               <w:b/>
               <w:bCs/>
               <w:noProof/>
+              <w:sz w:val="24"/>
+              <w:szCs w:val="24"/>
             </w:rPr>
             <w:fldChar w:fldCharType="end"/>
           </w:r>
@@ -2484,69 +2831,6 @@
     </w:p>
     <w:p>
       <w:pPr>
-        <w:rPr>
-          <w:rFonts w:ascii="Daytona" w:hAnsi="Daytona"/>
-        </w:rPr>
-      </w:pPr>
-    </w:p>
-    <w:p>
-      <w:pPr>
-        <w:rPr>
-          <w:rFonts w:ascii="Daytona" w:hAnsi="Daytona"/>
-        </w:rPr>
-      </w:pPr>
-    </w:p>
-    <w:p>
-      <w:pPr>
-        <w:rPr>
-          <w:rFonts w:ascii="Daytona" w:hAnsi="Daytona"/>
-        </w:rPr>
-      </w:pPr>
-    </w:p>
-    <w:p>
-      <w:pPr>
-        <w:rPr>
-          <w:rFonts w:ascii="Daytona" w:hAnsi="Daytona"/>
-        </w:rPr>
-      </w:pPr>
-    </w:p>
-    <w:p>
-      <w:pPr>
-        <w:rPr>
-          <w:rFonts w:ascii="Daytona" w:hAnsi="Daytona"/>
-        </w:rPr>
-      </w:pPr>
-    </w:p>
-    <w:p>
-      <w:pPr>
-        <w:rPr>
-          <w:rFonts w:ascii="Daytona" w:hAnsi="Daytona"/>
-        </w:rPr>
-      </w:pPr>
-    </w:p>
-    <w:p>
-      <w:pPr>
-        <w:rPr>
-          <w:rFonts w:ascii="Daytona" w:hAnsi="Daytona"/>
-        </w:rPr>
-      </w:pPr>
-    </w:p>
-    <w:p>
-      <w:pPr>
-        <w:rPr>
-          <w:rFonts w:ascii="Daytona" w:hAnsi="Daytona"/>
-        </w:rPr>
-      </w:pPr>
-    </w:p>
-    <w:p>
-      <w:pPr>
-        <w:rPr>
-          <w:rFonts w:ascii="Daytona" w:hAnsi="Daytona"/>
-        </w:rPr>
-      </w:pPr>
-    </w:p>
-    <w:p>
-      <w:pPr>
         <w:pStyle w:val="Heading1"/>
         <w:numPr>
           <w:ilvl w:val="0"/>
@@ -2560,13 +2844,14 @@
           <w:szCs w:val="28"/>
         </w:rPr>
       </w:pPr>
-      <w:bookmarkStart w:id="0" w:name="_Toc176032248"/>
+      <w:bookmarkStart w:id="0" w:name="_Toc176298166"/>
       <w:r>
         <w:rPr>
           <w:rFonts w:ascii="Daytona" w:hAnsi="Daytona"/>
           <w:sz w:val="28"/>
           <w:szCs w:val="28"/>
         </w:rPr>
+        <w:lastRenderedPageBreak/>
         <w:t>Project standups 1</w:t>
       </w:r>
       <w:bookmarkEnd w:id="0"/>
@@ -2586,7 +2871,7 @@
           <w:szCs w:val="24"/>
         </w:rPr>
       </w:pPr>
-      <w:bookmarkStart w:id="1" w:name="_Toc176032249"/>
+      <w:bookmarkStart w:id="1" w:name="_Toc176298167"/>
       <w:r>
         <w:rPr>
           <w:rFonts w:ascii="Daytona" w:hAnsi="Daytona"/>
@@ -2703,6 +2988,32 @@
     </w:p>
     <w:p>
       <w:pPr>
+        <w:pStyle w:val="Heading2"/>
+        <w:numPr>
+          <w:ilvl w:val="0"/>
+          <w:numId w:val="5"/>
+        </w:numPr>
+        <w:spacing w:before="120" w:after="120" w:line="360" w:lineRule="auto"/>
+        <w:jc w:val="both"/>
+        <w:rPr>
+          <w:rFonts w:ascii="Daytona" w:hAnsi="Daytona"/>
+          <w:sz w:val="24"/>
+          <w:szCs w:val="24"/>
+        </w:rPr>
+      </w:pPr>
+      <w:bookmarkStart w:id="2" w:name="_Toc176298168"/>
+      <w:r>
+        <w:rPr>
+          <w:rFonts w:ascii="Daytona" w:hAnsi="Daytona"/>
+          <w:sz w:val="24"/>
+          <w:szCs w:val="24"/>
+        </w:rPr>
+        <w:t>Summary of tasks to be completed before the next meeting</w:t>
+      </w:r>
+      <w:bookmarkEnd w:id="2"/>
+    </w:p>
+    <w:p>
+      <w:pPr>
         <w:pStyle w:val="ListParagraph"/>
         <w:numPr>
           <w:ilvl w:val="0"/>
@@ -2722,31 +3033,48 @@
           <w:sz w:val="24"/>
           <w:szCs w:val="24"/>
         </w:rPr>
-        <w:t xml:space="preserve">We also use </w:t>
-      </w:r>
-      <w:r>
-        <w:rPr>
-          <w:rFonts w:ascii="Daytona" w:hAnsi="Daytona"/>
-          <w:sz w:val="24"/>
-          <w:szCs w:val="24"/>
-        </w:rPr>
-        <w:t xml:space="preserve">Slack as </w:t>
-      </w:r>
-      <w:r>
-        <w:rPr>
-          <w:rFonts w:ascii="Daytona" w:hAnsi="Daytona"/>
-          <w:sz w:val="24"/>
-          <w:szCs w:val="24"/>
-        </w:rPr>
-        <w:t xml:space="preserve">a </w:t>
-      </w:r>
-      <w:r>
-        <w:rPr>
-          <w:rFonts w:ascii="Daytona" w:hAnsi="Daytona"/>
-          <w:sz w:val="24"/>
-          <w:szCs w:val="24"/>
-        </w:rPr>
-        <w:t>communication channel</w:t>
+        <w:t>Completed Assignment 3A-Project standups 1 and submitted before due date 8</w:t>
+      </w:r>
+      <w:r>
+        <w:rPr>
+          <w:rFonts w:ascii="Daytona" w:hAnsi="Daytona"/>
+          <w:sz w:val="24"/>
+          <w:szCs w:val="24"/>
+          <w:vertAlign w:val="superscript"/>
+        </w:rPr>
+        <w:t>th</w:t>
+      </w:r>
+      <w:r>
+        <w:rPr>
+          <w:rFonts w:ascii="Daytona" w:hAnsi="Daytona"/>
+          <w:sz w:val="24"/>
+          <w:szCs w:val="24"/>
+        </w:rPr>
+        <w:t>-September-2024.</w:t>
+      </w:r>
+    </w:p>
+    <w:p>
+      <w:pPr>
+        <w:pStyle w:val="ListParagraph"/>
+        <w:numPr>
+          <w:ilvl w:val="0"/>
+          <w:numId w:val="1"/>
+        </w:numPr>
+        <w:spacing w:before="120" w:after="120" w:line="360" w:lineRule="auto"/>
+        <w:jc w:val="both"/>
+        <w:rPr>
+          <w:rFonts w:ascii="Daytona" w:hAnsi="Daytona"/>
+          <w:sz w:val="24"/>
+          <w:szCs w:val="24"/>
+        </w:rPr>
+      </w:pPr>
+      <w:r>
+        <w:rPr>
+          <w:rFonts w:ascii="Daytona" w:hAnsi="Daytona"/>
+          <w:sz w:val="24"/>
+          <w:szCs w:val="24"/>
+        </w:rPr>
+        <w:t>Understanding requirements from the Assignment</w:t>
       </w:r>
       <w:r>
         <w:rPr>
@@ -2762,31 +3090,95 @@
           <w:sz w:val="24"/>
           <w:szCs w:val="24"/>
         </w:rPr>
-        <w:t>tool to</w:t>
-      </w:r>
-      <w:r>
-        <w:rPr>
-          <w:rFonts w:ascii="Daytona" w:hAnsi="Daytona"/>
-          <w:sz w:val="24"/>
-          <w:szCs w:val="24"/>
-        </w:rPr>
-        <w:t xml:space="preserve"> collaborate anytime in terms of respond</w:t>
-      </w:r>
-      <w:r>
-        <w:rPr>
-          <w:rFonts w:ascii="Daytona" w:hAnsi="Daytona"/>
-          <w:sz w:val="24"/>
-          <w:szCs w:val="24"/>
-        </w:rPr>
-        <w:t>ing to</w:t>
-      </w:r>
-      <w:r>
-        <w:rPr>
-          <w:rFonts w:ascii="Daytona" w:hAnsi="Daytona"/>
-          <w:sz w:val="24"/>
-          <w:szCs w:val="24"/>
-        </w:rPr>
-        <w:t xml:space="preserve"> questions from teammates.</w:t>
+        <w:t>3B-</w:t>
+      </w:r>
+      <w:r>
+        <w:rPr>
+          <w:rFonts w:ascii="Daytona" w:hAnsi="Daytona"/>
+          <w:sz w:val="24"/>
+          <w:szCs w:val="24"/>
+        </w:rPr>
+        <w:t>Project P</w:t>
+      </w:r>
+      <w:r>
+        <w:rPr>
+          <w:rFonts w:ascii="Daytona" w:hAnsi="Daytona"/>
+          <w:sz w:val="24"/>
+          <w:szCs w:val="24"/>
+        </w:rPr>
+        <w:t xml:space="preserve">rocess </w:t>
+      </w:r>
+      <w:r>
+        <w:rPr>
+          <w:rFonts w:ascii="Daytona" w:hAnsi="Daytona"/>
+          <w:sz w:val="24"/>
+          <w:szCs w:val="24"/>
+        </w:rPr>
+        <w:t>B</w:t>
+      </w:r>
+      <w:r>
+        <w:rPr>
+          <w:rFonts w:ascii="Daytona" w:hAnsi="Daytona"/>
+          <w:sz w:val="24"/>
+          <w:szCs w:val="24"/>
+        </w:rPr>
+        <w:t>ook and Assignment 3C-Website and Visualisation.</w:t>
+      </w:r>
+    </w:p>
+    <w:p>
+      <w:pPr>
+        <w:pStyle w:val="ListParagraph"/>
+        <w:numPr>
+          <w:ilvl w:val="0"/>
+          <w:numId w:val="1"/>
+        </w:numPr>
+        <w:spacing w:before="120" w:after="120" w:line="360" w:lineRule="auto"/>
+        <w:jc w:val="both"/>
+        <w:rPr>
+          <w:rFonts w:ascii="Daytona" w:hAnsi="Daytona"/>
+          <w:sz w:val="24"/>
+          <w:szCs w:val="24"/>
+        </w:rPr>
+      </w:pPr>
+      <w:r>
+        <w:rPr>
+          <w:rFonts w:ascii="Daytona" w:hAnsi="Daytona"/>
+          <w:sz w:val="24"/>
+          <w:szCs w:val="24"/>
+        </w:rPr>
+        <w:t xml:space="preserve">Proposal </w:t>
+      </w:r>
+      <w:r>
+        <w:rPr>
+          <w:rFonts w:ascii="Daytona" w:hAnsi="Daytona"/>
+          <w:sz w:val="24"/>
+          <w:szCs w:val="24"/>
+        </w:rPr>
+        <w:t>2</w:t>
+      </w:r>
+      <w:r>
+        <w:rPr>
+          <w:rFonts w:ascii="Daytona" w:hAnsi="Daytona"/>
+          <w:sz w:val="24"/>
+          <w:szCs w:val="24"/>
+        </w:rPr>
+        <w:t xml:space="preserve"> sample dataset</w:t>
+      </w:r>
+      <w:r>
+        <w:rPr>
+          <w:rFonts w:ascii="Daytona" w:hAnsi="Daytona"/>
+          <w:sz w:val="24"/>
+          <w:szCs w:val="24"/>
+        </w:rPr>
+        <w:t>s from OECD Health Statistics</w:t>
+      </w:r>
+      <w:r>
+        <w:rPr>
+          <w:rFonts w:ascii="Daytona" w:hAnsi="Daytona"/>
+          <w:sz w:val="24"/>
+          <w:szCs w:val="24"/>
+        </w:rPr>
+        <w:t>.</w:t>
       </w:r>
     </w:p>
     <w:p>
@@ -2804,16 +3196,16 @@
           <w:szCs w:val="24"/>
         </w:rPr>
       </w:pPr>
-      <w:bookmarkStart w:id="2" w:name="_Toc176032250"/>
-      <w:r>
-        <w:rPr>
-          <w:rFonts w:ascii="Daytona" w:hAnsi="Daytona"/>
-          <w:sz w:val="24"/>
-          <w:szCs w:val="24"/>
-        </w:rPr>
-        <w:t>Summary of tasks to be completed before the next meeting</w:t>
-      </w:r>
-      <w:bookmarkEnd w:id="2"/>
+      <w:bookmarkStart w:id="3" w:name="_Toc176298169"/>
+      <w:r>
+        <w:rPr>
+          <w:rFonts w:ascii="Daytona" w:hAnsi="Daytona"/>
+          <w:sz w:val="24"/>
+          <w:szCs w:val="24"/>
+        </w:rPr>
+        <w:t>Screenshots of collaboration</w:t>
+      </w:r>
+      <w:bookmarkEnd w:id="3"/>
     </w:p>
     <w:p>
       <w:pPr>
@@ -2836,169 +3228,6 @@
           <w:sz w:val="24"/>
           <w:szCs w:val="24"/>
         </w:rPr>
-        <w:t>Completed Assignment 3A-Project standups 1 and submitted before due date 8</w:t>
-      </w:r>
-      <w:r>
-        <w:rPr>
-          <w:rFonts w:ascii="Daytona" w:hAnsi="Daytona"/>
-          <w:sz w:val="24"/>
-          <w:szCs w:val="24"/>
-          <w:vertAlign w:val="superscript"/>
-        </w:rPr>
-        <w:t>th</w:t>
-      </w:r>
-      <w:r>
-        <w:rPr>
-          <w:rFonts w:ascii="Daytona" w:hAnsi="Daytona"/>
-          <w:sz w:val="24"/>
-          <w:szCs w:val="24"/>
-        </w:rPr>
-        <w:t>-September-2024.</w:t>
-      </w:r>
-    </w:p>
-    <w:p>
-      <w:pPr>
-        <w:pStyle w:val="ListParagraph"/>
-        <w:numPr>
-          <w:ilvl w:val="0"/>
-          <w:numId w:val="1"/>
-        </w:numPr>
-        <w:spacing w:before="120" w:after="120" w:line="360" w:lineRule="auto"/>
-        <w:jc w:val="both"/>
-        <w:rPr>
-          <w:rFonts w:ascii="Daytona" w:hAnsi="Daytona"/>
-          <w:sz w:val="24"/>
-          <w:szCs w:val="24"/>
-        </w:rPr>
-      </w:pPr>
-      <w:r>
-        <w:rPr>
-          <w:rFonts w:ascii="Daytona" w:hAnsi="Daytona"/>
-          <w:sz w:val="24"/>
-          <w:szCs w:val="24"/>
-        </w:rPr>
-        <w:t>Understanding requirements from the Assignment</w:t>
-      </w:r>
-      <w:r>
-        <w:rPr>
-          <w:rFonts w:ascii="Daytona" w:hAnsi="Daytona"/>
-          <w:sz w:val="24"/>
-          <w:szCs w:val="24"/>
-        </w:rPr>
-        <w:t xml:space="preserve"> </w:t>
-      </w:r>
-      <w:r>
-        <w:rPr>
-          <w:rFonts w:ascii="Daytona" w:hAnsi="Daytona"/>
-          <w:sz w:val="24"/>
-          <w:szCs w:val="24"/>
-        </w:rPr>
-        <w:t>3B-</w:t>
-      </w:r>
-      <w:r>
-        <w:rPr>
-          <w:rFonts w:ascii="Daytona" w:hAnsi="Daytona"/>
-          <w:sz w:val="24"/>
-          <w:szCs w:val="24"/>
-        </w:rPr>
-        <w:t>Project P</w:t>
-      </w:r>
-      <w:r>
-        <w:rPr>
-          <w:rFonts w:ascii="Daytona" w:hAnsi="Daytona"/>
-          <w:sz w:val="24"/>
-          <w:szCs w:val="24"/>
-        </w:rPr>
-        <w:t xml:space="preserve">rocess </w:t>
-      </w:r>
-      <w:r>
-        <w:rPr>
-          <w:rFonts w:ascii="Daytona" w:hAnsi="Daytona"/>
-          <w:sz w:val="24"/>
-          <w:szCs w:val="24"/>
-        </w:rPr>
-        <w:t>B</w:t>
-      </w:r>
-      <w:r>
-        <w:rPr>
-          <w:rFonts w:ascii="Daytona" w:hAnsi="Daytona"/>
-          <w:sz w:val="24"/>
-          <w:szCs w:val="24"/>
-        </w:rPr>
-        <w:t>ook and Assignment 3C-Website and Visualisation.</w:t>
-      </w:r>
-    </w:p>
-    <w:p>
-      <w:pPr>
-        <w:pStyle w:val="ListParagraph"/>
-        <w:numPr>
-          <w:ilvl w:val="0"/>
-          <w:numId w:val="1"/>
-        </w:numPr>
-        <w:spacing w:before="120" w:after="120" w:line="360" w:lineRule="auto"/>
-        <w:jc w:val="both"/>
-        <w:rPr>
-          <w:rFonts w:ascii="Daytona" w:hAnsi="Daytona"/>
-          <w:sz w:val="24"/>
-          <w:szCs w:val="24"/>
-        </w:rPr>
-      </w:pPr>
-      <w:r>
-        <w:rPr>
-          <w:rFonts w:ascii="Daytona" w:hAnsi="Daytona"/>
-          <w:sz w:val="24"/>
-          <w:szCs w:val="24"/>
-        </w:rPr>
-        <w:t>Proposal a sample dataset.</w:t>
-      </w:r>
-    </w:p>
-    <w:p>
-      <w:pPr>
-        <w:pStyle w:val="Heading2"/>
-        <w:numPr>
-          <w:ilvl w:val="0"/>
-          <w:numId w:val="5"/>
-        </w:numPr>
-        <w:spacing w:before="120" w:after="120" w:line="360" w:lineRule="auto"/>
-        <w:jc w:val="both"/>
-        <w:rPr>
-          <w:rFonts w:ascii="Daytona" w:hAnsi="Daytona"/>
-          <w:sz w:val="24"/>
-          <w:szCs w:val="24"/>
-        </w:rPr>
-      </w:pPr>
-      <w:bookmarkStart w:id="3" w:name="_Toc176032251"/>
-      <w:r>
-        <w:rPr>
-          <w:rFonts w:ascii="Daytona" w:hAnsi="Daytona"/>
-          <w:sz w:val="24"/>
-          <w:szCs w:val="24"/>
-        </w:rPr>
-        <w:t>Screenshots of collaboration</w:t>
-      </w:r>
-      <w:bookmarkEnd w:id="3"/>
-    </w:p>
-    <w:p>
-      <w:pPr>
-        <w:pStyle w:val="ListParagraph"/>
-        <w:numPr>
-          <w:ilvl w:val="0"/>
-          <w:numId w:val="1"/>
-        </w:numPr>
-        <w:spacing w:before="120" w:after="120" w:line="360" w:lineRule="auto"/>
-        <w:jc w:val="both"/>
-        <w:rPr>
-          <w:rFonts w:ascii="Daytona" w:hAnsi="Daytona"/>
-          <w:sz w:val="24"/>
-          <w:szCs w:val="24"/>
-        </w:rPr>
-      </w:pPr>
-      <w:r>
-        <w:rPr>
-          <w:rFonts w:ascii="Daytona" w:hAnsi="Daytona"/>
-          <w:sz w:val="24"/>
-          <w:szCs w:val="24"/>
-        </w:rPr>
         <w:t>GitHub repository</w:t>
       </w:r>
       <w:r>
@@ -3020,9 +3249,12 @@
         <w:spacing w:before="120" w:after="120" w:line="360" w:lineRule="auto"/>
         <w:jc w:val="both"/>
         <w:rPr>
-          <w:rFonts w:ascii="Daytona" w:hAnsi="Daytona"/>
-          <w:sz w:val="24"/>
-          <w:szCs w:val="24"/>
+          <w:rStyle w:val="Hyperlink"/>
+          <w:rFonts w:ascii="Daytona" w:hAnsi="Daytona"/>
+          <w:color w:val="auto"/>
+          <w:sz w:val="24"/>
+          <w:szCs w:val="24"/>
+          <w:u w:val="none"/>
         </w:rPr>
       </w:pPr>
       <w:r>
@@ -3048,62 +3280,6 @@
     <w:p>
       <w:pPr>
         <w:pStyle w:val="ListParagraph"/>
-        <w:numPr>
-          <w:ilvl w:val="0"/>
-          <w:numId w:val="1"/>
-        </w:numPr>
-        <w:spacing w:before="120" w:after="120" w:line="360" w:lineRule="auto"/>
-        <w:jc w:val="both"/>
-        <w:rPr>
-          <w:rFonts w:ascii="Daytona" w:hAnsi="Daytona"/>
-          <w:sz w:val="24"/>
-          <w:szCs w:val="24"/>
-        </w:rPr>
-      </w:pPr>
-      <w:r>
-        <w:rPr>
-          <w:rFonts w:ascii="Daytona" w:hAnsi="Daytona"/>
-          <w:sz w:val="24"/>
-          <w:szCs w:val="24"/>
-        </w:rPr>
-        <w:t>Communication channel</w:t>
-      </w:r>
-      <w:r>
-        <w:rPr>
-          <w:rFonts w:ascii="Daytona" w:hAnsi="Daytona"/>
-          <w:sz w:val="24"/>
-          <w:szCs w:val="24"/>
-        </w:rPr>
-        <w:t xml:space="preserve"> (Slack)</w:t>
-      </w:r>
-    </w:p>
-    <w:p>
-      <w:pPr>
-        <w:pStyle w:val="ListParagraph"/>
-        <w:numPr>
-          <w:ilvl w:val="1"/>
-          <w:numId w:val="1"/>
-        </w:numPr>
-        <w:spacing w:before="120" w:after="120" w:line="360" w:lineRule="auto"/>
-        <w:jc w:val="both"/>
-        <w:rPr>
-          <w:rFonts w:ascii="Daytona" w:hAnsi="Daytona"/>
-          <w:sz w:val="24"/>
-          <w:szCs w:val="24"/>
-        </w:rPr>
-      </w:pPr>
-      <w:r>
-        <w:rPr>
-          <w:rFonts w:ascii="Daytona" w:hAnsi="Daytona"/>
-          <w:sz w:val="24"/>
-          <w:szCs w:val="24"/>
-        </w:rPr>
-        <w:t>https:// team01bcos300-hha4410.slack.com</w:t>
-      </w:r>
-    </w:p>
-    <w:p>
-      <w:pPr>
-        <w:pStyle w:val="ListParagraph"/>
         <w:spacing w:before="120" w:after="120" w:line="360" w:lineRule="auto"/>
         <w:ind w:left="0"/>
         <w:jc w:val="both"/>
@@ -3120,12 +3296,11 @@
           <w:sz w:val="24"/>
           <w:szCs w:val="24"/>
         </w:rPr>
-        <w:lastRenderedPageBreak/>
         <w:drawing>
-          <wp:inline distT="0" distB="0" distL="0" distR="0" wp14:anchorId="3BF07EA8" wp14:editId="276B1865">
-            <wp:extent cx="5731510" cy="3760470"/>
+          <wp:inline distT="0" distB="0" distL="0" distR="0" wp14:anchorId="0029FC22" wp14:editId="03BAB27B">
+            <wp:extent cx="5731510" cy="3695700"/>
             <wp:effectExtent l="0" t="0" r="2540" b="0"/>
-            <wp:docPr id="1798784228" name="Picture 2" descr="A screenshot of a computer&#10;&#10;Description automatically generated"/>
+            <wp:docPr id="871537839" name="Picture 4" descr="A screenshot of a computer&#10;&#10;Description automatically generated"/>
             <wp:cNvGraphicFramePr>
               <a:graphicFrameLocks xmlns:a="http://schemas.openxmlformats.org/drawingml/2006/main" noChangeAspect="1"/>
             </wp:cNvGraphicFramePr>
@@ -3133,7 +3308,7 @@
               <a:graphicData uri="http://schemas.openxmlformats.org/drawingml/2006/picture">
                 <pic:pic xmlns:pic="http://schemas.openxmlformats.org/drawingml/2006/picture">
                   <pic:nvPicPr>
-                    <pic:cNvPr id="1798784228" name="Picture 2" descr="A screenshot of a computer&#10;&#10;Description automatically generated"/>
+                    <pic:cNvPr id="871537839" name="Picture 4" descr="A screenshot of a computer&#10;&#10;Description automatically generated"/>
                     <pic:cNvPicPr/>
                   </pic:nvPicPr>
                   <pic:blipFill>
@@ -3151,7 +3326,7 @@
                   <pic:spPr>
                     <a:xfrm>
                       <a:off x="0" y="0"/>
-                      <a:ext cx="5731510" cy="3760470"/>
+                      <a:ext cx="5731510" cy="3695700"/>
                     </a:xfrm>
                     <a:prstGeom prst="rect">
                       <a:avLst/>
@@ -3167,11 +3342,8 @@
     <w:p>
       <w:pPr>
         <w:pStyle w:val="ListParagraph"/>
-        <w:numPr>
-          <w:ilvl w:val="0"/>
-          <w:numId w:val="1"/>
-        </w:numPr>
         <w:spacing w:before="120" w:after="120" w:line="360" w:lineRule="auto"/>
+        <w:ind w:left="0"/>
         <w:jc w:val="both"/>
         <w:rPr>
           <w:rFonts w:ascii="Daytona" w:hAnsi="Daytona"/>
@@ -3182,90 +3354,16 @@
       <w:r>
         <w:rPr>
           <w:rFonts w:ascii="Daytona" w:hAnsi="Daytona"/>
-          <w:sz w:val="24"/>
-          <w:szCs w:val="24"/>
-        </w:rPr>
-        <w:t>Shared documentation</w:t>
-      </w:r>
-    </w:p>
-    <w:p>
-      <w:pPr>
-        <w:pStyle w:val="ListParagraph"/>
-        <w:numPr>
-          <w:ilvl w:val="1"/>
-          <w:numId w:val="1"/>
-        </w:numPr>
-        <w:spacing w:before="120" w:after="120" w:line="360" w:lineRule="auto"/>
-        <w:jc w:val="both"/>
-        <w:rPr>
-          <w:rFonts w:ascii="Daytona" w:hAnsi="Daytona"/>
-          <w:sz w:val="24"/>
-          <w:szCs w:val="24"/>
-        </w:rPr>
-      </w:pPr>
-      <w:r>
-        <w:rPr>
-          <w:rFonts w:ascii="Daytona" w:hAnsi="Daytona"/>
-          <w:sz w:val="24"/>
-          <w:szCs w:val="24"/>
-        </w:rPr>
-        <w:t xml:space="preserve">We use </w:t>
-      </w:r>
-      <w:r>
-        <w:rPr>
-          <w:rFonts w:ascii="Daytona" w:hAnsi="Daytona"/>
-          <w:sz w:val="24"/>
-          <w:szCs w:val="24"/>
-        </w:rPr>
-        <w:t xml:space="preserve">the </w:t>
-      </w:r>
-      <w:r>
-        <w:rPr>
-          <w:rFonts w:ascii="Daytona" w:hAnsi="Daytona"/>
-          <w:sz w:val="24"/>
-          <w:szCs w:val="24"/>
-        </w:rPr>
-        <w:t xml:space="preserve">GitHub repository </w:t>
-      </w:r>
-      <w:r>
-        <w:rPr>
-          <w:rFonts w:ascii="Daytona" w:hAnsi="Daytona"/>
-          <w:sz w:val="24"/>
-          <w:szCs w:val="24"/>
-        </w:rPr>
-        <w:t>to share</w:t>
-      </w:r>
-      <w:r>
-        <w:rPr>
-          <w:rFonts w:ascii="Daytona" w:hAnsi="Daytona"/>
-          <w:sz w:val="24"/>
-          <w:szCs w:val="24"/>
-        </w:rPr>
-        <w:t xml:space="preserve"> documents for the project.</w:t>
-      </w:r>
-    </w:p>
-    <w:p>
-      <w:pPr>
-        <w:spacing w:before="120" w:after="120" w:line="360" w:lineRule="auto"/>
-        <w:jc w:val="both"/>
-        <w:rPr>
-          <w:rFonts w:ascii="Daytona" w:hAnsi="Daytona"/>
-          <w:sz w:val="24"/>
-          <w:szCs w:val="24"/>
-        </w:rPr>
-      </w:pPr>
-      <w:r>
-        <w:rPr>
-          <w:rFonts w:ascii="Daytona" w:hAnsi="Daytona"/>
           <w:noProof/>
           <w:sz w:val="24"/>
           <w:szCs w:val="24"/>
         </w:rPr>
+        <w:lastRenderedPageBreak/>
         <w:drawing>
-          <wp:inline distT="0" distB="0" distL="0" distR="0" wp14:anchorId="797E3184" wp14:editId="1756DF73">
-            <wp:extent cx="5731510" cy="3524250"/>
-            <wp:effectExtent l="0" t="0" r="2540" b="0"/>
-            <wp:docPr id="530285635" name="Picture 3" descr="A screenshot of a computer&#10;&#10;Description automatically generated"/>
+          <wp:inline distT="0" distB="0" distL="0" distR="0" wp14:anchorId="4DF78313" wp14:editId="4332823A">
+            <wp:extent cx="5731510" cy="4791075"/>
+            <wp:effectExtent l="0" t="0" r="2540" b="9525"/>
+            <wp:docPr id="362616730" name="Picture 3" descr="A screenshot of a computer&#10;&#10;Description automatically generated"/>
             <wp:cNvGraphicFramePr>
               <a:graphicFrameLocks xmlns:a="http://schemas.openxmlformats.org/drawingml/2006/main" noChangeAspect="1"/>
             </wp:cNvGraphicFramePr>
@@ -3273,11 +3371,11 @@
               <a:graphicData uri="http://schemas.openxmlformats.org/drawingml/2006/picture">
                 <pic:pic xmlns:pic="http://schemas.openxmlformats.org/drawingml/2006/picture">
                   <pic:nvPicPr>
-                    <pic:cNvPr id="530285635" name="Picture 3" descr="A screenshot of a computer&#10;&#10;Description automatically generated"/>
+                    <pic:cNvPr id="362616730" name="Picture 3" descr="A screenshot of a computer&#10;&#10;Description automatically generated"/>
                     <pic:cNvPicPr/>
                   </pic:nvPicPr>
                   <pic:blipFill>
-                    <a:blip r:embed="rId17">
+                    <a:blip r:embed="rId17" cstate="print">
                       <a:extLst>
                         <a:ext uri="{28A0092B-C50C-407E-A947-70E740481C1C}">
                           <a14:useLocalDpi xmlns:a14="http://schemas.microsoft.com/office/drawing/2010/main" val="0"/>
@@ -3291,7 +3389,7 @@
                   <pic:spPr>
                     <a:xfrm>
                       <a:off x="0" y="0"/>
-                      <a:ext cx="5731510" cy="3524250"/>
+                      <a:ext cx="5731510" cy="4791075"/>
                     </a:xfrm>
                     <a:prstGeom prst="rect">
                       <a:avLst/>
@@ -3306,6 +3404,265 @@
     </w:p>
     <w:p>
       <w:pPr>
+        <w:pStyle w:val="ListParagraph"/>
+        <w:numPr>
+          <w:ilvl w:val="0"/>
+          <w:numId w:val="1"/>
+        </w:numPr>
+        <w:spacing w:before="120" w:after="120" w:line="360" w:lineRule="auto"/>
+        <w:jc w:val="both"/>
+        <w:rPr>
+          <w:rFonts w:ascii="Daytona" w:hAnsi="Daytona"/>
+          <w:sz w:val="24"/>
+          <w:szCs w:val="24"/>
+        </w:rPr>
+      </w:pPr>
+      <w:r>
+        <w:rPr>
+          <w:rFonts w:ascii="Daytona" w:hAnsi="Daytona"/>
+          <w:sz w:val="24"/>
+          <w:szCs w:val="24"/>
+        </w:rPr>
+        <w:t>Communication channel</w:t>
+      </w:r>
+      <w:r>
+        <w:rPr>
+          <w:rFonts w:ascii="Daytona" w:hAnsi="Daytona"/>
+          <w:sz w:val="24"/>
+          <w:szCs w:val="24"/>
+        </w:rPr>
+        <w:t xml:space="preserve"> (Slack)</w:t>
+      </w:r>
+    </w:p>
+    <w:p>
+      <w:pPr>
+        <w:pStyle w:val="ListParagraph"/>
+        <w:numPr>
+          <w:ilvl w:val="1"/>
+          <w:numId w:val="1"/>
+        </w:numPr>
+        <w:spacing w:before="120" w:after="120" w:line="360" w:lineRule="auto"/>
+        <w:jc w:val="both"/>
+        <w:rPr>
+          <w:rFonts w:ascii="Daytona" w:hAnsi="Daytona"/>
+          <w:sz w:val="24"/>
+          <w:szCs w:val="24"/>
+        </w:rPr>
+      </w:pPr>
+      <w:r>
+        <w:rPr>
+          <w:rFonts w:ascii="Daytona" w:hAnsi="Daytona"/>
+          <w:sz w:val="24"/>
+          <w:szCs w:val="24"/>
+        </w:rPr>
+        <w:t>https:// team01bcos300-hha4410.slack.com</w:t>
+      </w:r>
+    </w:p>
+    <w:p>
+      <w:pPr>
+        <w:pStyle w:val="ListParagraph"/>
+        <w:spacing w:before="120" w:after="120" w:line="360" w:lineRule="auto"/>
+        <w:ind w:left="0"/>
+        <w:jc w:val="both"/>
+        <w:rPr>
+          <w:rFonts w:ascii="Daytona" w:hAnsi="Daytona"/>
+          <w:sz w:val="24"/>
+          <w:szCs w:val="24"/>
+        </w:rPr>
+      </w:pPr>
+      <w:r>
+        <w:rPr>
+          <w:rFonts w:ascii="Daytona" w:hAnsi="Daytona"/>
+          <w:noProof/>
+          <w:sz w:val="24"/>
+          <w:szCs w:val="24"/>
+        </w:rPr>
+        <w:drawing>
+          <wp:inline distT="0" distB="0" distL="0" distR="0" wp14:anchorId="3BF07EA8" wp14:editId="7F839FC6">
+            <wp:extent cx="5731510" cy="3114675"/>
+            <wp:effectExtent l="0" t="0" r="2540" b="9525"/>
+            <wp:docPr id="1798784228" name="Picture 2" descr="A screenshot of a computer&#10;&#10;Description automatically generated"/>
+            <wp:cNvGraphicFramePr>
+              <a:graphicFrameLocks xmlns:a="http://schemas.openxmlformats.org/drawingml/2006/main" noChangeAspect="1"/>
+            </wp:cNvGraphicFramePr>
+            <a:graphic xmlns:a="http://schemas.openxmlformats.org/drawingml/2006/main">
+              <a:graphicData uri="http://schemas.openxmlformats.org/drawingml/2006/picture">
+                <pic:pic xmlns:pic="http://schemas.openxmlformats.org/drawingml/2006/picture">
+                  <pic:nvPicPr>
+                    <pic:cNvPr id="1798784228" name="Picture 2" descr="A screenshot of a computer&#10;&#10;Description automatically generated"/>
+                    <pic:cNvPicPr/>
+                  </pic:nvPicPr>
+                  <pic:blipFill>
+                    <a:blip r:embed="rId18" cstate="print">
+                      <a:extLst>
+                        <a:ext uri="{28A0092B-C50C-407E-A947-70E740481C1C}">
+                          <a14:useLocalDpi xmlns:a14="http://schemas.microsoft.com/office/drawing/2010/main" val="0"/>
+                        </a:ext>
+                      </a:extLst>
+                    </a:blip>
+                    <a:stretch>
+                      <a:fillRect/>
+                    </a:stretch>
+                  </pic:blipFill>
+                  <pic:spPr>
+                    <a:xfrm>
+                      <a:off x="0" y="0"/>
+                      <a:ext cx="5731510" cy="3114675"/>
+                    </a:xfrm>
+                    <a:prstGeom prst="rect">
+                      <a:avLst/>
+                    </a:prstGeom>
+                  </pic:spPr>
+                </pic:pic>
+              </a:graphicData>
+            </a:graphic>
+          </wp:inline>
+        </w:drawing>
+      </w:r>
+    </w:p>
+    <w:p>
+      <w:pPr>
+        <w:pStyle w:val="ListParagraph"/>
+        <w:numPr>
+          <w:ilvl w:val="0"/>
+          <w:numId w:val="1"/>
+        </w:numPr>
+        <w:spacing w:before="120" w:after="120" w:line="360" w:lineRule="auto"/>
+        <w:jc w:val="both"/>
+        <w:rPr>
+          <w:rFonts w:ascii="Daytona" w:hAnsi="Daytona"/>
+          <w:sz w:val="24"/>
+          <w:szCs w:val="24"/>
+        </w:rPr>
+      </w:pPr>
+      <w:r>
+        <w:rPr>
+          <w:rFonts w:ascii="Daytona" w:hAnsi="Daytona"/>
+          <w:sz w:val="24"/>
+          <w:szCs w:val="24"/>
+        </w:rPr>
+        <w:lastRenderedPageBreak/>
+        <w:t>Shared documentation</w:t>
+      </w:r>
+    </w:p>
+    <w:p>
+      <w:pPr>
+        <w:pStyle w:val="ListParagraph"/>
+        <w:numPr>
+          <w:ilvl w:val="1"/>
+          <w:numId w:val="1"/>
+        </w:numPr>
+        <w:spacing w:before="120" w:after="120" w:line="360" w:lineRule="auto"/>
+        <w:jc w:val="both"/>
+        <w:rPr>
+          <w:rFonts w:ascii="Daytona" w:hAnsi="Daytona"/>
+          <w:sz w:val="24"/>
+          <w:szCs w:val="24"/>
+        </w:rPr>
+      </w:pPr>
+      <w:r>
+        <w:rPr>
+          <w:rFonts w:ascii="Daytona" w:hAnsi="Daytona"/>
+          <w:sz w:val="24"/>
+          <w:szCs w:val="24"/>
+        </w:rPr>
+        <w:t xml:space="preserve">We use </w:t>
+      </w:r>
+      <w:r>
+        <w:rPr>
+          <w:rFonts w:ascii="Daytona" w:hAnsi="Daytona"/>
+          <w:sz w:val="24"/>
+          <w:szCs w:val="24"/>
+        </w:rPr>
+        <w:t xml:space="preserve">the </w:t>
+      </w:r>
+      <w:r>
+        <w:rPr>
+          <w:rFonts w:ascii="Daytona" w:hAnsi="Daytona"/>
+          <w:sz w:val="24"/>
+          <w:szCs w:val="24"/>
+        </w:rPr>
+        <w:t xml:space="preserve">GitHub repository </w:t>
+      </w:r>
+      <w:r>
+        <w:rPr>
+          <w:rFonts w:ascii="Daytona" w:hAnsi="Daytona"/>
+          <w:sz w:val="24"/>
+          <w:szCs w:val="24"/>
+        </w:rPr>
+        <w:t>to share</w:t>
+      </w:r>
+      <w:r>
+        <w:rPr>
+          <w:rFonts w:ascii="Daytona" w:hAnsi="Daytona"/>
+          <w:sz w:val="24"/>
+          <w:szCs w:val="24"/>
+        </w:rPr>
+        <w:t xml:space="preserve"> documents for the project.</w:t>
+      </w:r>
+    </w:p>
+    <w:p>
+      <w:pPr>
+        <w:spacing w:before="120" w:after="120" w:line="360" w:lineRule="auto"/>
+        <w:jc w:val="both"/>
+        <w:rPr>
+          <w:rFonts w:ascii="Daytona" w:hAnsi="Daytona"/>
+          <w:sz w:val="24"/>
+          <w:szCs w:val="24"/>
+        </w:rPr>
+      </w:pPr>
+      <w:r>
+        <w:rPr>
+          <w:rFonts w:ascii="Daytona" w:hAnsi="Daytona"/>
+          <w:noProof/>
+          <w:sz w:val="24"/>
+          <w:szCs w:val="24"/>
+        </w:rPr>
+        <w:drawing>
+          <wp:inline distT="0" distB="0" distL="0" distR="0" wp14:anchorId="088A02AB" wp14:editId="34F8ADDB">
+            <wp:extent cx="5731510" cy="4120515"/>
+            <wp:effectExtent l="0" t="0" r="2540" b="0"/>
+            <wp:docPr id="214288010" name="Picture 5" descr="A screenshot of a computer&#10;&#10;Description automatically generated"/>
+            <wp:cNvGraphicFramePr>
+              <a:graphicFrameLocks xmlns:a="http://schemas.openxmlformats.org/drawingml/2006/main" noChangeAspect="1"/>
+            </wp:cNvGraphicFramePr>
+            <a:graphic xmlns:a="http://schemas.openxmlformats.org/drawingml/2006/main">
+              <a:graphicData uri="http://schemas.openxmlformats.org/drawingml/2006/picture">
+                <pic:pic xmlns:pic="http://schemas.openxmlformats.org/drawingml/2006/picture">
+                  <pic:nvPicPr>
+                    <pic:cNvPr id="214288010" name="Picture 5" descr="A screenshot of a computer&#10;&#10;Description automatically generated"/>
+                    <pic:cNvPicPr/>
+                  </pic:nvPicPr>
+                  <pic:blipFill>
+                    <a:blip r:embed="rId19" cstate="print">
+                      <a:extLst>
+                        <a:ext uri="{28A0092B-C50C-407E-A947-70E740481C1C}">
+                          <a14:useLocalDpi xmlns:a14="http://schemas.microsoft.com/office/drawing/2010/main" val="0"/>
+                        </a:ext>
+                      </a:extLst>
+                    </a:blip>
+                    <a:stretch>
+                      <a:fillRect/>
+                    </a:stretch>
+                  </pic:blipFill>
+                  <pic:spPr>
+                    <a:xfrm>
+                      <a:off x="0" y="0"/>
+                      <a:ext cx="5731510" cy="4120515"/>
+                    </a:xfrm>
+                    <a:prstGeom prst="rect">
+                      <a:avLst/>
+                    </a:prstGeom>
+                  </pic:spPr>
+                </pic:pic>
+              </a:graphicData>
+            </a:graphic>
+          </wp:inline>
+        </w:drawing>
+      </w:r>
+    </w:p>
+    <w:p>
+      <w:pPr>
         <w:pStyle w:val="Heading2"/>
         <w:numPr>
           <w:ilvl w:val="0"/>
@@ -3319,14 +3676,13 @@
           <w:szCs w:val="24"/>
         </w:rPr>
       </w:pPr>
-      <w:bookmarkStart w:id="4" w:name="_Toc176032252"/>
-      <w:r>
-        <w:rPr>
-          <w:rFonts w:ascii="Daytona" w:hAnsi="Daytona"/>
-          <w:sz w:val="24"/>
-          <w:szCs w:val="24"/>
-        </w:rPr>
-        <w:lastRenderedPageBreak/>
+      <w:bookmarkStart w:id="4" w:name="_Toc176298170"/>
+      <w:r>
+        <w:rPr>
+          <w:rFonts w:ascii="Daytona" w:hAnsi="Daytona"/>
+          <w:sz w:val="24"/>
+          <w:szCs w:val="24"/>
+        </w:rPr>
         <w:t>Project schedule</w:t>
       </w:r>
       <w:bookmarkEnd w:id="4"/>
@@ -3712,7 +4068,7 @@
           <w:szCs w:val="24"/>
         </w:rPr>
       </w:pPr>
-      <w:bookmarkStart w:id="5" w:name="_Toc176032253"/>
+      <w:bookmarkStart w:id="5" w:name="_Toc176298171"/>
       <w:r>
         <w:rPr>
           <w:rFonts w:ascii="Daytona" w:hAnsi="Daytona"/>
@@ -3794,13 +4150,14 @@
           <w:szCs w:val="28"/>
         </w:rPr>
       </w:pPr>
-      <w:bookmarkStart w:id="6" w:name="_Toc176032254"/>
+      <w:bookmarkStart w:id="6" w:name="_Toc176298172"/>
       <w:r>
         <w:rPr>
           <w:rFonts w:ascii="Daytona" w:hAnsi="Daytona"/>
           <w:sz w:val="28"/>
           <w:szCs w:val="28"/>
         </w:rPr>
+        <w:lastRenderedPageBreak/>
         <w:t>Oral Report</w:t>
       </w:r>
       <w:bookmarkEnd w:id="6"/>
@@ -3820,7 +4177,7 @@
           <w:szCs w:val="24"/>
         </w:rPr>
       </w:pPr>
-      <w:bookmarkStart w:id="7" w:name="_Toc176032255"/>
+      <w:bookmarkStart w:id="7" w:name="_Toc176298173"/>
       <w:r>
         <w:rPr>
           <w:rFonts w:ascii="Daytona" w:hAnsi="Daytona"/>
@@ -4047,25 +4404,7 @@
           <w:sz w:val="24"/>
           <w:szCs w:val="24"/>
         </w:rPr>
-        <w:t xml:space="preserve">Research and finding different datasets for the project process book </w:t>
-      </w:r>
-      <w:proofErr w:type="gramStart"/>
-      <w:r>
-        <w:rPr>
-          <w:rFonts w:ascii="Daytona" w:hAnsi="Daytona"/>
-          <w:sz w:val="24"/>
-          <w:szCs w:val="24"/>
-        </w:rPr>
-        <w:t>and also</w:t>
-      </w:r>
-      <w:proofErr w:type="gramEnd"/>
-      <w:r>
-        <w:rPr>
-          <w:rFonts w:ascii="Daytona" w:hAnsi="Daytona"/>
-          <w:sz w:val="24"/>
-          <w:szCs w:val="24"/>
-        </w:rPr>
-        <w:t xml:space="preserve"> reading and underst</w:t>
+        <w:t>Research and finding different datasets for the project process book and also reading and underst</w:t>
       </w:r>
       <w:r>
         <w:rPr>
@@ -4094,7 +4433,6 @@
     </w:p>
     <w:p>
       <w:pPr>
-        <w:shd w:val="clear" w:color="auto" w:fill="C1F0C7" w:themeFill="accent3" w:themeFillTint="33"/>
         <w:spacing w:before="120" w:after="120" w:line="360" w:lineRule="auto"/>
         <w:jc w:val="both"/>
         <w:rPr>
@@ -4117,9 +4455,8 @@
         <w:pStyle w:val="ListParagraph"/>
         <w:numPr>
           <w:ilvl w:val="0"/>
-          <w:numId w:val="8"/>
+          <w:numId w:val="1"/>
         </w:numPr>
-        <w:shd w:val="clear" w:color="auto" w:fill="C1F0C7" w:themeFill="accent3" w:themeFillTint="33"/>
         <w:spacing w:before="120" w:after="120" w:line="360" w:lineRule="auto"/>
         <w:jc w:val="both"/>
         <w:rPr>
@@ -4134,24 +4471,7 @@
           <w:sz w:val="24"/>
           <w:szCs w:val="24"/>
         </w:rPr>
-        <w:lastRenderedPageBreak/>
-        <w:t>I</w:t>
-      </w:r>
-      <w:r>
-        <w:rPr>
-          <w:rFonts w:ascii="Daytona" w:hAnsi="Daytona"/>
-          <w:sz w:val="24"/>
-          <w:szCs w:val="24"/>
-        </w:rPr>
-        <w:t xml:space="preserve"> have</w:t>
-      </w:r>
-      <w:r>
-        <w:rPr>
-          <w:rFonts w:ascii="Daytona" w:hAnsi="Daytona"/>
-          <w:sz w:val="24"/>
-          <w:szCs w:val="24"/>
-        </w:rPr>
-        <w:t xml:space="preserve"> been actively supporting team members by providing guidance on project requirements and assisting with any questions or challenges through Slack, ensuring everyone is aligned and on track.</w:t>
+        <w:t>I have been actively supporting team members by providing guidance on project requirements and assisting with any questions or challenges through Slack, ensuring everyone is aligned and on track.</w:t>
       </w:r>
     </w:p>
     <w:p>
@@ -4159,9 +4479,8 @@
         <w:pStyle w:val="ListParagraph"/>
         <w:numPr>
           <w:ilvl w:val="0"/>
-          <w:numId w:val="8"/>
+          <w:numId w:val="1"/>
         </w:numPr>
-        <w:shd w:val="clear" w:color="auto" w:fill="C1F0C7" w:themeFill="accent3" w:themeFillTint="33"/>
         <w:spacing w:before="120" w:after="120" w:line="360" w:lineRule="auto"/>
         <w:jc w:val="both"/>
         <w:rPr>
@@ -4176,23 +4495,7 @@
           <w:sz w:val="24"/>
           <w:szCs w:val="24"/>
         </w:rPr>
-        <w:t>I</w:t>
-      </w:r>
-      <w:r>
-        <w:rPr>
-          <w:rFonts w:ascii="Daytona" w:hAnsi="Daytona"/>
-          <w:sz w:val="24"/>
-          <w:szCs w:val="24"/>
-        </w:rPr>
-        <w:t xml:space="preserve"> have</w:t>
-      </w:r>
-      <w:r>
-        <w:rPr>
-          <w:rFonts w:ascii="Daytona" w:hAnsi="Daytona"/>
-          <w:sz w:val="24"/>
-          <w:szCs w:val="24"/>
-        </w:rPr>
-        <w:t xml:space="preserve"> conducted research to identify relevant datasets that align with our project goals. This involved evaluating potential datasets for inclusion in the process book and ensuring they meet the requirements for our website and visualization.</w:t>
+        <w:t>I have conducted research to identify relevant datasets that align with our project goals. This involved evaluating potential datasets for inclusion in the process book and ensuring they meet the requirements for our website and visualization.</w:t>
       </w:r>
     </w:p>
     <w:p>
@@ -4200,9 +4503,8 @@
         <w:pStyle w:val="ListParagraph"/>
         <w:numPr>
           <w:ilvl w:val="0"/>
-          <w:numId w:val="8"/>
+          <w:numId w:val="1"/>
         </w:numPr>
-        <w:shd w:val="clear" w:color="auto" w:fill="C1F0C7" w:themeFill="accent3" w:themeFillTint="33"/>
         <w:spacing w:before="120" w:after="120" w:line="360" w:lineRule="auto"/>
         <w:jc w:val="both"/>
         <w:rPr>
@@ -4217,23 +4519,7 @@
           <w:sz w:val="24"/>
           <w:szCs w:val="24"/>
         </w:rPr>
-        <w:t>I</w:t>
-      </w:r>
-      <w:r>
-        <w:rPr>
-          <w:rFonts w:ascii="Daytona" w:hAnsi="Daytona"/>
-          <w:sz w:val="24"/>
-          <w:szCs w:val="24"/>
-        </w:rPr>
-        <w:t xml:space="preserve"> </w:t>
-      </w:r>
-      <w:r>
-        <w:rPr>
-          <w:rFonts w:ascii="Daytona" w:hAnsi="Daytona"/>
-          <w:sz w:val="24"/>
-          <w:szCs w:val="24"/>
-        </w:rPr>
-        <w:t>have thoroughly reviewed and analysed the project’s website and visualization requirements to ensure that our approach is aligned with the project goals and deliverables.</w:t>
+        <w:t>I have thoroughly reviewed and analysed the project’s website and visualization requirements to ensure that our approach is aligned with the project goals and deliverables.</w:t>
       </w:r>
       <w:r>
         <w:rPr>
@@ -4259,7 +4545,7 @@
           <w:szCs w:val="24"/>
         </w:rPr>
       </w:pPr>
-      <w:bookmarkStart w:id="8" w:name="_Toc176032256"/>
+      <w:bookmarkStart w:id="8" w:name="_Toc176298174"/>
       <w:r>
         <w:rPr>
           <w:rFonts w:ascii="Daytona" w:hAnsi="Daytona"/>
@@ -4342,6 +4628,7 @@
           <w:sz w:val="24"/>
           <w:szCs w:val="24"/>
         </w:rPr>
+        <w:lastRenderedPageBreak/>
         <w:t>Research 2 potential datasets from different sources and recommend to</w:t>
       </w:r>
       <w:r>
@@ -4483,7 +4770,6 @@
     </w:p>
     <w:p>
       <w:pPr>
-        <w:shd w:val="clear" w:color="auto" w:fill="C1F0C7" w:themeFill="accent3" w:themeFillTint="33"/>
         <w:spacing w:before="120" w:after="120" w:line="360" w:lineRule="auto"/>
         <w:jc w:val="both"/>
         <w:rPr>
@@ -4508,7 +4794,6 @@
           <w:ilvl w:val="0"/>
           <w:numId w:val="1"/>
         </w:numPr>
-        <w:shd w:val="clear" w:color="auto" w:fill="C1F0C7" w:themeFill="accent3" w:themeFillTint="33"/>
         <w:spacing w:before="120" w:after="120" w:line="360" w:lineRule="auto"/>
         <w:jc w:val="both"/>
         <w:rPr>
@@ -4541,7 +4826,7 @@
           <w:szCs w:val="24"/>
         </w:rPr>
       </w:pPr>
-      <w:bookmarkStart w:id="9" w:name="_Toc176032257"/>
+      <w:bookmarkStart w:id="9" w:name="_Toc176298175"/>
       <w:r>
         <w:rPr>
           <w:rFonts w:ascii="Daytona" w:hAnsi="Daytona"/>
@@ -4592,7 +4877,6 @@
           <w:sz w:val="24"/>
           <w:szCs w:val="24"/>
         </w:rPr>
-        <w:lastRenderedPageBreak/>
         <w:t xml:space="preserve">I have no issues with the </w:t>
       </w:r>
       <w:r>
@@ -4633,18 +4917,8 @@
           <w:sz w:val="24"/>
           <w:szCs w:val="24"/>
         </w:rPr>
-        <w:t xml:space="preserve"> from </w:t>
-      </w:r>
-      <w:proofErr w:type="spellStart"/>
-      <w:r>
-        <w:rPr>
-          <w:rFonts w:ascii="Daytona" w:hAnsi="Daytona"/>
-          <w:sz w:val="24"/>
-          <w:szCs w:val="24"/>
-        </w:rPr>
-        <w:t>eLA</w:t>
-      </w:r>
-      <w:proofErr w:type="spellEnd"/>
+        <w:t xml:space="preserve"> from eLA</w:t>
+      </w:r>
       <w:r>
         <w:rPr>
           <w:rFonts w:ascii="Daytona" w:hAnsi="Daytona"/>
@@ -4683,44 +4957,19 @@
           <w:sz w:val="24"/>
           <w:szCs w:val="24"/>
         </w:rPr>
-        <w:t>Teammates are collaborating well and respon</w:t>
-      </w:r>
-      <w:r>
-        <w:rPr>
-          <w:rFonts w:ascii="Daytona" w:hAnsi="Daytona"/>
-          <w:sz w:val="24"/>
-          <w:szCs w:val="24"/>
-        </w:rPr>
-        <w:t>d</w:t>
-      </w:r>
-      <w:r>
-        <w:rPr>
-          <w:rFonts w:ascii="Daytona" w:hAnsi="Daytona"/>
-          <w:sz w:val="24"/>
-          <w:szCs w:val="24"/>
-        </w:rPr>
-        <w:t xml:space="preserve"> fast from </w:t>
-      </w:r>
-      <w:r>
-        <w:rPr>
-          <w:rFonts w:ascii="Daytona" w:hAnsi="Daytona"/>
-          <w:sz w:val="24"/>
-          <w:szCs w:val="24"/>
-        </w:rPr>
-        <w:t xml:space="preserve">our </w:t>
-      </w:r>
-      <w:r>
-        <w:rPr>
-          <w:rFonts w:ascii="Daytona" w:hAnsi="Daytona"/>
-          <w:sz w:val="24"/>
-          <w:szCs w:val="24"/>
-        </w:rPr>
-        <w:t>communication channel (Slack).</w:t>
+        <w:t>Teammates are collaborating well</w:t>
+      </w:r>
+      <w:r>
+        <w:rPr>
+          <w:rFonts w:ascii="Daytona" w:hAnsi="Daytona"/>
+          <w:sz w:val="24"/>
+          <w:szCs w:val="24"/>
+        </w:rPr>
+        <w:t>.</w:t>
       </w:r>
     </w:p>
     <w:p>
       <w:pPr>
-        <w:shd w:val="clear" w:color="auto" w:fill="C1F0C7" w:themeFill="accent3" w:themeFillTint="33"/>
         <w:spacing w:before="120" w:after="120" w:line="360" w:lineRule="auto"/>
         <w:jc w:val="both"/>
         <w:rPr>
@@ -4745,7 +4994,6 @@
           <w:ilvl w:val="0"/>
           <w:numId w:val="1"/>
         </w:numPr>
-        <w:shd w:val="clear" w:color="auto" w:fill="C1F0C7" w:themeFill="accent3" w:themeFillTint="33"/>
         <w:spacing w:before="120" w:after="120" w:line="360" w:lineRule="auto"/>
         <w:jc w:val="both"/>
         <w:rPr>
@@ -4778,32 +5026,14 @@
           <w:szCs w:val="24"/>
         </w:rPr>
       </w:pPr>
-      <w:bookmarkStart w:id="10" w:name="_Toc176032258"/>
-      <w:r>
-        <w:rPr>
-          <w:rFonts w:ascii="Daytona" w:hAnsi="Daytona"/>
-          <w:sz w:val="24"/>
-          <w:szCs w:val="24"/>
-        </w:rPr>
-        <w:t xml:space="preserve">Short written report of achievement so far and </w:t>
-      </w:r>
-      <w:proofErr w:type="gramStart"/>
-      <w:r>
-        <w:rPr>
-          <w:rFonts w:ascii="Daytona" w:hAnsi="Daytona"/>
-          <w:sz w:val="24"/>
-          <w:szCs w:val="24"/>
-        </w:rPr>
-        <w:t>plan for the future</w:t>
-      </w:r>
-      <w:proofErr w:type="gramEnd"/>
-      <w:r>
-        <w:rPr>
-          <w:rFonts w:ascii="Daytona" w:hAnsi="Daytona"/>
-          <w:sz w:val="24"/>
-          <w:szCs w:val="24"/>
-        </w:rPr>
-        <w:t>.</w:t>
+      <w:bookmarkStart w:id="10" w:name="_Toc176298176"/>
+      <w:r>
+        <w:rPr>
+          <w:rFonts w:ascii="Daytona" w:hAnsi="Daytona"/>
+          <w:sz w:val="24"/>
+          <w:szCs w:val="24"/>
+        </w:rPr>
+        <w:t>Short written report of achievement so far and plan for the future.</w:t>
       </w:r>
       <w:bookmarkEnd w:id="10"/>
       <w:r>
@@ -4850,7 +5080,40 @@
           <w:sz w:val="24"/>
           <w:szCs w:val="24"/>
         </w:rPr>
-        <w:t>From my perspective, I strongly believe that teamwork is essential. It allows for the sharing of ideas, knowledge, and innovation, which are crucial factors when approaching a project. Collaboration enhances efficiency and ensures a more comprehensive and successful outcome.</w:t>
+        <w:t xml:space="preserve">After the initial </w:t>
+      </w:r>
+      <w:r>
+        <w:rPr>
+          <w:rFonts w:ascii="Daytona" w:hAnsi="Daytona"/>
+          <w:sz w:val="24"/>
+          <w:szCs w:val="24"/>
+        </w:rPr>
+        <w:t xml:space="preserve">project </w:t>
+      </w:r>
+      <w:r>
+        <w:rPr>
+          <w:rFonts w:ascii="Daytona" w:hAnsi="Daytona"/>
+          <w:sz w:val="24"/>
+          <w:szCs w:val="24"/>
+        </w:rPr>
+        <w:t>standup,</w:t>
+      </w:r>
+      <w:r>
+        <w:rPr>
+          <w:rFonts w:ascii="Daytona" w:hAnsi="Daytona"/>
+          <w:sz w:val="24"/>
+          <w:szCs w:val="24"/>
+        </w:rPr>
+        <w:t xml:space="preserve"> we achieved several milestones like team members understood the project requirements, created a GitHub repository, and joined to share project documents. We established a communication </w:t>
+      </w:r>
+      <w:r>
+        <w:rPr>
+          <w:rFonts w:ascii="Daytona" w:hAnsi="Daytona"/>
+          <w:sz w:val="24"/>
+          <w:szCs w:val="24"/>
+        </w:rPr>
+        <w:lastRenderedPageBreak/>
+        <w:t xml:space="preserve">channel on Slack for collaboration and set a schedule for regular meetings to discuss and track progress. </w:t>
       </w:r>
     </w:p>
     <w:p>
@@ -4869,31 +5132,167 @@
           <w:sz w:val="24"/>
           <w:szCs w:val="24"/>
         </w:rPr>
-        <w:t xml:space="preserve">After the initial </w:t>
-      </w:r>
-      <w:r>
-        <w:rPr>
-          <w:rFonts w:ascii="Daytona" w:hAnsi="Daytona"/>
-          <w:sz w:val="24"/>
-          <w:szCs w:val="24"/>
-        </w:rPr>
-        <w:t xml:space="preserve">project </w:t>
-      </w:r>
-      <w:r>
-        <w:rPr>
-          <w:rFonts w:ascii="Daytona" w:hAnsi="Daytona"/>
-          <w:sz w:val="24"/>
-          <w:szCs w:val="24"/>
-        </w:rPr>
-        <w:t>standup,</w:t>
-      </w:r>
-      <w:r>
-        <w:rPr>
-          <w:rFonts w:ascii="Daytona" w:hAnsi="Daytona"/>
-          <w:sz w:val="24"/>
-          <w:szCs w:val="24"/>
-        </w:rPr>
-        <w:t xml:space="preserve"> we achieved several milestones like team members understood the project requirements, created a GitHub repository, and joined to share project documents. We established a communication channel on Slack for collaboration and set a schedule for regular meetings to discuss and track progress. </w:t>
+        <w:t xml:space="preserve">In terms of plan for the </w:t>
+      </w:r>
+      <w:r>
+        <w:rPr>
+          <w:rFonts w:ascii="Daytona" w:hAnsi="Daytona"/>
+          <w:sz w:val="24"/>
+          <w:szCs w:val="24"/>
+        </w:rPr>
+        <w:t>next standup</w:t>
+      </w:r>
+      <w:r>
+        <w:rPr>
+          <w:rFonts w:ascii="Daytona" w:hAnsi="Daytona"/>
+          <w:sz w:val="24"/>
+          <w:szCs w:val="24"/>
+        </w:rPr>
+        <w:t xml:space="preserve"> </w:t>
+      </w:r>
+      <w:r>
+        <w:rPr>
+          <w:rFonts w:ascii="Daytona" w:hAnsi="Daytona"/>
+          <w:sz w:val="24"/>
+          <w:szCs w:val="24"/>
+        </w:rPr>
+        <w:t xml:space="preserve">I </w:t>
+      </w:r>
+      <w:r>
+        <w:rPr>
+          <w:rFonts w:ascii="Daytona" w:hAnsi="Daytona"/>
+          <w:sz w:val="24"/>
+          <w:szCs w:val="24"/>
+        </w:rPr>
+        <w:t>am going to</w:t>
+      </w:r>
+      <w:r>
+        <w:rPr>
+          <w:rFonts w:ascii="Daytona" w:hAnsi="Daytona"/>
+          <w:sz w:val="24"/>
+          <w:szCs w:val="24"/>
+        </w:rPr>
+        <w:t xml:space="preserve"> spend </w:t>
+      </w:r>
+      <w:r>
+        <w:rPr>
+          <w:rFonts w:ascii="Daytona" w:hAnsi="Daytona"/>
+          <w:sz w:val="24"/>
+          <w:szCs w:val="24"/>
+        </w:rPr>
+        <w:t>16</w:t>
+      </w:r>
+      <w:r>
+        <w:rPr>
+          <w:rFonts w:ascii="Daytona" w:hAnsi="Daytona"/>
+          <w:sz w:val="24"/>
+          <w:szCs w:val="24"/>
+        </w:rPr>
+        <w:t xml:space="preserve"> hours (</w:t>
+      </w:r>
+      <w:r>
+        <w:rPr>
+          <w:rFonts w:ascii="Daytona" w:hAnsi="Daytona"/>
+          <w:sz w:val="24"/>
+          <w:szCs w:val="24"/>
+        </w:rPr>
+        <w:t>2</w:t>
+      </w:r>
+      <w:r>
+        <w:rPr>
+          <w:rFonts w:ascii="Daytona" w:hAnsi="Daytona"/>
+          <w:sz w:val="24"/>
+          <w:szCs w:val="24"/>
+        </w:rPr>
+        <w:t xml:space="preserve"> working days at 8 hours per day) </w:t>
+      </w:r>
+      <w:r>
+        <w:rPr>
+          <w:rFonts w:ascii="Daytona" w:hAnsi="Daytona"/>
+          <w:sz w:val="24"/>
+          <w:szCs w:val="24"/>
+        </w:rPr>
+        <w:t>in terms of</w:t>
+      </w:r>
+      <w:r>
+        <w:rPr>
+          <w:rFonts w:ascii="Daytona" w:hAnsi="Daytona"/>
+          <w:sz w:val="24"/>
+          <w:szCs w:val="24"/>
+        </w:rPr>
+        <w:t xml:space="preserve"> finding and </w:t>
+      </w:r>
+      <w:r>
+        <w:rPr>
+          <w:rFonts w:ascii="Daytona" w:hAnsi="Daytona"/>
+          <w:sz w:val="24"/>
+          <w:szCs w:val="24"/>
+        </w:rPr>
+        <w:t>trial</w:t>
+      </w:r>
+      <w:r>
+        <w:rPr>
+          <w:rFonts w:ascii="Daytona" w:hAnsi="Daytona"/>
+          <w:sz w:val="24"/>
+          <w:szCs w:val="24"/>
+        </w:rPr>
+        <w:t xml:space="preserve"> with datasets </w:t>
+      </w:r>
+      <w:r>
+        <w:rPr>
+          <w:rFonts w:ascii="Daytona" w:hAnsi="Daytona"/>
+          <w:sz w:val="24"/>
+          <w:szCs w:val="24"/>
+        </w:rPr>
+        <w:t xml:space="preserve">(as </w:t>
+      </w:r>
+      <w:r>
+        <w:rPr>
+          <w:rFonts w:ascii="Daytona" w:hAnsi="Daytona"/>
+          <w:sz w:val="24"/>
+          <w:szCs w:val="24"/>
+        </w:rPr>
+        <w:t>2</w:t>
+      </w:r>
+      <w:r>
+        <w:rPr>
+          <w:rFonts w:ascii="Daytona" w:hAnsi="Daytona"/>
+          <w:sz w:val="24"/>
+          <w:szCs w:val="24"/>
+        </w:rPr>
+        <w:t>0 percent</w:t>
+      </w:r>
+      <w:r>
+        <w:rPr>
+          <w:rFonts w:ascii="Daytona" w:hAnsi="Daytona"/>
+          <w:sz w:val="24"/>
+          <w:szCs w:val="24"/>
+        </w:rPr>
+        <w:t xml:space="preserve"> </w:t>
+      </w:r>
+      <w:r>
+        <w:rPr>
+          <w:rFonts w:ascii="Daytona" w:hAnsi="Daytona"/>
+          <w:sz w:val="24"/>
+          <w:szCs w:val="24"/>
+        </w:rPr>
+        <w:t>completed</w:t>
+      </w:r>
+      <w:r>
+        <w:rPr>
+          <w:rFonts w:ascii="Daytona" w:hAnsi="Daytona"/>
+          <w:sz w:val="24"/>
+          <w:szCs w:val="24"/>
+        </w:rPr>
+        <w:t>)</w:t>
+      </w:r>
+      <w:r>
+        <w:rPr>
+          <w:rFonts w:ascii="Daytona" w:hAnsi="Daytona"/>
+          <w:sz w:val="24"/>
+          <w:szCs w:val="24"/>
+        </w:rPr>
+        <w:t xml:space="preserve">. </w:t>
       </w:r>
     </w:p>
     <w:p>
@@ -4912,15 +5311,31 @@
           <w:sz w:val="24"/>
           <w:szCs w:val="24"/>
         </w:rPr>
-        <w:t xml:space="preserve">In terms of plan for the </w:t>
-      </w:r>
-      <w:r>
-        <w:rPr>
-          <w:rFonts w:ascii="Daytona" w:hAnsi="Daytona"/>
-          <w:sz w:val="24"/>
-          <w:szCs w:val="24"/>
-        </w:rPr>
-        <w:t>next standup</w:t>
+        <w:t>Designing the visualization is crucial for readability and attractiveness, so I will allocate 16 hours (2 working days at 8 hours per day) for this task</w:t>
+      </w:r>
+      <w:r>
+        <w:rPr>
+          <w:rFonts w:ascii="Daytona" w:hAnsi="Daytona"/>
+          <w:sz w:val="24"/>
+          <w:szCs w:val="24"/>
+        </w:rPr>
+        <w:t xml:space="preserve"> for example browsing sample websites (</w:t>
+      </w:r>
+      <w:r>
+        <w:rPr>
+          <w:rFonts w:ascii="Daytona" w:hAnsi="Daytona"/>
+          <w:sz w:val="24"/>
+          <w:szCs w:val="24"/>
+        </w:rPr>
+        <w:t>e.g.</w:t>
+      </w:r>
+      <w:r>
+        <w:rPr>
+          <w:rFonts w:ascii="Daytona" w:hAnsi="Daytona"/>
+          <w:sz w:val="24"/>
+          <w:szCs w:val="24"/>
+        </w:rPr>
+        <w:t xml:space="preserve"> world</w:t>
       </w:r>
       <w:r>
         <w:rPr>
@@ -4936,39 +5351,39 @@
           <w:sz w:val="24"/>
           <w:szCs w:val="24"/>
         </w:rPr>
-        <w:t xml:space="preserve">I </w:t>
-      </w:r>
-      <w:r>
-        <w:rPr>
-          <w:rFonts w:ascii="Daytona" w:hAnsi="Daytona"/>
-          <w:sz w:val="24"/>
-          <w:szCs w:val="24"/>
-        </w:rPr>
-        <w:t>am going to</w:t>
-      </w:r>
-      <w:r>
-        <w:rPr>
-          <w:rFonts w:ascii="Daytona" w:hAnsi="Daytona"/>
-          <w:sz w:val="24"/>
-          <w:szCs w:val="24"/>
-        </w:rPr>
-        <w:t xml:space="preserve"> spend </w:t>
-      </w:r>
-      <w:r>
-        <w:rPr>
-          <w:rFonts w:ascii="Daytona" w:hAnsi="Daytona"/>
-          <w:sz w:val="24"/>
-          <w:szCs w:val="24"/>
-        </w:rPr>
-        <w:t>16</w:t>
-      </w:r>
-      <w:r>
-        <w:rPr>
-          <w:rFonts w:ascii="Daytona" w:hAnsi="Daytona"/>
-          <w:sz w:val="24"/>
-          <w:szCs w:val="24"/>
-        </w:rPr>
-        <w:t xml:space="preserve"> hours (</w:t>
+        <w:t>migration</w:t>
+      </w:r>
+      <w:r>
+        <w:rPr>
+          <w:rFonts w:ascii="Daytona" w:hAnsi="Daytona"/>
+          <w:sz w:val="24"/>
+          <w:szCs w:val="24"/>
+        </w:rPr>
+        <w:t xml:space="preserve"> </w:t>
+      </w:r>
+      <w:r>
+        <w:rPr>
+          <w:rFonts w:ascii="Daytona" w:hAnsi="Daytona"/>
+          <w:sz w:val="24"/>
+          <w:szCs w:val="24"/>
+        </w:rPr>
+        <w:t xml:space="preserve">report) to </w:t>
+      </w:r>
+      <w:r>
+        <w:rPr>
+          <w:rFonts w:ascii="Daytona" w:hAnsi="Daytona"/>
+          <w:sz w:val="24"/>
+          <w:szCs w:val="24"/>
+        </w:rPr>
+        <w:t>get ideas</w:t>
+      </w:r>
+      <w:r>
+        <w:rPr>
+          <w:rFonts w:ascii="Daytona" w:hAnsi="Daytona"/>
+          <w:sz w:val="24"/>
+          <w:szCs w:val="24"/>
+        </w:rPr>
+        <w:t xml:space="preserve"> (as </w:t>
       </w:r>
       <w:r>
         <w:rPr>
@@ -4984,62 +5399,6 @@
           <w:sz w:val="24"/>
           <w:szCs w:val="24"/>
         </w:rPr>
-        <w:t xml:space="preserve"> working days at 8 hours per day) </w:t>
-      </w:r>
-      <w:r>
-        <w:rPr>
-          <w:rFonts w:ascii="Daytona" w:hAnsi="Daytona"/>
-          <w:sz w:val="24"/>
-          <w:szCs w:val="24"/>
-        </w:rPr>
-        <w:t>in terms of</w:t>
-      </w:r>
-      <w:r>
-        <w:rPr>
-          <w:rFonts w:ascii="Daytona" w:hAnsi="Daytona"/>
-          <w:sz w:val="24"/>
-          <w:szCs w:val="24"/>
-        </w:rPr>
-        <w:t xml:space="preserve"> finding and </w:t>
-      </w:r>
-      <w:r>
-        <w:rPr>
-          <w:rFonts w:ascii="Daytona" w:hAnsi="Daytona"/>
-          <w:sz w:val="24"/>
-          <w:szCs w:val="24"/>
-        </w:rPr>
-        <w:t>trial</w:t>
-      </w:r>
-      <w:r>
-        <w:rPr>
-          <w:rFonts w:ascii="Daytona" w:hAnsi="Daytona"/>
-          <w:sz w:val="24"/>
-          <w:szCs w:val="24"/>
-        </w:rPr>
-        <w:t xml:space="preserve"> with datasets from different categories</w:t>
-      </w:r>
-      <w:r>
-        <w:rPr>
-          <w:rFonts w:ascii="Daytona" w:hAnsi="Daytona"/>
-          <w:sz w:val="24"/>
-          <w:szCs w:val="24"/>
-        </w:rPr>
-        <w:t xml:space="preserve"> (as </w:t>
-      </w:r>
-      <w:r>
-        <w:rPr>
-          <w:rFonts w:ascii="Daytona" w:hAnsi="Daytona"/>
-          <w:sz w:val="24"/>
-          <w:szCs w:val="24"/>
-        </w:rPr>
-        <w:t>2</w:t>
-      </w:r>
-      <w:r>
-        <w:rPr>
-          <w:rFonts w:ascii="Daytona" w:hAnsi="Daytona"/>
-          <w:sz w:val="24"/>
-          <w:szCs w:val="24"/>
-        </w:rPr>
         <w:t>0 percent</w:t>
       </w:r>
       <w:r>
@@ -5048,15 +5407,7 @@
           <w:sz w:val="24"/>
           <w:szCs w:val="24"/>
         </w:rPr>
-        <w:t xml:space="preserve"> </w:t>
-      </w:r>
-      <w:r>
-        <w:rPr>
-          <w:rFonts w:ascii="Daytona" w:hAnsi="Daytona"/>
-          <w:sz w:val="24"/>
-          <w:szCs w:val="24"/>
-        </w:rPr>
-        <w:t>completed</w:t>
+        <w:t xml:space="preserve"> completed</w:t>
       </w:r>
       <w:r>
         <w:rPr>
@@ -5072,7 +5423,7 @@
           <w:sz w:val="24"/>
           <w:szCs w:val="24"/>
         </w:rPr>
-        <w:t xml:space="preserve">. </w:t>
+        <w:t>.</w:t>
       </w:r>
     </w:p>
     <w:p>
@@ -5091,31 +5442,15 @@
           <w:sz w:val="24"/>
           <w:szCs w:val="24"/>
         </w:rPr>
-        <w:t>Designing the visualization is crucial for readability and attractiveness, so I will allocate 16 hours (2 working days at 8 hours per day) for this task</w:t>
-      </w:r>
-      <w:r>
-        <w:rPr>
-          <w:rFonts w:ascii="Daytona" w:hAnsi="Daytona"/>
-          <w:sz w:val="24"/>
-          <w:szCs w:val="24"/>
-        </w:rPr>
-        <w:t xml:space="preserve"> for example browsing sample websites (</w:t>
-      </w:r>
-      <w:r>
-        <w:rPr>
-          <w:rFonts w:ascii="Daytona" w:hAnsi="Daytona"/>
-          <w:sz w:val="24"/>
-          <w:szCs w:val="24"/>
-        </w:rPr>
-        <w:t>e.g.</w:t>
-      </w:r>
-      <w:r>
-        <w:rPr>
-          <w:rFonts w:ascii="Daytona" w:hAnsi="Daytona"/>
-          <w:sz w:val="24"/>
-          <w:szCs w:val="24"/>
-        </w:rPr>
-        <w:t xml:space="preserve"> world</w:t>
+        <w:t xml:space="preserve">There is no doubt that we must document our work in the Project Process Book for Assignment 3B. This requires teamwork to update according to assigned tasks. </w:t>
+      </w:r>
+      <w:r>
+        <w:rPr>
+          <w:rFonts w:ascii="Daytona" w:hAnsi="Daytona"/>
+          <w:sz w:val="24"/>
+          <w:szCs w:val="24"/>
+        </w:rPr>
+        <w:t>This collaborative effort will help us maintain a comprehensive and organized record of our work.</w:t>
       </w:r>
       <w:r>
         <w:rPr>
@@ -5131,7 +5466,95 @@
           <w:sz w:val="24"/>
           <w:szCs w:val="24"/>
         </w:rPr>
-        <w:t>migration</w:t>
+        <w:t xml:space="preserve">I will dedicate </w:t>
+      </w:r>
+      <w:r>
+        <w:rPr>
+          <w:rFonts w:ascii="Daytona" w:hAnsi="Daytona"/>
+          <w:sz w:val="24"/>
+          <w:szCs w:val="24"/>
+        </w:rPr>
+        <w:t>16</w:t>
+      </w:r>
+      <w:r>
+        <w:rPr>
+          <w:rFonts w:ascii="Daytona" w:hAnsi="Daytona"/>
+          <w:sz w:val="24"/>
+          <w:szCs w:val="24"/>
+        </w:rPr>
+        <w:t xml:space="preserve"> hours (</w:t>
+      </w:r>
+      <w:r>
+        <w:rPr>
+          <w:rFonts w:ascii="Daytona" w:hAnsi="Daytona"/>
+          <w:sz w:val="24"/>
+          <w:szCs w:val="24"/>
+        </w:rPr>
+        <w:t>2</w:t>
+      </w:r>
+      <w:r>
+        <w:rPr>
+          <w:rFonts w:ascii="Daytona" w:hAnsi="Daytona"/>
+          <w:sz w:val="24"/>
+          <w:szCs w:val="24"/>
+        </w:rPr>
+        <w:t xml:space="preserve"> working days at 8 hours per day) to this part</w:t>
+      </w:r>
+      <w:r>
+        <w:rPr>
+          <w:rFonts w:ascii="Daytona" w:hAnsi="Daytona"/>
+          <w:sz w:val="24"/>
+          <w:szCs w:val="24"/>
+        </w:rPr>
+        <w:t xml:space="preserve"> (as </w:t>
+      </w:r>
+      <w:r>
+        <w:rPr>
+          <w:rFonts w:ascii="Daytona" w:hAnsi="Daytona"/>
+          <w:sz w:val="24"/>
+          <w:szCs w:val="24"/>
+        </w:rPr>
+        <w:t>2</w:t>
+      </w:r>
+      <w:r>
+        <w:rPr>
+          <w:rFonts w:ascii="Daytona" w:hAnsi="Daytona"/>
+          <w:sz w:val="24"/>
+          <w:szCs w:val="24"/>
+        </w:rPr>
+        <w:t xml:space="preserve">0 </w:t>
+      </w:r>
+      <w:r>
+        <w:rPr>
+          <w:rFonts w:ascii="Daytona" w:hAnsi="Daytona"/>
+          <w:sz w:val="24"/>
+          <w:szCs w:val="24"/>
+        </w:rPr>
+        <w:t xml:space="preserve">percent </w:t>
+      </w:r>
+      <w:r>
+        <w:rPr>
+          <w:rFonts w:ascii="Daytona" w:hAnsi="Daytona"/>
+          <w:sz w:val="24"/>
+          <w:szCs w:val="24"/>
+        </w:rPr>
+        <w:t>completed</w:t>
+      </w:r>
+      <w:r>
+        <w:rPr>
+          <w:rFonts w:ascii="Daytona" w:hAnsi="Daytona"/>
+          <w:sz w:val="24"/>
+          <w:szCs w:val="24"/>
+        </w:rPr>
+        <w:t>)</w:t>
+      </w:r>
+      <w:r>
+        <w:rPr>
+          <w:rFonts w:ascii="Daytona" w:hAnsi="Daytona"/>
+          <w:sz w:val="24"/>
+          <w:szCs w:val="24"/>
+        </w:rPr>
+        <w:t>. This ensures I cover everything thoroughly and don’t miss any details.</w:t>
       </w:r>
       <w:r>
         <w:rPr>
@@ -5140,70 +5563,6 @@
           <w:szCs w:val="24"/>
         </w:rPr>
         <w:t xml:space="preserve"> </w:t>
-      </w:r>
-      <w:r>
-        <w:rPr>
-          <w:rFonts w:ascii="Daytona" w:hAnsi="Daytona"/>
-          <w:sz w:val="24"/>
-          <w:szCs w:val="24"/>
-        </w:rPr>
-        <w:t xml:space="preserve">report) to </w:t>
-      </w:r>
-      <w:r>
-        <w:rPr>
-          <w:rFonts w:ascii="Daytona" w:hAnsi="Daytona"/>
-          <w:sz w:val="24"/>
-          <w:szCs w:val="24"/>
-        </w:rPr>
-        <w:t>get ideas</w:t>
-      </w:r>
-      <w:r>
-        <w:rPr>
-          <w:rFonts w:ascii="Daytona" w:hAnsi="Daytona"/>
-          <w:sz w:val="24"/>
-          <w:szCs w:val="24"/>
-        </w:rPr>
-        <w:t xml:space="preserve"> (as </w:t>
-      </w:r>
-      <w:r>
-        <w:rPr>
-          <w:rFonts w:ascii="Daytona" w:hAnsi="Daytona"/>
-          <w:sz w:val="24"/>
-          <w:szCs w:val="24"/>
-        </w:rPr>
-        <w:t>2</w:t>
-      </w:r>
-      <w:r>
-        <w:rPr>
-          <w:rFonts w:ascii="Daytona" w:hAnsi="Daytona"/>
-          <w:sz w:val="24"/>
-          <w:szCs w:val="24"/>
-        </w:rPr>
-        <w:t>0 percent</w:t>
-      </w:r>
-      <w:r>
-        <w:rPr>
-          <w:rFonts w:ascii="Daytona" w:hAnsi="Daytona"/>
-          <w:sz w:val="24"/>
-          <w:szCs w:val="24"/>
-        </w:rPr>
-        <w:t xml:space="preserve"> completed</w:t>
-      </w:r>
-      <w:r>
-        <w:rPr>
-          <w:rFonts w:ascii="Daytona" w:hAnsi="Daytona"/>
-          <w:sz w:val="24"/>
-          <w:szCs w:val="24"/>
-        </w:rPr>
-        <w:t>)</w:t>
-      </w:r>
-      <w:r>
-        <w:rPr>
-          <w:rFonts w:ascii="Daytona" w:hAnsi="Daytona"/>
-          <w:sz w:val="24"/>
-          <w:szCs w:val="24"/>
-        </w:rPr>
-        <w:t>.</w:t>
       </w:r>
     </w:p>
     <w:p>
@@ -5222,16 +5581,79 @@
           <w:sz w:val="24"/>
           <w:szCs w:val="24"/>
         </w:rPr>
-        <w:lastRenderedPageBreak/>
-        <w:t xml:space="preserve">There is no doubt that we must document our work in the Project Process Book for Assignment 3B. This requires teamwork to update according to assigned tasks. </w:t>
-      </w:r>
-      <w:r>
-        <w:rPr>
-          <w:rFonts w:ascii="Daytona" w:hAnsi="Daytona"/>
-          <w:sz w:val="24"/>
-          <w:szCs w:val="24"/>
-        </w:rPr>
-        <w:t>This collaborative effort will help us maintain a comprehensive and organized record of our work.</w:t>
+        <w:t>Writing/researching code</w:t>
+      </w:r>
+      <w:r>
+        <w:rPr>
+          <w:rFonts w:ascii="Daytona" w:hAnsi="Daytona"/>
+          <w:sz w:val="24"/>
+          <w:szCs w:val="24"/>
+        </w:rPr>
+        <w:t xml:space="preserve"> is the most </w:t>
+      </w:r>
+      <w:r>
+        <w:rPr>
+          <w:rFonts w:ascii="Daytona" w:hAnsi="Daytona"/>
+          <w:sz w:val="24"/>
+          <w:szCs w:val="24"/>
+        </w:rPr>
+        <w:t>crucial</w:t>
+      </w:r>
+      <w:r>
+        <w:rPr>
+          <w:rFonts w:ascii="Daytona" w:hAnsi="Daytona"/>
+          <w:sz w:val="24"/>
+          <w:szCs w:val="24"/>
+        </w:rPr>
+        <w:t xml:space="preserve"> part in the project, </w:t>
+      </w:r>
+      <w:r>
+        <w:rPr>
+          <w:rFonts w:ascii="Daytona" w:hAnsi="Daytona"/>
+          <w:sz w:val="24"/>
+          <w:szCs w:val="24"/>
+        </w:rPr>
+        <w:t xml:space="preserve">and </w:t>
+      </w:r>
+      <w:r>
+        <w:rPr>
+          <w:rFonts w:ascii="Daytona" w:hAnsi="Daytona"/>
+          <w:sz w:val="24"/>
+          <w:szCs w:val="24"/>
+        </w:rPr>
+        <w:t xml:space="preserve">there is not a problem if we went through all </w:t>
+      </w:r>
+      <w:r>
+        <w:rPr>
+          <w:rFonts w:ascii="Daytona" w:hAnsi="Daytona"/>
+          <w:sz w:val="24"/>
+          <w:szCs w:val="24"/>
+        </w:rPr>
+        <w:t xml:space="preserve">the </w:t>
+      </w:r>
+      <w:r>
+        <w:rPr>
+          <w:rFonts w:ascii="Daytona" w:hAnsi="Daytona"/>
+          <w:sz w:val="24"/>
+          <w:szCs w:val="24"/>
+        </w:rPr>
+        <w:t xml:space="preserve">practical labs. </w:t>
+      </w:r>
+      <w:r>
+        <w:rPr>
+          <w:rFonts w:ascii="Daytona" w:hAnsi="Daytona"/>
+          <w:sz w:val="24"/>
+          <w:szCs w:val="24"/>
+        </w:rPr>
+        <w:t xml:space="preserve">I am going to spend </w:t>
+      </w:r>
+      <w:r>
+        <w:rPr>
+          <w:rFonts w:ascii="Daytona" w:hAnsi="Daytona"/>
+          <w:sz w:val="24"/>
+          <w:szCs w:val="24"/>
+        </w:rPr>
+        <w:t>16</w:t>
       </w:r>
       <w:r>
         <w:rPr>
@@ -5247,23 +5669,7 @@
           <w:sz w:val="24"/>
           <w:szCs w:val="24"/>
         </w:rPr>
-        <w:t xml:space="preserve">I will dedicate </w:t>
-      </w:r>
-      <w:r>
-        <w:rPr>
-          <w:rFonts w:ascii="Daytona" w:hAnsi="Daytona"/>
-          <w:sz w:val="24"/>
-          <w:szCs w:val="24"/>
-        </w:rPr>
-        <w:t>16</w:t>
-      </w:r>
-      <w:r>
-        <w:rPr>
-          <w:rFonts w:ascii="Daytona" w:hAnsi="Daytona"/>
-          <w:sz w:val="24"/>
-          <w:szCs w:val="24"/>
-        </w:rPr>
-        <w:t xml:space="preserve"> hours (</w:t>
+        <w:t xml:space="preserve">hrs as </w:t>
       </w:r>
       <w:r>
         <w:rPr>
@@ -5279,31 +5685,15 @@
           <w:sz w:val="24"/>
           <w:szCs w:val="24"/>
         </w:rPr>
-        <w:t xml:space="preserve"> working days at 8 hours per day) to this part</w:t>
-      </w:r>
-      <w:r>
-        <w:rPr>
-          <w:rFonts w:ascii="Daytona" w:hAnsi="Daytona"/>
-          <w:sz w:val="24"/>
-          <w:szCs w:val="24"/>
-        </w:rPr>
-        <w:t xml:space="preserve"> (as </w:t>
-      </w:r>
-      <w:r>
-        <w:rPr>
-          <w:rFonts w:ascii="Daytona" w:hAnsi="Daytona"/>
-          <w:sz w:val="24"/>
-          <w:szCs w:val="24"/>
-        </w:rPr>
-        <w:t>2</w:t>
-      </w:r>
-      <w:r>
-        <w:rPr>
-          <w:rFonts w:ascii="Daytona" w:hAnsi="Daytona"/>
-          <w:sz w:val="24"/>
-          <w:szCs w:val="24"/>
-        </w:rPr>
-        <w:t xml:space="preserve">0 </w:t>
+        <w:t xml:space="preserve"> working days (8hrs per day) to approach this part</w:t>
+      </w:r>
+      <w:r>
+        <w:rPr>
+          <w:rFonts w:ascii="Daytona" w:hAnsi="Daytona"/>
+          <w:sz w:val="24"/>
+          <w:szCs w:val="24"/>
+        </w:rPr>
+        <w:t xml:space="preserve"> (as 20 </w:t>
       </w:r>
       <w:r>
         <w:rPr>
@@ -5335,15 +5725,7 @@
           <w:sz w:val="24"/>
           <w:szCs w:val="24"/>
         </w:rPr>
-        <w:t>. This ensures I cover everything thoroughly and don’t miss any details.</w:t>
-      </w:r>
-      <w:r>
-        <w:rPr>
-          <w:rFonts w:ascii="Daytona" w:hAnsi="Daytona"/>
-          <w:sz w:val="24"/>
-          <w:szCs w:val="24"/>
-        </w:rPr>
-        <w:t xml:space="preserve"> </w:t>
+        <w:t xml:space="preserve">. </w:t>
       </w:r>
     </w:p>
     <w:p>
@@ -5362,167 +5744,23 @@
           <w:sz w:val="24"/>
           <w:szCs w:val="24"/>
         </w:rPr>
-        <w:t>Writing/researching code</w:t>
-      </w:r>
-      <w:r>
-        <w:rPr>
-          <w:rFonts w:ascii="Daytona" w:hAnsi="Daytona"/>
-          <w:sz w:val="24"/>
-          <w:szCs w:val="24"/>
-        </w:rPr>
-        <w:t xml:space="preserve"> is the most </w:t>
-      </w:r>
-      <w:r>
-        <w:rPr>
-          <w:rFonts w:ascii="Daytona" w:hAnsi="Daytona"/>
-          <w:sz w:val="24"/>
-          <w:szCs w:val="24"/>
-        </w:rPr>
-        <w:t>crucial</w:t>
-      </w:r>
-      <w:r>
-        <w:rPr>
-          <w:rFonts w:ascii="Daytona" w:hAnsi="Daytona"/>
-          <w:sz w:val="24"/>
-          <w:szCs w:val="24"/>
-        </w:rPr>
-        <w:t xml:space="preserve"> part in the project</w:t>
-      </w:r>
-      <w:r>
-        <w:rPr>
-          <w:rFonts w:ascii="Daytona" w:hAnsi="Daytona"/>
-          <w:sz w:val="24"/>
-          <w:szCs w:val="24"/>
-        </w:rPr>
-        <w:t>.</w:t>
-      </w:r>
-      <w:r>
-        <w:rPr>
-          <w:rFonts w:ascii="Daytona" w:hAnsi="Daytona"/>
-          <w:sz w:val="24"/>
-          <w:szCs w:val="24"/>
-        </w:rPr>
-        <w:t xml:space="preserve"> </w:t>
-      </w:r>
-      <w:r>
-        <w:rPr>
-          <w:rFonts w:ascii="Daytona" w:hAnsi="Daytona"/>
-          <w:sz w:val="24"/>
-          <w:szCs w:val="24"/>
-        </w:rPr>
-        <w:t>W</w:t>
-      </w:r>
-      <w:r>
-        <w:rPr>
-          <w:rFonts w:ascii="Daytona" w:hAnsi="Daytona"/>
-          <w:sz w:val="24"/>
-          <w:szCs w:val="24"/>
-        </w:rPr>
-        <w:t xml:space="preserve">ithout this we are getting harder to prove our understanding and knowledge to reality. However, there is not a problem if we went through all </w:t>
-      </w:r>
-      <w:r>
-        <w:rPr>
-          <w:rFonts w:ascii="Daytona" w:hAnsi="Daytona"/>
-          <w:sz w:val="24"/>
-          <w:szCs w:val="24"/>
-        </w:rPr>
-        <w:t xml:space="preserve">the </w:t>
-      </w:r>
-      <w:r>
-        <w:rPr>
-          <w:rFonts w:ascii="Daytona" w:hAnsi="Daytona"/>
-          <w:sz w:val="24"/>
-          <w:szCs w:val="24"/>
-        </w:rPr>
-        <w:t xml:space="preserve">practical labs. </w:t>
-      </w:r>
-      <w:r>
-        <w:rPr>
-          <w:rFonts w:ascii="Daytona" w:hAnsi="Daytona"/>
-          <w:sz w:val="24"/>
-          <w:szCs w:val="24"/>
-        </w:rPr>
-        <w:t xml:space="preserve">I am going to spend </w:t>
-      </w:r>
-      <w:r>
-        <w:rPr>
-          <w:rFonts w:ascii="Daytona" w:hAnsi="Daytona"/>
-          <w:sz w:val="24"/>
-          <w:szCs w:val="24"/>
-        </w:rPr>
-        <w:t>16</w:t>
-      </w:r>
-      <w:r>
-        <w:rPr>
-          <w:rFonts w:ascii="Daytona" w:hAnsi="Daytona"/>
-          <w:sz w:val="24"/>
-          <w:szCs w:val="24"/>
-        </w:rPr>
-        <w:t xml:space="preserve"> </w:t>
-      </w:r>
-      <w:r>
-        <w:rPr>
-          <w:rFonts w:ascii="Daytona" w:hAnsi="Daytona"/>
-          <w:sz w:val="24"/>
-          <w:szCs w:val="24"/>
-        </w:rPr>
-        <w:t xml:space="preserve">hrs as </w:t>
-      </w:r>
-      <w:r>
-        <w:rPr>
-          <w:rFonts w:ascii="Daytona" w:hAnsi="Daytona"/>
-          <w:sz w:val="24"/>
-          <w:szCs w:val="24"/>
-        </w:rPr>
-        <w:t>2</w:t>
-      </w:r>
-      <w:r>
-        <w:rPr>
-          <w:rFonts w:ascii="Daytona" w:hAnsi="Daytona"/>
-          <w:sz w:val="24"/>
-          <w:szCs w:val="24"/>
-        </w:rPr>
-        <w:t xml:space="preserve"> working days (8hrs per day) to approach this part</w:t>
-      </w:r>
-      <w:r>
-        <w:rPr>
-          <w:rFonts w:ascii="Daytona" w:hAnsi="Daytona"/>
-          <w:sz w:val="24"/>
-          <w:szCs w:val="24"/>
-        </w:rPr>
-        <w:t xml:space="preserve"> (as 20 </w:t>
-      </w:r>
-      <w:r>
-        <w:rPr>
-          <w:rFonts w:ascii="Daytona" w:hAnsi="Daytona"/>
-          <w:sz w:val="24"/>
-          <w:szCs w:val="24"/>
-        </w:rPr>
-        <w:t xml:space="preserve">percent </w:t>
-      </w:r>
-      <w:r>
-        <w:rPr>
-          <w:rFonts w:ascii="Daytona" w:hAnsi="Daytona"/>
-          <w:sz w:val="24"/>
-          <w:szCs w:val="24"/>
-        </w:rPr>
-        <w:t>completed</w:t>
-      </w:r>
-      <w:r>
-        <w:rPr>
-          <w:rFonts w:ascii="Daytona" w:hAnsi="Daytona"/>
-          <w:sz w:val="24"/>
-          <w:szCs w:val="24"/>
-        </w:rPr>
-        <w:t>)</w:t>
-      </w:r>
-      <w:r>
-        <w:rPr>
-          <w:rFonts w:ascii="Daytona" w:hAnsi="Daytona"/>
-          <w:sz w:val="24"/>
-          <w:szCs w:val="24"/>
-        </w:rPr>
-        <w:t xml:space="preserve">. </w:t>
+        <w:t xml:space="preserve">Finally, I would like to summarize the to-do items before our next standup. Assignment 3A-Project Standups 1 should be submitted, datasets should be ready for discussion, and we need to decide on the types of charts for visualization design. Additionally, tasks include optional updates </w:t>
+      </w:r>
+      <w:r>
+        <w:rPr>
+          <w:rFonts w:ascii="Daytona" w:hAnsi="Daytona"/>
+          <w:sz w:val="24"/>
+          <w:szCs w:val="24"/>
+        </w:rPr>
+        <w:t>for</w:t>
+      </w:r>
+      <w:r>
+        <w:rPr>
+          <w:rFonts w:ascii="Daytona" w:hAnsi="Daytona"/>
+          <w:sz w:val="24"/>
+          <w:szCs w:val="24"/>
+        </w:rPr>
+        <w:t xml:space="preserve"> the Project Process Book and developing code for the website and visualizations.</w:t>
       </w:r>
     </w:p>
     <w:p>
@@ -5541,28 +5779,11 @@
           <w:sz w:val="24"/>
           <w:szCs w:val="24"/>
         </w:rPr>
-        <w:t xml:space="preserve">Finally, I would like to summarize the to-do items before our next standup. Assignment 3A-Project Standups 1 should be submitted, datasets should be ready for discussion, and we need to decide on the types of charts for visualization design. Additionally, tasks include optional updates </w:t>
-      </w:r>
-      <w:r>
-        <w:rPr>
-          <w:rFonts w:ascii="Daytona" w:hAnsi="Daytona"/>
-          <w:sz w:val="24"/>
-          <w:szCs w:val="24"/>
-        </w:rPr>
-        <w:t>for</w:t>
-      </w:r>
-      <w:r>
-        <w:rPr>
-          <w:rFonts w:ascii="Daytona" w:hAnsi="Daytona"/>
-          <w:sz w:val="24"/>
-          <w:szCs w:val="24"/>
-        </w:rPr>
-        <w:t xml:space="preserve"> the Project Process Book and developing code for the website and visualizations.</w:t>
+        <w:t>Team member: - 104924340 (Linh Doan)</w:t>
       </w:r>
     </w:p>
     <w:p>
       <w:pPr>
-        <w:shd w:val="clear" w:color="auto" w:fill="C1F0C7" w:themeFill="accent3" w:themeFillTint="33"/>
         <w:spacing w:before="120" w:after="120" w:line="360" w:lineRule="auto"/>
         <w:jc w:val="both"/>
         <w:rPr>
@@ -5577,32 +5798,12 @@
           <w:sz w:val="24"/>
           <w:szCs w:val="24"/>
         </w:rPr>
-        <w:t>Team member: - 104924340 (Linh Doan)</w:t>
+        <w:lastRenderedPageBreak/>
+        <w:t>From my perspective, I share the belief that teamwork is the foundation of our project’s success. The collective sharing of ideas, knowledge, and innovative solutions has significantly contributed to our progress, ensuring that we approach each task with a comprehensive and effective strategy.</w:t>
       </w:r>
     </w:p>
     <w:p>
       <w:pPr>
-        <w:shd w:val="clear" w:color="auto" w:fill="C1F0C7" w:themeFill="accent3" w:themeFillTint="33"/>
-        <w:spacing w:before="120" w:after="120" w:line="360" w:lineRule="auto"/>
-        <w:jc w:val="both"/>
-        <w:rPr>
-          <w:rFonts w:ascii="Daytona" w:hAnsi="Daytona"/>
-          <w:sz w:val="24"/>
-          <w:szCs w:val="24"/>
-        </w:rPr>
-      </w:pPr>
-      <w:r>
-        <w:rPr>
-          <w:rFonts w:ascii="Daytona" w:hAnsi="Daytona"/>
-          <w:sz w:val="24"/>
-          <w:szCs w:val="24"/>
-        </w:rPr>
-        <w:t>From my perspective, I share the belief that teamwork is the foundation of our project’s success. The collective sharing of ideas, knowledge, and innovative solutions has significantly contributed to our progress, ensuring that we approach each task with a comprehensive and effective strategy.</w:t>
-      </w:r>
-    </w:p>
-    <w:p>
-      <w:pPr>
-        <w:shd w:val="clear" w:color="auto" w:fill="C1F0C7" w:themeFill="accent3" w:themeFillTint="33"/>
         <w:spacing w:before="120" w:after="120" w:line="360" w:lineRule="auto"/>
         <w:jc w:val="both"/>
         <w:rPr>
@@ -5625,9 +5826,8 @@
         <w:pStyle w:val="ListParagraph"/>
         <w:numPr>
           <w:ilvl w:val="0"/>
-          <w:numId w:val="9"/>
+          <w:numId w:val="1"/>
         </w:numPr>
-        <w:shd w:val="clear" w:color="auto" w:fill="C1F0C7" w:themeFill="accent3" w:themeFillTint="33"/>
         <w:spacing w:before="120" w:after="120" w:line="360" w:lineRule="auto"/>
         <w:jc w:val="both"/>
         <w:rPr>
@@ -5650,9 +5850,8 @@
         <w:pStyle w:val="ListParagraph"/>
         <w:numPr>
           <w:ilvl w:val="0"/>
-          <w:numId w:val="9"/>
+          <w:numId w:val="1"/>
         </w:numPr>
-        <w:shd w:val="clear" w:color="auto" w:fill="C1F0C7" w:themeFill="accent3" w:themeFillTint="33"/>
         <w:spacing w:before="120" w:after="120" w:line="360" w:lineRule="auto"/>
         <w:jc w:val="both"/>
         <w:rPr>
@@ -5667,7 +5866,6 @@
           <w:sz w:val="24"/>
           <w:szCs w:val="24"/>
         </w:rPr>
-        <w:lastRenderedPageBreak/>
         <w:t>I was instrumental in setting up and joining the GitHub repository, where I actively shared and collaborated on project documents.</w:t>
       </w:r>
     </w:p>
@@ -5676,9 +5874,8 @@
         <w:pStyle w:val="ListParagraph"/>
         <w:numPr>
           <w:ilvl w:val="0"/>
-          <w:numId w:val="9"/>
+          <w:numId w:val="1"/>
         </w:numPr>
-        <w:shd w:val="clear" w:color="auto" w:fill="C1F0C7" w:themeFill="accent3" w:themeFillTint="33"/>
         <w:spacing w:before="120" w:after="120" w:line="360" w:lineRule="auto"/>
         <w:jc w:val="both"/>
         <w:rPr>
@@ -5698,7 +5895,6 @@
     </w:p>
     <w:p>
       <w:pPr>
-        <w:shd w:val="clear" w:color="auto" w:fill="C1F0C7" w:themeFill="accent3" w:themeFillTint="33"/>
         <w:spacing w:before="120" w:after="120" w:line="360" w:lineRule="auto"/>
         <w:jc w:val="both"/>
         <w:rPr>
@@ -5721,9 +5917,8 @@
         <w:pStyle w:val="ListParagraph"/>
         <w:numPr>
           <w:ilvl w:val="0"/>
-          <w:numId w:val="10"/>
+          <w:numId w:val="1"/>
         </w:numPr>
-        <w:shd w:val="clear" w:color="auto" w:fill="C1F0C7" w:themeFill="accent3" w:themeFillTint="33"/>
         <w:spacing w:before="120" w:after="120" w:line="360" w:lineRule="auto"/>
         <w:jc w:val="both"/>
         <w:rPr>
@@ -5746,9 +5941,8 @@
         <w:pStyle w:val="ListParagraph"/>
         <w:numPr>
           <w:ilvl w:val="0"/>
-          <w:numId w:val="10"/>
+          <w:numId w:val="1"/>
         </w:numPr>
-        <w:shd w:val="clear" w:color="auto" w:fill="C1F0C7" w:themeFill="accent3" w:themeFillTint="33"/>
         <w:spacing w:before="120" w:after="120" w:line="360" w:lineRule="auto"/>
         <w:jc w:val="both"/>
         <w:rPr>
@@ -5771,9 +5965,8 @@
         <w:pStyle w:val="ListParagraph"/>
         <w:numPr>
           <w:ilvl w:val="0"/>
-          <w:numId w:val="10"/>
+          <w:numId w:val="1"/>
         </w:numPr>
-        <w:shd w:val="clear" w:color="auto" w:fill="C1F0C7" w:themeFill="accent3" w:themeFillTint="33"/>
         <w:spacing w:before="120" w:after="120" w:line="360" w:lineRule="auto"/>
         <w:jc w:val="both"/>
         <w:rPr>
@@ -5796,9 +5989,8 @@
         <w:pStyle w:val="ListParagraph"/>
         <w:numPr>
           <w:ilvl w:val="0"/>
-          <w:numId w:val="10"/>
+          <w:numId w:val="1"/>
         </w:numPr>
-        <w:shd w:val="clear" w:color="auto" w:fill="C1F0C7" w:themeFill="accent3" w:themeFillTint="33"/>
         <w:spacing w:before="120" w:after="120" w:line="360" w:lineRule="auto"/>
         <w:jc w:val="both"/>
         <w:rPr>
@@ -5818,7 +6010,6 @@
     </w:p>
     <w:p>
       <w:pPr>
-        <w:shd w:val="clear" w:color="auto" w:fill="C1F0C7" w:themeFill="accent3" w:themeFillTint="33"/>
         <w:spacing w:before="120" w:after="120" w:line="360" w:lineRule="auto"/>
         <w:jc w:val="both"/>
         <w:rPr>
@@ -5833,6 +6024,7 @@
           <w:sz w:val="24"/>
           <w:szCs w:val="24"/>
         </w:rPr>
+        <w:lastRenderedPageBreak/>
         <w:t xml:space="preserve">To summarize, before our next standup, I will ensure the completion and submission of Assignment 3A-Project Standups 1, finalize datasets for team discussion, and collaborate on deciding the types of charts for visualization design. Additionally, I will contribute to the optional updates of the Project Process Book and further develop the code for the website and visualizations.        </w:t>
       </w:r>
     </w:p>
@@ -5851,7 +6043,7 @@
           <w:szCs w:val="28"/>
         </w:rPr>
       </w:pPr>
-      <w:bookmarkStart w:id="11" w:name="_Toc176032259"/>
+      <w:bookmarkStart w:id="11" w:name="_Toc176298177"/>
       <w:r>
         <w:rPr>
           <w:rFonts w:ascii="Daytona" w:hAnsi="Daytona"/>
@@ -5875,7 +6067,7 @@
           <w:szCs w:val="28"/>
         </w:rPr>
       </w:pPr>
-      <w:bookmarkStart w:id="12" w:name="_Toc176032260"/>
+      <w:bookmarkStart w:id="12" w:name="_Toc176298178"/>
       <w:r>
         <w:rPr>
           <w:rFonts w:ascii="Daytona" w:hAnsi="Daytona"/>
@@ -5915,15 +6107,46 @@
           <w:sz w:val="24"/>
           <w:szCs w:val="24"/>
         </w:rPr>
-        <w:t>Version 1.0 in terms of finding and dataset discovery</w:t>
-      </w:r>
-      <w:r>
-        <w:rPr>
-          <w:rFonts w:ascii="Daytona" w:hAnsi="Daytona"/>
-          <w:sz w:val="24"/>
-          <w:szCs w:val="24"/>
-        </w:rPr>
-        <w:t>.</w:t>
+        <w:t>Version 1.0</w:t>
+      </w:r>
+    </w:p>
+    <w:p>
+      <w:pPr>
+        <w:pStyle w:val="ListParagraph"/>
+        <w:numPr>
+          <w:ilvl w:val="1"/>
+          <w:numId w:val="1"/>
+        </w:numPr>
+        <w:spacing w:before="120" w:after="120" w:line="360" w:lineRule="auto"/>
+        <w:rPr>
+          <w:rFonts w:ascii="Daytona" w:hAnsi="Daytona"/>
+          <w:sz w:val="24"/>
+          <w:szCs w:val="24"/>
+        </w:rPr>
+      </w:pPr>
+      <w:r>
+        <w:rPr>
+          <w:rFonts w:ascii="Daytona" w:hAnsi="Daytona"/>
+          <w:sz w:val="24"/>
+          <w:szCs w:val="24"/>
+        </w:rPr>
+        <w:t>Credit</w:t>
+      </w:r>
+      <w:r>
+        <w:rPr>
+          <w:rFonts w:ascii="Daytona" w:hAnsi="Daytona"/>
+          <w:sz w:val="24"/>
+          <w:szCs w:val="24"/>
+        </w:rPr>
+        <w:t xml:space="preserve">: </w:t>
+      </w:r>
+      <w:r>
+        <w:rPr>
+          <w:rFonts w:ascii="Daytona" w:hAnsi="Daytona"/>
+          <w:sz w:val="24"/>
+          <w:szCs w:val="24"/>
+        </w:rPr>
+        <w:t>https://github.com/thangtruong1808/COS30045-Data-Visualisation/tree/main/Assignment%203C-Website%20and%20visualisation/Coding/datasets</w:t>
       </w:r>
     </w:p>
     <w:p>
@@ -5939,14 +6162,13 @@
           <w:szCs w:val="28"/>
         </w:rPr>
       </w:pPr>
-      <w:bookmarkStart w:id="13" w:name="_Toc176032261"/>
+      <w:bookmarkStart w:id="13" w:name="_Toc176298179"/>
       <w:r>
         <w:rPr>
           <w:rFonts w:ascii="Daytona" w:hAnsi="Daytona"/>
           <w:sz w:val="28"/>
           <w:szCs w:val="28"/>
         </w:rPr>
-        <w:lastRenderedPageBreak/>
         <w:t>V</w:t>
       </w:r>
       <w:r>
@@ -5998,13 +6220,36 @@
         </w:rPr>
         <w:t>1.0</w:t>
       </w:r>
-      <w:r>
-        <w:rPr>
-          <w:rFonts w:ascii="Daytona" w:hAnsi="Daytona"/>
-          <w:sz w:val="24"/>
-          <w:szCs w:val="24"/>
-        </w:rPr>
-        <w:t xml:space="preserve"> in terms of task allocation and understanding how to approach requirements.</w:t>
+    </w:p>
+    <w:p>
+      <w:pPr>
+        <w:pStyle w:val="ListParagraph"/>
+        <w:numPr>
+          <w:ilvl w:val="1"/>
+          <w:numId w:val="1"/>
+        </w:numPr>
+        <w:spacing w:before="120" w:after="120" w:line="360" w:lineRule="auto"/>
+        <w:rPr>
+          <w:rFonts w:ascii="Daytona" w:hAnsi="Daytona"/>
+          <w:sz w:val="24"/>
+          <w:szCs w:val="24"/>
+        </w:rPr>
+      </w:pPr>
+      <w:r>
+        <w:rPr>
+          <w:rFonts w:ascii="Daytona" w:hAnsi="Daytona"/>
+          <w:sz w:val="24"/>
+          <w:szCs w:val="24"/>
+        </w:rPr>
+        <w:t xml:space="preserve">Credit: </w:t>
+      </w:r>
+      <w:r>
+        <w:rPr>
+          <w:rFonts w:ascii="Daytona" w:hAnsi="Daytona"/>
+          <w:sz w:val="24"/>
+          <w:szCs w:val="24"/>
+        </w:rPr>
+        <w:t>https://github.com/thangtruong1808/COS30045-Data-Visualisation/tree/main/Assignment%203B-Project%20process%20book</w:t>
       </w:r>
     </w:p>
     <w:p>
@@ -6020,7 +6265,7 @@
           <w:szCs w:val="28"/>
         </w:rPr>
       </w:pPr>
-      <w:bookmarkStart w:id="14" w:name="_Toc176032262"/>
+      <w:bookmarkStart w:id="14" w:name="_Toc176298180"/>
       <w:r>
         <w:rPr>
           <w:rFonts w:ascii="Daytona" w:hAnsi="Daytona"/>
@@ -6068,29 +6313,54 @@
           <w:sz w:val="24"/>
           <w:szCs w:val="24"/>
         </w:rPr>
-        <w:t xml:space="preserve">Version 1.0 in terms of structure of project has been created and using D3 library version 6 to develop charts to suit </w:t>
-      </w:r>
-      <w:r>
-        <w:rPr>
-          <w:rFonts w:ascii="Daytona" w:hAnsi="Daytona"/>
-          <w:sz w:val="24"/>
-          <w:szCs w:val="24"/>
-        </w:rPr>
-        <w:t>the</w:t>
-      </w:r>
-      <w:r>
-        <w:rPr>
-          <w:rFonts w:ascii="Daytona" w:hAnsi="Daytona"/>
-          <w:sz w:val="24"/>
-          <w:szCs w:val="24"/>
-        </w:rPr>
-        <w:t xml:space="preserve"> context of datasets.</w:t>
+        <w:t>Version 1.0 using D3 library version 6</w:t>
+      </w:r>
+      <w:r>
+        <w:rPr>
+          <w:rFonts w:ascii="Daytona" w:hAnsi="Daytona"/>
+          <w:sz w:val="24"/>
+          <w:szCs w:val="24"/>
+        </w:rPr>
+        <w:t>.</w:t>
+      </w:r>
+    </w:p>
+    <w:p>
+      <w:pPr>
+        <w:pStyle w:val="ListParagraph"/>
+        <w:numPr>
+          <w:ilvl w:val="1"/>
+          <w:numId w:val="1"/>
+        </w:numPr>
+        <w:spacing w:before="120" w:after="120" w:line="360" w:lineRule="auto"/>
+        <w:rPr>
+          <w:rFonts w:ascii="Daytona" w:hAnsi="Daytona"/>
+          <w:sz w:val="24"/>
+          <w:szCs w:val="24"/>
+        </w:rPr>
+      </w:pPr>
+      <w:r>
+        <w:rPr>
+          <w:rFonts w:ascii="Daytona" w:hAnsi="Daytona"/>
+          <w:sz w:val="24"/>
+          <w:szCs w:val="24"/>
+        </w:rPr>
+        <w:t xml:space="preserve">Credit: </w:t>
+      </w:r>
+      <w:r>
+        <w:rPr>
+          <w:rFonts w:ascii="Daytona" w:hAnsi="Daytona"/>
+          <w:sz w:val="24"/>
+          <w:szCs w:val="24"/>
+        </w:rPr>
+        <w:t>https://github.com/thangtruong1808/COS30045-Data-Visualisation/tree/main/Assignment%203C-Website%20and%20visualisation/Coding</w:t>
       </w:r>
     </w:p>
     <w:sectPr>
-      <w:headerReference w:type="first" r:id="rId18"/>
+      <w:headerReference w:type="default" r:id="rId20"/>
+      <w:footerReference w:type="default" r:id="rId21"/>
+      <w:headerReference w:type="first" r:id="rId22"/>
       <w:pgSz w:w="11906" w:h="16838"/>
-      <w:pgMar w:top="1440" w:right="1440" w:bottom="1440" w:left="1440" w:header="708" w:footer="708" w:gutter="0"/>
+      <w:pgMar w:top="1440" w:right="1440" w:bottom="1440" w:left="1440" w:header="567" w:footer="708" w:gutter="0"/>
       <w:pgNumType w:start="0"/>
       <w:cols w:space="708"/>
       <w:titlePg/>
@@ -6125,6 +6395,159 @@
 </w:endnotes>
 </file>
 
+<file path=word/footer1.xml><?xml version="1.0" encoding="utf-8"?>
+<w:ftr xmlns:wpc="http://schemas.microsoft.com/office/word/2010/wordprocessingCanvas" xmlns:cx="http://schemas.microsoft.com/office/drawing/2014/chartex" xmlns:cx1="http://schemas.microsoft.com/office/drawing/2015/9/8/chartex" xmlns:cx2="http://schemas.microsoft.com/office/drawing/2015/10/21/chartex" xmlns:cx3="http://schemas.microsoft.com/office/drawing/2016/5/9/chartex" xmlns:cx4="http://schemas.microsoft.com/office/drawing/2016/5/10/chartex" xmlns:cx5="http://schemas.microsoft.com/office/drawing/2016/5/11/chartex" xmlns:cx6="http://schemas.microsoft.com/office/drawing/2016/5/12/chartex" xmlns:cx7="http://schemas.microsoft.com/office/drawing/2016/5/13/chartex" xmlns:cx8="http://schemas.microsoft.com/office/drawing/2016/5/14/chartex" xmlns:mc="http://schemas.openxmlformats.org/markup-compatibility/2006" xmlns:aink="http://schemas.microsoft.com/office/drawing/2016/ink" xmlns:am3d="http://schemas.microsoft.com/office/drawing/2017/model3d" xmlns:o="urn:schemas-microsoft-com:office:office" xmlns:oel="http://schemas.microsoft.com/office/2019/extlst" xmlns:r="http://schemas.openxmlformats.org/officeDocument/2006/relationships" xmlns:m="http://schemas.openxmlformats.org/officeDocument/2006/math" xmlns:v="urn:schemas-microsoft-com:vml" xmlns:wp14="http://schemas.microsoft.com/office/word/2010/wordprocessingDrawing" xmlns:wp="http://schemas.openxmlformats.org/drawingml/2006/wordprocessingDrawing" xmlns:w10="urn:schemas-microsoft-com:office:word" xmlns:w="http://schemas.openxmlformats.org/wordprocessingml/2006/main" xmlns:w14="http://schemas.microsoft.com/office/word/2010/wordml" xmlns:w15="http://schemas.microsoft.com/office/word/2012/wordml" xmlns:w16cex="http://schemas.microsoft.com/office/word/2018/wordml/cex" xmlns:w16cid="http://schemas.microsoft.com/office/word/2016/wordml/cid" xmlns:w16="http://schemas.microsoft.com/office/word/2018/wordml" xmlns:w16du="http://schemas.microsoft.com/office/word/2023/wordml/word16du" xmlns:w16sdtdh="http://schemas.microsoft.com/office/word/2020/wordml/sdtdatahash" xmlns:w16se="http://schemas.microsoft.com/office/word/2015/wordml/symex" xmlns:wpg="http://schemas.microsoft.com/office/word/2010/wordprocessingGroup" xmlns:wpi="http://schemas.microsoft.com/office/word/2010/wordprocessingInk" xmlns:wne="http://schemas.microsoft.com/office/word/2006/wordml" xmlns:wps="http://schemas.microsoft.com/office/word/2010/wordprocessingShape" mc:Ignorable="w14 w15 w16se w16cid w16 w16cex w16sdtdh w16du wp14">
+  <w:sdt>
+    <w:sdtPr>
+      <w:rPr>
+        <w:rFonts w:ascii="Daytona" w:hAnsi="Daytona"/>
+      </w:rPr>
+      <w:id w:val="2126197777"/>
+      <w:docPartObj>
+        <w:docPartGallery w:val="Page Numbers (Bottom of Page)"/>
+        <w:docPartUnique/>
+      </w:docPartObj>
+    </w:sdtPr>
+    <w:sdtEndPr>
+      <w:rPr>
+        <w:rFonts w:asciiTheme="minorHAnsi" w:hAnsiTheme="minorHAnsi"/>
+      </w:rPr>
+    </w:sdtEndPr>
+    <w:sdtContent>
+      <w:sdt>
+        <w:sdtPr>
+          <w:rPr>
+            <w:rFonts w:ascii="Daytona" w:hAnsi="Daytona"/>
+          </w:rPr>
+          <w:id w:val="1728636285"/>
+          <w:docPartObj>
+            <w:docPartGallery w:val="Page Numbers (Top of Page)"/>
+            <w:docPartUnique/>
+          </w:docPartObj>
+        </w:sdtPr>
+        <w:sdtEndPr>
+          <w:rPr>
+            <w:rFonts w:asciiTheme="minorHAnsi" w:hAnsiTheme="minorHAnsi"/>
+          </w:rPr>
+        </w:sdtEndPr>
+        <w:sdtContent>
+          <w:p>
+            <w:pPr>
+              <w:pStyle w:val="Footer"/>
+            </w:pPr>
+            <w:r>
+              <w:rPr>
+                <w:rFonts w:ascii="Daytona" w:hAnsi="Daytona"/>
+              </w:rPr>
+              <w:t>Team 01B</w:t>
+            </w:r>
+            <w:r>
+              <w:tab/>
+            </w:r>
+            <w:r>
+              <w:tab/>
+              <w:t xml:space="preserve">Page </w:t>
+            </w:r>
+            <w:r>
+              <w:rPr>
+                <w:b/>
+                <w:bCs/>
+                <w:sz w:val="24"/>
+                <w:szCs w:val="24"/>
+              </w:rPr>
+              <w:fldChar w:fldCharType="begin"/>
+            </w:r>
+            <w:r>
+              <w:rPr>
+                <w:b/>
+                <w:bCs/>
+              </w:rPr>
+              <w:instrText xml:space="preserve"> PAGE </w:instrText>
+            </w:r>
+            <w:r>
+              <w:rPr>
+                <w:b/>
+                <w:bCs/>
+                <w:sz w:val="24"/>
+                <w:szCs w:val="24"/>
+              </w:rPr>
+              <w:fldChar w:fldCharType="separate"/>
+            </w:r>
+            <w:r>
+              <w:rPr>
+                <w:b/>
+                <w:bCs/>
+                <w:noProof/>
+              </w:rPr>
+              <w:t>2</w:t>
+            </w:r>
+            <w:r>
+              <w:rPr>
+                <w:b/>
+                <w:bCs/>
+                <w:sz w:val="24"/>
+                <w:szCs w:val="24"/>
+              </w:rPr>
+              <w:fldChar w:fldCharType="end"/>
+            </w:r>
+            <w:r>
+              <w:t xml:space="preserve"> of </w:t>
+            </w:r>
+            <w:r>
+              <w:rPr>
+                <w:b/>
+                <w:bCs/>
+                <w:sz w:val="24"/>
+                <w:szCs w:val="24"/>
+              </w:rPr>
+              <w:fldChar w:fldCharType="begin"/>
+            </w:r>
+            <w:r>
+              <w:rPr>
+                <w:b/>
+                <w:bCs/>
+              </w:rPr>
+              <w:instrText xml:space="preserve"> NUMPAGES  </w:instrText>
+            </w:r>
+            <w:r>
+              <w:rPr>
+                <w:b/>
+                <w:bCs/>
+                <w:sz w:val="24"/>
+                <w:szCs w:val="24"/>
+              </w:rPr>
+              <w:fldChar w:fldCharType="separate"/>
+            </w:r>
+            <w:r>
+              <w:rPr>
+                <w:b/>
+                <w:bCs/>
+                <w:noProof/>
+              </w:rPr>
+              <w:t>2</w:t>
+            </w:r>
+            <w:r>
+              <w:rPr>
+                <w:b/>
+                <w:bCs/>
+                <w:sz w:val="24"/>
+                <w:szCs w:val="24"/>
+              </w:rPr>
+              <w:fldChar w:fldCharType="end"/>
+            </w:r>
+          </w:p>
+        </w:sdtContent>
+      </w:sdt>
+    </w:sdtContent>
+  </w:sdt>
+  <w:p>
+    <w:pPr>
+      <w:pStyle w:val="Footer"/>
+    </w:pPr>
+  </w:p>
+</w:ftr>
+</file>
+
 <file path=word/footnotes.xml><?xml version="1.0" encoding="utf-8"?>
 <w:footnotes xmlns:wpc="http://schemas.microsoft.com/office/word/2010/wordprocessingCanvas" xmlns:cx="http://schemas.microsoft.com/office/drawing/2014/chartex" xmlns:cx1="http://schemas.microsoft.com/office/drawing/2015/9/8/chartex" xmlns:cx2="http://schemas.microsoft.com/office/drawing/2015/10/21/chartex" xmlns:cx3="http://schemas.microsoft.com/office/drawing/2016/5/9/chartex" xmlns:cx4="http://schemas.microsoft.com/office/drawing/2016/5/10/chartex" xmlns:cx5="http://schemas.microsoft.com/office/drawing/2016/5/11/chartex" xmlns:cx6="http://schemas.microsoft.com/office/drawing/2016/5/12/chartex" xmlns:cx7="http://schemas.microsoft.com/office/drawing/2016/5/13/chartex" xmlns:cx8="http://schemas.microsoft.com/office/drawing/2016/5/14/chartex" xmlns:mc="http://schemas.openxmlformats.org/markup-compatibility/2006" xmlns:aink="http://schemas.microsoft.com/office/drawing/2016/ink" xmlns:am3d="http://schemas.microsoft.com/office/drawing/2017/model3d" xmlns:o="urn:schemas-microsoft-com:office:office" xmlns:oel="http://schemas.microsoft.com/office/2019/extlst" xmlns:r="http://schemas.openxmlformats.org/officeDocument/2006/relationships" xmlns:m="http://schemas.openxmlformats.org/officeDocument/2006/math" xmlns:v="urn:schemas-microsoft-com:vml" xmlns:wp14="http://schemas.microsoft.com/office/word/2010/wordprocessingDrawing" xmlns:wp="http://schemas.openxmlformats.org/drawingml/2006/wordprocessingDrawing" xmlns:w10="urn:schemas-microsoft-com:office:word" xmlns:w="http://schemas.openxmlformats.org/wordprocessingml/2006/main" xmlns:w14="http://schemas.microsoft.com/office/word/2010/wordml" xmlns:w15="http://schemas.microsoft.com/office/word/2012/wordml" xmlns:w16cex="http://schemas.microsoft.com/office/word/2018/wordml/cex" xmlns:w16cid="http://schemas.microsoft.com/office/word/2016/wordml/cid" xmlns:w16="http://schemas.microsoft.com/office/word/2018/wordml" xmlns:w16du="http://schemas.microsoft.com/office/word/2023/wordml/word16du" xmlns:w16sdtdh="http://schemas.microsoft.com/office/word/2020/wordml/sdtdatahash" xmlns:w16se="http://schemas.microsoft.com/office/word/2015/wordml/symex" xmlns:wpg="http://schemas.microsoft.com/office/word/2010/wordprocessingGroup" xmlns:wpi="http://schemas.microsoft.com/office/word/2010/wordprocessingInk" xmlns:wne="http://schemas.microsoft.com/office/word/2006/wordml" xmlns:wps="http://schemas.microsoft.com/office/word/2010/wordprocessingShape" mc:Ignorable="w14 w15 w16se w16cid w16 w16cex w16sdtdh w16du wp14">
   <w:footnote w:type="separator" w:id="-1">
@@ -6151,6 +6574,64 @@
 </file>
 
 <file path=word/header1.xml><?xml version="1.0" encoding="utf-8"?>
+<w:hdr xmlns:wpc="http://schemas.microsoft.com/office/word/2010/wordprocessingCanvas" xmlns:cx="http://schemas.microsoft.com/office/drawing/2014/chartex" xmlns:cx1="http://schemas.microsoft.com/office/drawing/2015/9/8/chartex" xmlns:cx2="http://schemas.microsoft.com/office/drawing/2015/10/21/chartex" xmlns:cx3="http://schemas.microsoft.com/office/drawing/2016/5/9/chartex" xmlns:cx4="http://schemas.microsoft.com/office/drawing/2016/5/10/chartex" xmlns:cx5="http://schemas.microsoft.com/office/drawing/2016/5/11/chartex" xmlns:cx6="http://schemas.microsoft.com/office/drawing/2016/5/12/chartex" xmlns:cx7="http://schemas.microsoft.com/office/drawing/2016/5/13/chartex" xmlns:cx8="http://schemas.microsoft.com/office/drawing/2016/5/14/chartex" xmlns:mc="http://schemas.openxmlformats.org/markup-compatibility/2006" xmlns:aink="http://schemas.microsoft.com/office/drawing/2016/ink" xmlns:am3d="http://schemas.microsoft.com/office/drawing/2017/model3d" xmlns:o="urn:schemas-microsoft-com:office:office" xmlns:oel="http://schemas.microsoft.com/office/2019/extlst" xmlns:r="http://schemas.openxmlformats.org/officeDocument/2006/relationships" xmlns:m="http://schemas.openxmlformats.org/officeDocument/2006/math" xmlns:v="urn:schemas-microsoft-com:vml" xmlns:wp14="http://schemas.microsoft.com/office/word/2010/wordprocessingDrawing" xmlns:wp="http://schemas.openxmlformats.org/drawingml/2006/wordprocessingDrawing" xmlns:w10="urn:schemas-microsoft-com:office:word" xmlns:w="http://schemas.openxmlformats.org/wordprocessingml/2006/main" xmlns:w14="http://schemas.microsoft.com/office/word/2010/wordml" xmlns:w15="http://schemas.microsoft.com/office/word/2012/wordml" xmlns:w16cex="http://schemas.microsoft.com/office/word/2018/wordml/cex" xmlns:w16cid="http://schemas.microsoft.com/office/word/2016/wordml/cid" xmlns:w16="http://schemas.microsoft.com/office/word/2018/wordml" xmlns:w16du="http://schemas.microsoft.com/office/word/2023/wordml/word16du" xmlns:w16sdtdh="http://schemas.microsoft.com/office/word/2020/wordml/sdtdatahash" xmlns:w16se="http://schemas.microsoft.com/office/word/2015/wordml/symex" xmlns:wpg="http://schemas.microsoft.com/office/word/2010/wordprocessingGroup" xmlns:wpi="http://schemas.microsoft.com/office/word/2010/wordprocessingInk" xmlns:wne="http://schemas.microsoft.com/office/word/2006/wordml" xmlns:wps="http://schemas.microsoft.com/office/word/2010/wordprocessingShape" mc:Ignorable="w14 w15 w16se w16cid w16 w16cex w16sdtdh w16du wp14">
+  <w:p>
+    <w:pPr>
+      <w:pStyle w:val="Header"/>
+      <w:jc w:val="right"/>
+    </w:pPr>
+    <w:r>
+      <w:tab/>
+    </w:r>
+    <w:r>
+      <w:tab/>
+    </w:r>
+    <w:r>
+      <w:rPr>
+        <w:noProof/>
+        <w:color w:val="000000"/>
+      </w:rPr>
+      <w:drawing>
+        <wp:inline distT="0" distB="0" distL="0" distR="0" wp14:anchorId="63766527" wp14:editId="50138566">
+          <wp:extent cx="949377" cy="474689"/>
+          <wp:effectExtent l="0" t="0" r="0" b="0"/>
+          <wp:docPr id="1810174342" name="image6.jpg" descr="A red and black sign&#10;&#10;Description automatically generated"/>
+          <wp:cNvGraphicFramePr/>
+          <a:graphic xmlns:a="http://schemas.openxmlformats.org/drawingml/2006/main">
+            <a:graphicData uri="http://schemas.openxmlformats.org/drawingml/2006/picture">
+              <pic:pic xmlns:pic="http://schemas.openxmlformats.org/drawingml/2006/picture">
+                <pic:nvPicPr>
+                  <pic:cNvPr id="0" name="image6.jpg" descr="A red and black sign&#10;&#10;Description automatically generated"/>
+                  <pic:cNvPicPr preferRelativeResize="0"/>
+                </pic:nvPicPr>
+                <pic:blipFill>
+                  <a:blip r:embed="rId1"/>
+                  <a:srcRect/>
+                  <a:stretch>
+                    <a:fillRect/>
+                  </a:stretch>
+                </pic:blipFill>
+                <pic:spPr>
+                  <a:xfrm>
+                    <a:off x="0" y="0"/>
+                    <a:ext cx="949377" cy="474689"/>
+                  </a:xfrm>
+                  <a:prstGeom prst="rect">
+                    <a:avLst/>
+                  </a:prstGeom>
+                  <a:ln/>
+                </pic:spPr>
+              </pic:pic>
+            </a:graphicData>
+          </a:graphic>
+        </wp:inline>
+      </w:drawing>
+    </w:r>
+  </w:p>
+</w:hdr>
+</file>
+
+<file path=word/header2.xml><?xml version="1.0" encoding="utf-8"?>
 <w:hdr xmlns:wpc="http://schemas.microsoft.com/office/word/2010/wordprocessingCanvas" xmlns:cx="http://schemas.microsoft.com/office/drawing/2014/chartex" xmlns:cx1="http://schemas.microsoft.com/office/drawing/2015/9/8/chartex" xmlns:cx2="http://schemas.microsoft.com/office/drawing/2015/10/21/chartex" xmlns:cx3="http://schemas.microsoft.com/office/drawing/2016/5/9/chartex" xmlns:cx4="http://schemas.microsoft.com/office/drawing/2016/5/10/chartex" xmlns:cx5="http://schemas.microsoft.com/office/drawing/2016/5/11/chartex" xmlns:cx6="http://schemas.microsoft.com/office/drawing/2016/5/12/chartex" xmlns:cx7="http://schemas.microsoft.com/office/drawing/2016/5/13/chartex" xmlns:cx8="http://schemas.microsoft.com/office/drawing/2016/5/14/chartex" xmlns:mc="http://schemas.openxmlformats.org/markup-compatibility/2006" xmlns:aink="http://schemas.microsoft.com/office/drawing/2016/ink" xmlns:am3d="http://schemas.microsoft.com/office/drawing/2017/model3d" xmlns:o="urn:schemas-microsoft-com:office:office" xmlns:oel="http://schemas.microsoft.com/office/2019/extlst" xmlns:r="http://schemas.openxmlformats.org/officeDocument/2006/relationships" xmlns:m="http://schemas.openxmlformats.org/officeDocument/2006/math" xmlns:v="urn:schemas-microsoft-com:vml" xmlns:wp14="http://schemas.microsoft.com/office/word/2010/wordprocessingDrawing" xmlns:wp="http://schemas.openxmlformats.org/drawingml/2006/wordprocessingDrawing" xmlns:w10="urn:schemas-microsoft-com:office:word" xmlns:w="http://schemas.openxmlformats.org/wordprocessingml/2006/main" xmlns:w14="http://schemas.microsoft.com/office/word/2010/wordml" xmlns:w15="http://schemas.microsoft.com/office/word/2012/wordml" xmlns:w16cex="http://schemas.microsoft.com/office/word/2018/wordml/cex" xmlns:w16cid="http://schemas.microsoft.com/office/word/2016/wordml/cid" xmlns:w16="http://schemas.microsoft.com/office/word/2018/wordml" xmlns:w16du="http://schemas.microsoft.com/office/word/2023/wordml/word16du" xmlns:w16sdtdh="http://schemas.microsoft.com/office/word/2020/wordml/sdtdatahash" xmlns:w16se="http://schemas.microsoft.com/office/word/2015/wordml/symex" xmlns:wpg="http://schemas.microsoft.com/office/word/2010/wordprocessingGroup" xmlns:wpi="http://schemas.microsoft.com/office/word/2010/wordprocessingInk" xmlns:wne="http://schemas.microsoft.com/office/word/2006/wordml" xmlns:wps="http://schemas.microsoft.com/office/word/2010/wordprocessingShape" mc:Ignorable="w14 w15 w16se w16cid w16 w16cex w16sdtdh w16du wp14">
   <w:p>
     <w:pPr>
@@ -8510,9 +8991,15 @@
     <w:rsidRoot w:val="00541AD3"/>
     <w:rsid w:val="001A3DA8"/>
     <w:rsid w:val="0021183A"/>
+    <w:rsid w:val="003275AB"/>
+    <w:rsid w:val="00431755"/>
     <w:rsid w:val="00541AD3"/>
     <w:rsid w:val="008443C3"/>
+    <w:rsid w:val="00940D79"/>
+    <w:rsid w:val="00A018E2"/>
     <w:rsid w:val="00C174B2"/>
+    <w:rsid w:val="00D16AE0"/>
+    <w:rsid w:val="00E7014C"/>
     <w:rsid w:val="00F86561"/>
   </w:rsids>
   <m:mathPr>

</xml_diff>

<commit_message>
created pdf file for submit project standup 1
</commit_message>
<xml_diff>
--- a/Assignment3A-Project standup 1/Assignment 3A-Project standups 1.docx
+++ b/Assignment3A-Project standup 1/Assignment 3A-Project standups 1.docx
@@ -382,7 +382,7 @@
                                     <w:sz w:val="24"/>
                                     <w:szCs w:val="24"/>
                                   </w:rPr>
-                                  <w:t>Tuesday, 3 September 2024</w:t>
+                                  <w:t>Friday, 6 September 2024</w:t>
                                 </w:r>
                                 <w:r>
                                   <w:rPr>
@@ -654,7 +654,7 @@
                               <w:sz w:val="24"/>
                               <w:szCs w:val="24"/>
                             </w:rPr>
-                            <w:t>Tuesday, 3 September 2024</w:t>
+                            <w:t>Friday, 6 September 2024</w:t>
                           </w:r>
                           <w:r>
                             <w:rPr>
@@ -3297,7 +3297,7 @@
           <w:szCs w:val="24"/>
         </w:rPr>
         <w:drawing>
-          <wp:inline distT="0" distB="0" distL="0" distR="0" wp14:anchorId="0029FC22" wp14:editId="03BAB27B">
+          <wp:inline distT="0" distB="0" distL="0" distR="0" wp14:anchorId="0029FC22" wp14:editId="5067BD44">
             <wp:extent cx="5731510" cy="3695700"/>
             <wp:effectExtent l="0" t="0" r="2540" b="0"/>
             <wp:docPr id="871537839" name="Picture 4" descr="A screenshot of a computer&#10;&#10;Description automatically generated"/>
@@ -3360,7 +3360,7 @@
         </w:rPr>
         <w:lastRenderedPageBreak/>
         <w:drawing>
-          <wp:inline distT="0" distB="0" distL="0" distR="0" wp14:anchorId="4DF78313" wp14:editId="4332823A">
+          <wp:inline distT="0" distB="0" distL="0" distR="0" wp14:anchorId="4DF78313" wp14:editId="186E094E">
             <wp:extent cx="5731510" cy="4791075"/>
             <wp:effectExtent l="0" t="0" r="2540" b="9525"/>
             <wp:docPr id="362616730" name="Picture 3" descr="A screenshot of a computer&#10;&#10;Description automatically generated"/>
@@ -3619,7 +3619,7 @@
           <w:szCs w:val="24"/>
         </w:rPr>
         <w:drawing>
-          <wp:inline distT="0" distB="0" distL="0" distR="0" wp14:anchorId="088A02AB" wp14:editId="34F8ADDB">
+          <wp:inline distT="0" distB="0" distL="0" distR="0" wp14:anchorId="088A02AB" wp14:editId="5546CE88">
             <wp:extent cx="5731510" cy="4120515"/>
             <wp:effectExtent l="0" t="0" r="2540" b="0"/>
             <wp:docPr id="214288010" name="Picture 5" descr="A screenshot of a computer&#10;&#10;Description automatically generated"/>
@@ -8989,11 +8989,13 @@
   </w:compat>
   <w:rsids>
     <w:rsidRoot w:val="00541AD3"/>
+    <w:rsid w:val="00031D1A"/>
     <w:rsid w:val="001A3DA8"/>
     <w:rsid w:val="0021183A"/>
     <w:rsid w:val="003275AB"/>
     <w:rsid w:val="00431755"/>
     <w:rsid w:val="00541AD3"/>
+    <w:rsid w:val="006F2E2B"/>
     <w:rsid w:val="008443C3"/>
     <w:rsid w:val="00940D79"/>
     <w:rsid w:val="00A018E2"/>

</xml_diff>